<commit_message>
Changed paper size to A4
</commit_message>
<xml_diff>
--- a/03_meetings/MoM_template.docx
+++ b/03_meetings/MoM_template.docx
@@ -10,8 +10,8 @@
         <w:tblLook w:val="0000" w:firstRow="0" w:lastRow="0" w:firstColumn="0" w:lastColumn="0" w:noHBand="0" w:noVBand="0"/>
       </w:tblPr>
       <w:tblGrid>
-        <w:gridCol w:w="2283"/>
-        <w:gridCol w:w="7067"/>
+        <w:gridCol w:w="2206"/>
+        <w:gridCol w:w="6810"/>
       </w:tblGrid>
       <w:tr>
         <w:tc>
@@ -28,7 +28,6 @@
             <w:pPr>
               <w:pStyle w:val="MinutesHeading1"/>
               <w:rPr>
-                <w:i/>
                 <w:iCs/>
                 <w:color w:val="000000" w:themeColor="text1"/>
               </w:rPr>
@@ -64,7 +63,6 @@
             <w:r>
               <w:rPr>
                 <w:rFonts w:ascii="Arial" w:hAnsi="Arial" w:cs="Arial"/>
-                <w:i/>
                 <w:iCs/>
                 <w:color w:val="000000" w:themeColor="text1"/>
                 <w:sz w:val="21"/>
@@ -89,7 +87,6 @@
             <w:pPr>
               <w:pStyle w:val="MinutesHeading1"/>
               <w:rPr>
-                <w:i/>
                 <w:iCs/>
                 <w:color w:val="000000" w:themeColor="text1"/>
               </w:rPr>
@@ -125,22 +122,42 @@
             <w:r>
               <w:rPr>
                 <w:rFonts w:ascii="Arial" w:hAnsi="Arial" w:cs="Arial"/>
-                <w:i/>
-                <w:iCs/>
-                <w:color w:val="000000" w:themeColor="text1"/>
-                <w:sz w:val="21"/>
-              </w:rPr>
-              <w:t>&lt;dd.mm.</w:t>
-            </w:r>
-            <w:r>
-              <w:rPr>
-                <w:rFonts w:ascii="Arial" w:hAnsi="Arial" w:cs="Arial"/>
-                <w:i/>
-                <w:iCs/>
-                <w:color w:val="000000" w:themeColor="text1"/>
-                <w:sz w:val="21"/>
-              </w:rPr>
-              <w:t>yyyy&gt;</w:t>
+                <w:iCs/>
+                <w:color w:val="000000" w:themeColor="text1"/>
+                <w:sz w:val="21"/>
+              </w:rPr>
+              <w:t>&lt;</w:t>
+            </w:r>
+            <w:proofErr w:type="spellStart"/>
+            <w:proofErr w:type="gramStart"/>
+            <w:r>
+              <w:rPr>
+                <w:rFonts w:ascii="Arial" w:hAnsi="Arial" w:cs="Arial"/>
+                <w:iCs/>
+                <w:color w:val="000000" w:themeColor="text1"/>
+                <w:sz w:val="21"/>
+              </w:rPr>
+              <w:t>dd.mm.</w:t>
+            </w:r>
+            <w:r>
+              <w:rPr>
+                <w:rFonts w:ascii="Arial" w:hAnsi="Arial" w:cs="Arial"/>
+                <w:iCs/>
+                <w:color w:val="000000" w:themeColor="text1"/>
+                <w:sz w:val="21"/>
+              </w:rPr>
+              <w:t>yyyy</w:t>
+            </w:r>
+            <w:proofErr w:type="spellEnd"/>
+            <w:proofErr w:type="gramEnd"/>
+            <w:r>
+              <w:rPr>
+                <w:rFonts w:ascii="Arial" w:hAnsi="Arial" w:cs="Arial"/>
+                <w:iCs/>
+                <w:color w:val="000000" w:themeColor="text1"/>
+                <w:sz w:val="21"/>
+              </w:rPr>
+              <w:t>&gt;</w:t>
             </w:r>
           </w:p>
         </w:tc>
@@ -160,7 +177,6 @@
             <w:pPr>
               <w:pStyle w:val="MinutesHeading1"/>
               <w:rPr>
-                <w:i/>
                 <w:iCs/>
                 <w:color w:val="000000" w:themeColor="text1"/>
               </w:rPr>
@@ -196,7 +212,6 @@
             <w:r>
               <w:rPr>
                 <w:rFonts w:ascii="Arial" w:hAnsi="Arial" w:cs="Arial"/>
-                <w:i/>
                 <w:iCs/>
                 <w:color w:val="000000" w:themeColor="text1"/>
                 <w:sz w:val="21"/>
@@ -221,7 +236,6 @@
             <w:pPr>
               <w:pStyle w:val="MinutesHeading1"/>
               <w:rPr>
-                <w:i/>
                 <w:iCs/>
                 <w:color w:val="000000" w:themeColor="text1"/>
               </w:rPr>
@@ -254,60 +268,107 @@
                 <w:sz w:val="21"/>
               </w:rPr>
             </w:pPr>
-            <w:r>
-              <w:rPr>
-                <w:rFonts w:ascii="Arial" w:hAnsi="Arial" w:cs="Arial"/>
-                <w:i/>
-                <w:iCs/>
-                <w:color w:val="000000" w:themeColor="text1"/>
-                <w:sz w:val="21"/>
-              </w:rPr>
-              <w:t>Japun Bhatt</w:t>
-            </w:r>
-            <w:r>
-              <w:rPr>
-                <w:rFonts w:ascii="Arial" w:hAnsi="Arial" w:cs="Arial"/>
-                <w:i/>
-                <w:iCs/>
-                <w:color w:val="000000" w:themeColor="text1"/>
-                <w:sz w:val="21"/>
-              </w:rPr>
-              <w:t xml:space="preserve"> (JaBh)</w:t>
-            </w:r>
-            <w:r>
-              <w:rPr>
-                <w:rFonts w:ascii="Arial" w:hAnsi="Arial" w:cs="Arial"/>
-                <w:i/>
-                <w:iCs/>
-                <w:color w:val="000000" w:themeColor="text1"/>
-                <w:sz w:val="21"/>
-              </w:rPr>
-              <w:t>, Hannes Bähr</w:t>
-            </w:r>
-            <w:r>
-              <w:rPr>
-                <w:rFonts w:ascii="Arial" w:hAnsi="Arial" w:cs="Arial"/>
-                <w:i/>
-                <w:iCs/>
-                <w:color w:val="000000" w:themeColor="text1"/>
-                <w:sz w:val="21"/>
-              </w:rPr>
-              <w:t xml:space="preserve"> (HaB</w:t>
-            </w:r>
-            <w:r>
-              <w:rPr>
-                <w:rFonts w:ascii="Arial" w:hAnsi="Arial" w:cs="Arial"/>
-                <w:i/>
+            <w:proofErr w:type="spellStart"/>
+            <w:r>
+              <w:rPr>
+                <w:rFonts w:ascii="Arial" w:hAnsi="Arial" w:cs="Arial"/>
+                <w:iCs/>
+                <w:color w:val="000000" w:themeColor="text1"/>
+                <w:sz w:val="21"/>
+              </w:rPr>
+              <w:t>Japun</w:t>
+            </w:r>
+            <w:proofErr w:type="spellEnd"/>
+            <w:r>
+              <w:rPr>
+                <w:rFonts w:ascii="Arial" w:hAnsi="Arial" w:cs="Arial"/>
+                <w:iCs/>
+                <w:color w:val="000000" w:themeColor="text1"/>
+                <w:sz w:val="21"/>
+              </w:rPr>
+              <w:t xml:space="preserve"> Bhatt</w:t>
+            </w:r>
+            <w:r>
+              <w:rPr>
+                <w:rFonts w:ascii="Arial" w:hAnsi="Arial" w:cs="Arial"/>
+                <w:iCs/>
+                <w:color w:val="000000" w:themeColor="text1"/>
+                <w:sz w:val="21"/>
+              </w:rPr>
+              <w:t xml:space="preserve"> (</w:t>
+            </w:r>
+            <w:proofErr w:type="spellStart"/>
+            <w:r>
+              <w:rPr>
+                <w:rFonts w:ascii="Arial" w:hAnsi="Arial" w:cs="Arial"/>
+                <w:iCs/>
+                <w:color w:val="000000" w:themeColor="text1"/>
+                <w:sz w:val="21"/>
+              </w:rPr>
+              <w:t>JaBh</w:t>
+            </w:r>
+            <w:proofErr w:type="spellEnd"/>
+            <w:r>
+              <w:rPr>
+                <w:rFonts w:ascii="Arial" w:hAnsi="Arial" w:cs="Arial"/>
+                <w:iCs/>
+                <w:color w:val="000000" w:themeColor="text1"/>
+                <w:sz w:val="21"/>
+              </w:rPr>
+              <w:t>)</w:t>
+            </w:r>
+            <w:r>
+              <w:rPr>
+                <w:rFonts w:ascii="Arial" w:hAnsi="Arial" w:cs="Arial"/>
+                <w:iCs/>
+                <w:color w:val="000000" w:themeColor="text1"/>
+                <w:sz w:val="21"/>
+              </w:rPr>
+              <w:t xml:space="preserve">, Hannes </w:t>
+            </w:r>
+            <w:proofErr w:type="spellStart"/>
+            <w:r>
+              <w:rPr>
+                <w:rFonts w:ascii="Arial" w:hAnsi="Arial" w:cs="Arial"/>
+                <w:iCs/>
+                <w:color w:val="000000" w:themeColor="text1"/>
+                <w:sz w:val="21"/>
+              </w:rPr>
+              <w:t>Bähr</w:t>
+            </w:r>
+            <w:proofErr w:type="spellEnd"/>
+            <w:r>
+              <w:rPr>
+                <w:rFonts w:ascii="Arial" w:hAnsi="Arial" w:cs="Arial"/>
+                <w:iCs/>
+                <w:color w:val="000000" w:themeColor="text1"/>
+                <w:sz w:val="21"/>
+              </w:rPr>
+              <w:t xml:space="preserve"> (</w:t>
+            </w:r>
+            <w:proofErr w:type="spellStart"/>
+            <w:r>
+              <w:rPr>
+                <w:rFonts w:ascii="Arial" w:hAnsi="Arial" w:cs="Arial"/>
+                <w:iCs/>
+                <w:color w:val="000000" w:themeColor="text1"/>
+                <w:sz w:val="21"/>
+              </w:rPr>
+              <w:t>HaB</w:t>
+            </w:r>
+            <w:r>
+              <w:rPr>
+                <w:rFonts w:ascii="Arial" w:hAnsi="Arial" w:cs="Arial"/>
                 <w:iCs/>
                 <w:color w:val="000000" w:themeColor="text1"/>
                 <w:sz w:val="21"/>
               </w:rPr>
               <w:t>a</w:t>
             </w:r>
-            <w:r>
-              <w:rPr>
-                <w:rFonts w:ascii="Arial" w:hAnsi="Arial" w:cs="Arial"/>
-                <w:i/>
+            <w:proofErr w:type="spellEnd"/>
+            <w:r>
+              <w:rPr>
+                <w:rFonts w:ascii="Arial" w:hAnsi="Arial" w:cs="Arial"/>
                 <w:iCs/>
                 <w:color w:val="000000" w:themeColor="text1"/>
                 <w:sz w:val="21"/>
@@ -317,89 +378,140 @@
             <w:r>
               <w:rPr>
                 <w:rFonts w:ascii="Arial" w:hAnsi="Arial" w:cs="Arial"/>
-                <w:i/>
                 <w:iCs/>
                 <w:color w:val="000000" w:themeColor="text1"/>
                 <w:sz w:val="21"/>
               </w:rPr>
               <w:t xml:space="preserve">, </w:t>
             </w:r>
-            <w:r>
-              <w:rPr>
-                <w:rFonts w:ascii="Arial" w:hAnsi="Arial" w:cs="Arial"/>
-                <w:i/>
+            <w:proofErr w:type="spellStart"/>
+            <w:r>
+              <w:rPr>
+                <w:rFonts w:ascii="Arial" w:hAnsi="Arial" w:cs="Arial"/>
                 <w:iCs/>
                 <w:color w:val="000000"/>
                 <w:sz w:val="21"/>
               </w:rPr>
-              <w:t>Aju Jose</w:t>
-            </w:r>
-            <w:r>
-              <w:rPr>
-                <w:rFonts w:ascii="Arial" w:hAnsi="Arial" w:cs="Arial"/>
-                <w:i/>
+              <w:t>Aju</w:t>
+            </w:r>
+            <w:proofErr w:type="spellEnd"/>
+            <w:r>
+              <w:rPr>
+                <w:rFonts w:ascii="Arial" w:hAnsi="Arial" w:cs="Arial"/>
                 <w:iCs/>
                 <w:color w:val="000000"/>
                 <w:sz w:val="21"/>
               </w:rPr>
-              <w:t xml:space="preserve"> (AjJo)</w:t>
-            </w:r>
-            <w:r>
-              <w:rPr>
-                <w:rFonts w:ascii="Arial" w:hAnsi="Arial" w:cs="Arial"/>
-                <w:i/>
+              <w:t xml:space="preserve"> Jose</w:t>
+            </w:r>
+            <w:r>
+              <w:rPr>
+                <w:rFonts w:ascii="Arial" w:hAnsi="Arial" w:cs="Arial"/>
                 <w:iCs/>
                 <w:color w:val="000000"/>
                 <w:sz w:val="21"/>
               </w:rPr>
+              <w:t xml:space="preserve"> (</w:t>
+            </w:r>
+            <w:proofErr w:type="spellStart"/>
+            <w:r>
+              <w:rPr>
+                <w:rFonts w:ascii="Arial" w:hAnsi="Arial" w:cs="Arial"/>
+                <w:iCs/>
+                <w:color w:val="000000"/>
+                <w:sz w:val="21"/>
+              </w:rPr>
+              <w:t>AjJo</w:t>
+            </w:r>
+            <w:proofErr w:type="spellEnd"/>
+            <w:r>
+              <w:rPr>
+                <w:rFonts w:ascii="Arial" w:hAnsi="Arial" w:cs="Arial"/>
+                <w:iCs/>
+                <w:color w:val="000000"/>
+                <w:sz w:val="21"/>
+              </w:rPr>
+              <w:t>)</w:t>
+            </w:r>
+            <w:r>
+              <w:rPr>
+                <w:rFonts w:ascii="Arial" w:hAnsi="Arial" w:cs="Arial"/>
+                <w:iCs/>
+                <w:color w:val="000000"/>
+                <w:sz w:val="21"/>
+              </w:rPr>
               <w:t>, Christoph Jurczyk</w:t>
             </w:r>
             <w:r>
               <w:rPr>
                 <w:rFonts w:ascii="Arial" w:hAnsi="Arial" w:cs="Arial"/>
-                <w:i/>
                 <w:iCs/>
                 <w:color w:val="000000"/>
                 <w:sz w:val="21"/>
               </w:rPr>
-              <w:t xml:space="preserve"> (ChJu)</w:t>
-            </w:r>
-            <w:r>
-              <w:rPr>
-                <w:rFonts w:ascii="Arial" w:hAnsi="Arial" w:cs="Arial"/>
-                <w:i/>
+              <w:t xml:space="preserve"> (</w:t>
+            </w:r>
+            <w:proofErr w:type="spellStart"/>
+            <w:r>
+              <w:rPr>
+                <w:rFonts w:ascii="Arial" w:hAnsi="Arial" w:cs="Arial"/>
                 <w:iCs/>
                 <w:color w:val="000000"/>
                 <w:sz w:val="21"/>
               </w:rPr>
+              <w:t>ChJu</w:t>
+            </w:r>
+            <w:proofErr w:type="spellEnd"/>
+            <w:r>
+              <w:rPr>
+                <w:rFonts w:ascii="Arial" w:hAnsi="Arial" w:cs="Arial"/>
+                <w:iCs/>
+                <w:color w:val="000000"/>
+                <w:sz w:val="21"/>
+              </w:rPr>
+              <w:t>)</w:t>
+            </w:r>
+            <w:r>
+              <w:rPr>
+                <w:rFonts w:ascii="Arial" w:hAnsi="Arial" w:cs="Arial"/>
+                <w:iCs/>
+                <w:color w:val="000000"/>
+                <w:sz w:val="21"/>
+              </w:rPr>
               <w:t>, Juliane Müller</w:t>
             </w:r>
             <w:r>
               <w:rPr>
                 <w:rFonts w:ascii="Arial" w:hAnsi="Arial" w:cs="Arial"/>
-                <w:i/>
                 <w:iCs/>
                 <w:color w:val="000000"/>
                 <w:sz w:val="21"/>
               </w:rPr>
-              <w:t xml:space="preserve"> (JuM</w:t>
-            </w:r>
-            <w:r>
-              <w:rPr>
-                <w:rFonts w:ascii="Arial" w:hAnsi="Arial" w:cs="Arial"/>
-                <w:i/>
+              <w:t xml:space="preserve"> (</w:t>
+            </w:r>
+            <w:proofErr w:type="spellStart"/>
+            <w:r>
+              <w:rPr>
+                <w:rFonts w:ascii="Arial" w:hAnsi="Arial" w:cs="Arial"/>
                 <w:iCs/>
                 <w:color w:val="000000"/>
                 <w:sz w:val="21"/>
               </w:rPr>
+              <w:t>JuM</w:t>
+            </w:r>
+            <w:r>
+              <w:rPr>
+                <w:rFonts w:ascii="Arial" w:hAnsi="Arial" w:cs="Arial"/>
+                <w:iCs/>
+                <w:color w:val="000000"/>
+                <w:sz w:val="21"/>
+              </w:rPr>
               <w:t>u</w:t>
             </w:r>
-            <w:bookmarkStart w:id="0" w:name="_GoBack"/>
-            <w:bookmarkEnd w:id="0"/>
-            <w:r>
-              <w:rPr>
-                <w:rFonts w:ascii="Arial" w:hAnsi="Arial" w:cs="Arial"/>
-                <w:i/>
+            <w:proofErr w:type="spellEnd"/>
+            <w:r>
+              <w:rPr>
+                <w:rFonts w:ascii="Arial" w:hAnsi="Arial" w:cs="Arial"/>
                 <w:iCs/>
                 <w:color w:val="000000"/>
                 <w:sz w:val="21"/>
@@ -409,27 +521,26 @@
             <w:r>
               <w:rPr>
                 <w:rFonts w:ascii="Arial" w:hAnsi="Arial" w:cs="Arial"/>
-                <w:i/>
                 <w:iCs/>
                 <w:color w:val="000000"/>
                 <w:sz w:val="21"/>
               </w:rPr>
               <w:t>, Prof. Lindemann (</w:t>
             </w:r>
-            <w:r>
-              <w:rPr>
-                <w:rFonts w:ascii="Arial" w:hAnsi="Arial" w:cs="Arial"/>
-                <w:i/>
+            <w:proofErr w:type="spellStart"/>
+            <w:r>
+              <w:rPr>
+                <w:rFonts w:ascii="Arial" w:hAnsi="Arial" w:cs="Arial"/>
                 <w:iCs/>
                 <w:color w:val="000000"/>
                 <w:sz w:val="21"/>
               </w:rPr>
               <w:t>PrLi</w:t>
             </w:r>
-            <w:r>
-              <w:rPr>
-                <w:rFonts w:ascii="Arial" w:hAnsi="Arial" w:cs="Arial"/>
-                <w:i/>
+            <w:proofErr w:type="spellEnd"/>
+            <w:r>
+              <w:rPr>
+                <w:rFonts w:ascii="Arial" w:hAnsi="Arial" w:cs="Arial"/>
                 <w:iCs/>
                 <w:color w:val="000000"/>
                 <w:sz w:val="21"/>
@@ -454,7 +565,6 @@
             <w:pPr>
               <w:pStyle w:val="MinutesHeading1"/>
               <w:rPr>
-                <w:i/>
                 <w:iCs/>
                 <w:color w:val="000000" w:themeColor="text1"/>
               </w:rPr>
@@ -490,7 +600,6 @@
             <w:r>
               <w:rPr>
                 <w:rFonts w:ascii="Arial" w:hAnsi="Arial" w:cs="Arial"/>
-                <w:i/>
                 <w:iCs/>
                 <w:color w:val="000000" w:themeColor="text1"/>
                 <w:sz w:val="21"/>
@@ -510,6 +619,8 @@
           <w:szCs w:val="20"/>
         </w:rPr>
       </w:pPr>
+      <w:bookmarkStart w:id="0" w:name="_GoBack"/>
+      <w:bookmarkEnd w:id="0"/>
     </w:p>
     <w:p>
       <w:pPr>
@@ -530,10 +641,10 @@
         <w:tblLook w:val="0000" w:firstRow="0" w:lastRow="0" w:firstColumn="0" w:lastColumn="0" w:noHBand="0" w:noVBand="0"/>
       </w:tblPr>
       <w:tblGrid>
-        <w:gridCol w:w="668"/>
-        <w:gridCol w:w="6495"/>
-        <w:gridCol w:w="972"/>
-        <w:gridCol w:w="1215"/>
+        <w:gridCol w:w="651"/>
+        <w:gridCol w:w="6246"/>
+        <w:gridCol w:w="943"/>
+        <w:gridCol w:w="1176"/>
       </w:tblGrid>
       <w:tr>
         <w:trPr>
@@ -934,8 +1045,8 @@
         <w:tblLook w:val="0000" w:firstRow="0" w:lastRow="0" w:firstColumn="0" w:lastColumn="0" w:noHBand="0" w:noVBand="0"/>
       </w:tblPr>
       <w:tblGrid>
-        <w:gridCol w:w="8134"/>
-        <w:gridCol w:w="1216"/>
+        <w:gridCol w:w="7837"/>
+        <w:gridCol w:w="1179"/>
       </w:tblGrid>
       <w:tr>
         <w:trPr>
@@ -966,17 +1077,7 @@
                 <w:sz w:val="20"/>
                 <w:szCs w:val="20"/>
               </w:rPr>
-              <w:t>Agenda</w:t>
-            </w:r>
-            <w:r>
-              <w:rPr>
-                <w:rFonts w:ascii="Arial" w:hAnsi="Arial" w:cs="Arial"/>
-                <w:b/>
-                <w:color w:val="000000" w:themeColor="text1"/>
-                <w:sz w:val="20"/>
-                <w:szCs w:val="20"/>
-              </w:rPr>
-              <w:t>:</w:t>
+              <w:t>Agenda:</w:t>
             </w:r>
             <w:r>
               <w:rPr>
@@ -1062,7 +1163,29 @@
                 <w:sz w:val="20"/>
                 <w:szCs w:val="20"/>
               </w:rPr>
-              <w:t>[Titel point 1]</w:t>
+              <w:t>[</w:t>
+            </w:r>
+            <w:proofErr w:type="spellStart"/>
+            <w:r>
+              <w:rPr>
+                <w:rFonts w:ascii="Arial" w:hAnsi="Arial" w:cs="Arial"/>
+                <w:b/>
+                <w:color w:val="000000" w:themeColor="text1"/>
+                <w:sz w:val="20"/>
+                <w:szCs w:val="20"/>
+              </w:rPr>
+              <w:t>Titel</w:t>
+            </w:r>
+            <w:proofErr w:type="spellEnd"/>
+            <w:r>
+              <w:rPr>
+                <w:rFonts w:ascii="Arial" w:hAnsi="Arial" w:cs="Arial"/>
+                <w:b/>
+                <w:color w:val="000000" w:themeColor="text1"/>
+                <w:sz w:val="20"/>
+                <w:szCs w:val="20"/>
+              </w:rPr>
+              <w:t xml:space="preserve"> point 1]</w:t>
             </w:r>
           </w:p>
           <w:p>
@@ -1135,7 +1258,29 @@
                 <w:sz w:val="20"/>
                 <w:szCs w:val="20"/>
               </w:rPr>
-              <w:t>[Titel point 2]</w:t>
+              <w:t>[</w:t>
+            </w:r>
+            <w:proofErr w:type="spellStart"/>
+            <w:r>
+              <w:rPr>
+                <w:rFonts w:ascii="Arial" w:hAnsi="Arial" w:cs="Arial"/>
+                <w:b/>
+                <w:color w:val="000000"/>
+                <w:sz w:val="20"/>
+                <w:szCs w:val="20"/>
+              </w:rPr>
+              <w:t>Titel</w:t>
+            </w:r>
+            <w:proofErr w:type="spellEnd"/>
+            <w:r>
+              <w:rPr>
+                <w:rFonts w:ascii="Arial" w:hAnsi="Arial" w:cs="Arial"/>
+                <w:b/>
+                <w:color w:val="000000"/>
+                <w:sz w:val="20"/>
+                <w:szCs w:val="20"/>
+              </w:rPr>
+              <w:t xml:space="preserve"> point 2]</w:t>
             </w:r>
           </w:p>
           <w:p>
@@ -1289,7 +1434,7 @@
     <w:sectPr>
       <w:headerReference w:type="default" r:id="rId7"/>
       <w:footerReference w:type="default" r:id="rId8"/>
-      <w:pgSz w:w="12240" w:h="15840"/>
+      <w:pgSz w:w="11906" w:h="16838" w:code="9"/>
       <w:pgMar w:top="720" w:right="1440" w:bottom="720" w:left="1440" w:header="432" w:footer="432" w:gutter="0"/>
       <w:cols w:space="720"/>
       <w:docGrid w:linePitch="600" w:charSpace="32768"/>
@@ -1340,6 +1485,7 @@
         <w:szCs w:val="18"/>
       </w:rPr>
     </w:pPr>
+    <w:proofErr w:type="spellStart"/>
     <w:r>
       <w:rPr>
         <w:rFonts w:ascii="Arial" w:hAnsi="Arial" w:cs="Arial"/>
@@ -1349,6 +1495,7 @@
       </w:rPr>
       <w:t>MoM</w:t>
     </w:r>
+    <w:proofErr w:type="spellEnd"/>
     <w:r>
       <w:rPr>
         <w:rFonts w:ascii="Arial" w:hAnsi="Arial" w:cs="Arial"/>
@@ -1372,7 +1519,23 @@
         <w:sz w:val="18"/>
         <w:szCs w:val="18"/>
       </w:rPr>
-      <w:t>22.10.2018</w:t>
+      <w:t>2</w:t>
+    </w:r>
+    <w:r>
+      <w:rPr>
+        <w:rFonts w:ascii="Arial" w:hAnsi="Arial" w:cs="Arial"/>
+        <w:sz w:val="18"/>
+        <w:szCs w:val="18"/>
+      </w:rPr>
+      <w:t>6</w:t>
+    </w:r>
+    <w:r>
+      <w:rPr>
+        <w:rFonts w:ascii="Arial" w:hAnsi="Arial" w:cs="Arial"/>
+        <w:sz w:val="18"/>
+        <w:szCs w:val="18"/>
+      </w:rPr>
+      <w:t>.10.2018</w:t>
     </w:r>
     <w:r>
       <w:rPr>
@@ -1536,18 +1699,21 @@
 <w:hdr xmlns:wpc="http://schemas.microsoft.com/office/word/2010/wordprocessingCanvas" xmlns:cx="http://schemas.microsoft.com/office/drawing/2014/chartex" xmlns:cx1="http://schemas.microsoft.com/office/drawing/2015/9/8/chartex" xmlns:cx2="http://schemas.microsoft.com/office/drawing/2015/10/21/chartex" xmlns:cx3="http://schemas.microsoft.com/office/drawing/2016/5/9/chartex" xmlns:cx4="http://schemas.microsoft.com/office/drawing/2016/5/10/chartex" xmlns:cx5="http://schemas.microsoft.com/office/drawing/2016/5/11/chartex" xmlns:cx6="http://schemas.microsoft.com/office/drawing/2016/5/12/chartex" xmlns:cx7="http://schemas.microsoft.com/office/drawing/2016/5/13/chartex" xmlns:cx8="http://schemas.microsoft.com/office/drawing/2016/5/14/chartex" xmlns:mc="http://schemas.openxmlformats.org/markup-compatibility/2006" xmlns:aink="http://schemas.microsoft.com/office/drawing/2016/ink" xmlns:am3d="http://schemas.microsoft.com/office/drawing/2017/model3d" xmlns:o="urn:schemas-microsoft-com:office:office" xmlns:r="http://schemas.openxmlformats.org/officeDocument/2006/relationships" xmlns:m="http://schemas.openxmlformats.org/officeDocument/2006/math" xmlns:v="urn:schemas-microsoft-com:vml" xmlns:wp14="http://schemas.microsoft.com/office/word/2010/wordprocessingDrawing" xmlns:wp="http://schemas.openxmlformats.org/drawingml/2006/wordprocessingDrawing" xmlns:w10="urn:schemas-microsoft-com:office:word" xmlns:w="http://schemas.openxmlformats.org/wordprocessingml/2006/main" xmlns:w14="http://schemas.microsoft.com/office/word/2010/wordml" xmlns:w15="http://schemas.microsoft.com/office/word/2012/wordml" xmlns:w16cid="http://schemas.microsoft.com/office/word/2016/wordml/cid" xmlns:w16se="http://schemas.microsoft.com/office/word/2015/wordml/symex" xmlns:wpg="http://schemas.microsoft.com/office/word/2010/wordprocessingGroup" xmlns:wpi="http://schemas.microsoft.com/office/word/2010/wordprocessingInk" xmlns:wne="http://schemas.microsoft.com/office/word/2006/wordml" xmlns:wps="http://schemas.microsoft.com/office/word/2010/wordprocessingShape" mc:Ignorable="w14 w15 w16se w16cid wp14">
   <w:tbl>
     <w:tblPr>
-      <w:tblW w:w="0" w:type="auto"/>
+      <w:tblW w:w="9072" w:type="dxa"/>
       <w:tblLayout w:type="fixed"/>
       <w:tblLook w:val="0000" w:firstRow="0" w:lastRow="0" w:firstColumn="0" w:lastColumn="0" w:noHBand="0" w:noVBand="0"/>
     </w:tblPr>
     <w:tblGrid>
-      <w:gridCol w:w="7546"/>
-      <w:gridCol w:w="2030"/>
+      <w:gridCol w:w="7797"/>
+      <w:gridCol w:w="1275"/>
     </w:tblGrid>
     <w:tr>
+      <w:trPr>
+        <w:trHeight w:val="1018"/>
+      </w:trPr>
       <w:tc>
         <w:tcPr>
-          <w:tcW w:w="7546" w:type="dxa"/>
+          <w:tcW w:w="7797" w:type="dxa"/>
           <w:tcBorders>
             <w:bottom w:val="double" w:sz="20" w:space="0" w:color="000000"/>
           </w:tcBorders>
@@ -1569,7 +1735,27 @@
               <w:sz w:val="36"/>
               <w:szCs w:val="48"/>
             </w:rPr>
-            <w:t>Advanced Driver Assisted System (ADAS)</w:t>
+            <w:t>Advanced Driver Assisted System</w:t>
+          </w:r>
+          <w:r>
+            <w:rPr>
+              <w:rFonts w:ascii="Arial" w:hAnsi="Arial" w:cs="Arial"/>
+              <w:b/>
+              <w:color w:val="000000" w:themeColor="text1"/>
+              <w:sz w:val="36"/>
+              <w:szCs w:val="48"/>
+            </w:rPr>
+            <w:t xml:space="preserve"> </w:t>
+          </w:r>
+          <w:r>
+            <w:rPr>
+              <w:rFonts w:ascii="Arial" w:hAnsi="Arial" w:cs="Arial"/>
+              <w:b/>
+              <w:color w:val="000000" w:themeColor="text1"/>
+              <w:sz w:val="36"/>
+              <w:szCs w:val="48"/>
+            </w:rPr>
+            <w:t>(ADAS)</w:t>
           </w:r>
           <w:r>
             <w:rPr>
@@ -1585,7 +1771,7 @@
       </w:tc>
       <w:tc>
         <w:tcPr>
-          <w:tcW w:w="2030" w:type="dxa"/>
+          <w:tcW w:w="1275" w:type="dxa"/>
           <w:tcBorders>
             <w:bottom w:val="double" w:sz="20" w:space="0" w:color="000000"/>
           </w:tcBorders>
@@ -1594,7 +1780,10 @@
         <w:p>
           <w:pPr>
             <w:pStyle w:val="Header"/>
-            <w:jc w:val="right"/>
+            <w:tabs>
+              <w:tab w:val="left" w:pos="455"/>
+            </w:tabs>
+            <w:jc w:val="center"/>
             <w:rPr>
               <w:rFonts w:ascii="Arial" w:hAnsi="Arial" w:cs="Arial"/>
             </w:rPr>

</xml_diff>

<commit_message>
Motor PI Control (with warning!) and agendas
</commit_message>
<xml_diff>
--- a/03_meetings/MoM_template.docx
+++ b/03_meetings/MoM_template.docx
@@ -1,6 +1,6 @@
 
 <file path=word/document.xml><?xml version="1.0" encoding="utf-8"?>
-<w:document xmlns:wpc="http://schemas.microsoft.com/office/word/2010/wordprocessingCanvas" xmlns:cx="http://schemas.microsoft.com/office/drawing/2014/chartex" xmlns:cx1="http://schemas.microsoft.com/office/drawing/2015/9/8/chartex" xmlns:cx2="http://schemas.microsoft.com/office/drawing/2015/10/21/chartex" xmlns:cx3="http://schemas.microsoft.com/office/drawing/2016/5/9/chartex" xmlns:cx4="http://schemas.microsoft.com/office/drawing/2016/5/10/chartex" xmlns:cx5="http://schemas.microsoft.com/office/drawing/2016/5/11/chartex" xmlns:cx6="http://schemas.microsoft.com/office/drawing/2016/5/12/chartex" xmlns:cx7="http://schemas.microsoft.com/office/drawing/2016/5/13/chartex" xmlns:cx8="http://schemas.microsoft.com/office/drawing/2016/5/14/chartex" xmlns:mc="http://schemas.openxmlformats.org/markup-compatibility/2006" xmlns:aink="http://schemas.microsoft.com/office/drawing/2016/ink" xmlns:am3d="http://schemas.microsoft.com/office/drawing/2017/model3d" xmlns:o="urn:schemas-microsoft-com:office:office" xmlns:r="http://schemas.openxmlformats.org/officeDocument/2006/relationships" xmlns:m="http://schemas.openxmlformats.org/officeDocument/2006/math" xmlns:v="urn:schemas-microsoft-com:vml" xmlns:wp14="http://schemas.microsoft.com/office/word/2010/wordprocessingDrawing" xmlns:wp="http://schemas.openxmlformats.org/drawingml/2006/wordprocessingDrawing" xmlns:w10="urn:schemas-microsoft-com:office:word" xmlns:w="http://schemas.openxmlformats.org/wordprocessingml/2006/main" xmlns:w14="http://schemas.microsoft.com/office/word/2010/wordml" xmlns:w15="http://schemas.microsoft.com/office/word/2012/wordml" xmlns:w16cid="http://schemas.microsoft.com/office/word/2016/wordml/cid" xmlns:w16se="http://schemas.microsoft.com/office/word/2015/wordml/symex" xmlns:wpg="http://schemas.microsoft.com/office/word/2010/wordprocessingGroup" xmlns:wpi="http://schemas.microsoft.com/office/word/2010/wordprocessingInk" xmlns:wne="http://schemas.microsoft.com/office/word/2006/wordml" xmlns:wps="http://schemas.microsoft.com/office/word/2010/wordprocessingShape" mc:Ignorable="w14 w15 w16se w16cid wp14">
+<w:document xmlns:wpc="http://schemas.microsoft.com/office/word/2010/wordprocessingCanvas" xmlns:mo="http://schemas.microsoft.com/office/mac/office/2008/main" xmlns:mc="http://schemas.openxmlformats.org/markup-compatibility/2006" xmlns:mv="urn:schemas-microsoft-com:mac:vml" xmlns:o="urn:schemas-microsoft-com:office:office" xmlns:r="http://schemas.openxmlformats.org/officeDocument/2006/relationships" xmlns:m="http://schemas.openxmlformats.org/officeDocument/2006/math" xmlns:v="urn:schemas-microsoft-com:vml" xmlns:wp14="http://schemas.microsoft.com/office/word/2010/wordprocessingDrawing" xmlns:wp="http://schemas.openxmlformats.org/drawingml/2006/wordprocessingDrawing" xmlns:w10="urn:schemas-microsoft-com:office:word" xmlns:w="http://schemas.openxmlformats.org/wordprocessingml/2006/main" xmlns:w14="http://schemas.microsoft.com/office/word/2010/wordml" xmlns:wpg="http://schemas.microsoft.com/office/word/2010/wordprocessingGroup" xmlns:wpi="http://schemas.microsoft.com/office/word/2010/wordprocessingInk" xmlns:wne="http://schemas.microsoft.com/office/word/2006/wordml" xmlns:wps="http://schemas.microsoft.com/office/word/2010/wordprocessingShape" mc:Ignorable="w14 wp14">
   <w:body>
     <w:tbl>
       <w:tblPr>
@@ -10,8 +10,8 @@
         <w:tblLook w:val="0000" w:firstRow="0" w:lastRow="0" w:firstColumn="0" w:lastColumn="0" w:noHBand="0" w:noVBand="0"/>
       </w:tblPr>
       <w:tblGrid>
-        <w:gridCol w:w="2206"/>
-        <w:gridCol w:w="6810"/>
+        <w:gridCol w:w="2258"/>
+        <w:gridCol w:w="6984"/>
       </w:tblGrid>
       <w:tr>
         <w:tc>
@@ -67,7 +67,7 @@
                 <w:color w:val="000000" w:themeColor="text1"/>
                 <w:sz w:val="21"/>
               </w:rPr>
-              <w:t>[Insert name or purpose of meeting]</w:t>
+              <w:t>Status Teams, Release Plan</w:t>
             </w:r>
           </w:p>
         </w:tc>
@@ -121,43 +121,10 @@
             </w:pPr>
             <w:r>
               <w:rPr>
-                <w:rFonts w:ascii="Arial" w:hAnsi="Arial" w:cs="Arial"/>
-                <w:iCs/>
-                <w:color w:val="000000" w:themeColor="text1"/>
-                <w:sz w:val="21"/>
-              </w:rPr>
-              <w:t>&lt;</w:t>
-            </w:r>
-            <w:proofErr w:type="spellStart"/>
-            <w:proofErr w:type="gramStart"/>
-            <w:r>
-              <w:rPr>
-                <w:rFonts w:ascii="Arial" w:hAnsi="Arial" w:cs="Arial"/>
-                <w:iCs/>
-                <w:color w:val="000000" w:themeColor="text1"/>
-                <w:sz w:val="21"/>
-              </w:rPr>
-              <w:t>dd.mm.</w:t>
-            </w:r>
-            <w:r>
-              <w:rPr>
-                <w:rFonts w:ascii="Arial" w:hAnsi="Arial" w:cs="Arial"/>
-                <w:iCs/>
-                <w:color w:val="000000" w:themeColor="text1"/>
-                <w:sz w:val="21"/>
-              </w:rPr>
-              <w:t>yyyy</w:t>
-            </w:r>
-            <w:proofErr w:type="spellEnd"/>
-            <w:proofErr w:type="gramEnd"/>
-            <w:r>
-              <w:rPr>
-                <w:rFonts w:ascii="Arial" w:hAnsi="Arial" w:cs="Arial"/>
-                <w:iCs/>
-                <w:color w:val="000000" w:themeColor="text1"/>
-                <w:sz w:val="21"/>
-              </w:rPr>
-              <w:t>&gt;</w:t>
+                <w:color w:val="000000" w:themeColor="text1"/>
+                <w:sz w:val="21"/>
+              </w:rPr>
+              <w:t>11.01.2019</w:t>
             </w:r>
           </w:p>
         </w:tc>
@@ -216,7 +183,16 @@
                 <w:color w:val="000000" w:themeColor="text1"/>
                 <w:sz w:val="21"/>
               </w:rPr>
-              <w:t>&lt;HH:MM&gt; to &lt;HH:MM&gt;</w:t>
+              <w:t>09:45</w:t>
+            </w:r>
+            <w:r>
+              <w:rPr>
+                <w:rFonts w:ascii="Arial" w:hAnsi="Arial" w:cs="Arial"/>
+                <w:iCs/>
+                <w:color w:val="000000" w:themeColor="text1"/>
+                <w:sz w:val="21"/>
+              </w:rPr>
+              <w:t xml:space="preserve"> to </w:t>
             </w:r>
           </w:p>
         </w:tc>
@@ -597,6 +573,7 @@
                 <w:sz w:val="21"/>
               </w:rPr>
             </w:pPr>
+            <w:proofErr w:type="spellStart"/>
             <w:r>
               <w:rPr>
                 <w:rFonts w:ascii="Arial" w:hAnsi="Arial" w:cs="Arial"/>
@@ -604,7 +581,17 @@
                 <w:color w:val="000000" w:themeColor="text1"/>
                 <w:sz w:val="21"/>
               </w:rPr>
-              <w:t>[Insert name of issuer]</w:t>
+              <w:t>Juliane</w:t>
+            </w:r>
+            <w:proofErr w:type="spellEnd"/>
+            <w:r>
+              <w:rPr>
+                <w:rFonts w:ascii="Arial" w:hAnsi="Arial" w:cs="Arial"/>
+                <w:iCs/>
+                <w:color w:val="000000" w:themeColor="text1"/>
+                <w:sz w:val="21"/>
+              </w:rPr>
+              <w:t xml:space="preserve"> Müller</w:t>
             </w:r>
           </w:p>
         </w:tc>
@@ -619,8 +606,6 @@
           <w:szCs w:val="20"/>
         </w:rPr>
       </w:pPr>
-      <w:bookmarkStart w:id="0" w:name="_GoBack"/>
-      <w:bookmarkEnd w:id="0"/>
     </w:p>
     <w:p>
       <w:pPr>
@@ -641,10 +626,10 @@
         <w:tblLook w:val="0000" w:firstRow="0" w:lastRow="0" w:firstColumn="0" w:lastColumn="0" w:noHBand="0" w:noVBand="0"/>
       </w:tblPr>
       <w:tblGrid>
-        <w:gridCol w:w="651"/>
-        <w:gridCol w:w="6246"/>
-        <w:gridCol w:w="943"/>
-        <w:gridCol w:w="1176"/>
+        <w:gridCol w:w="663"/>
+        <w:gridCol w:w="6414"/>
+        <w:gridCol w:w="963"/>
+        <w:gridCol w:w="1202"/>
       </w:tblGrid>
       <w:tr>
         <w:trPr>
@@ -1025,6 +1010,8 @@
             </w:pPr>
           </w:p>
         </w:tc>
+        <w:bookmarkStart w:id="0" w:name="_GoBack"/>
+        <w:bookmarkEnd w:id="0"/>
       </w:tr>
     </w:tbl>
     <w:p>
@@ -1045,8 +1032,8 @@
         <w:tblLook w:val="0000" w:firstRow="0" w:lastRow="0" w:firstColumn="0" w:lastColumn="0" w:noHBand="0" w:noVBand="0"/>
       </w:tblPr>
       <w:tblGrid>
-        <w:gridCol w:w="7837"/>
-        <w:gridCol w:w="1179"/>
+        <w:gridCol w:w="8038"/>
+        <w:gridCol w:w="1204"/>
       </w:tblGrid>
       <w:tr>
         <w:trPr>
@@ -1138,7 +1125,7 @@
           </w:tcPr>
           <w:p>
             <w:pPr>
-              <w:pStyle w:val="Header"/>
+              <w:pStyle w:val="Kopfzeile"/>
               <w:numPr>
                 <w:ilvl w:val="0"/>
                 <w:numId w:val="5"/>
@@ -1163,34 +1150,12 @@
                 <w:sz w:val="20"/>
                 <w:szCs w:val="20"/>
               </w:rPr>
-              <w:t>[</w:t>
-            </w:r>
-            <w:proofErr w:type="spellStart"/>
-            <w:r>
-              <w:rPr>
-                <w:rFonts w:ascii="Arial" w:hAnsi="Arial" w:cs="Arial"/>
-                <w:b/>
-                <w:color w:val="000000" w:themeColor="text1"/>
-                <w:sz w:val="20"/>
-                <w:szCs w:val="20"/>
-              </w:rPr>
-              <w:t>Titel</w:t>
-            </w:r>
-            <w:proofErr w:type="spellEnd"/>
-            <w:r>
-              <w:rPr>
-                <w:rFonts w:ascii="Arial" w:hAnsi="Arial" w:cs="Arial"/>
-                <w:b/>
-                <w:color w:val="000000" w:themeColor="text1"/>
-                <w:sz w:val="20"/>
-                <w:szCs w:val="20"/>
-              </w:rPr>
-              <w:t xml:space="preserve"> point 1]</w:t>
+              <w:t>Status Teams</w:t>
             </w:r>
           </w:p>
           <w:p>
             <w:pPr>
-              <w:pStyle w:val="Header"/>
+              <w:pStyle w:val="Kopfzeile"/>
               <w:numPr>
                 <w:ilvl w:val="1"/>
                 <w:numId w:val="5"/>
@@ -1213,12 +1178,16 @@
                 <w:sz w:val="20"/>
                 <w:szCs w:val="20"/>
               </w:rPr>
-              <w:t>[Description…]</w:t>
+              <w:t>Laser</w:t>
             </w:r>
           </w:p>
           <w:p>
             <w:pPr>
-              <w:pStyle w:val="Header"/>
+              <w:pStyle w:val="Kopfzeile"/>
+              <w:numPr>
+                <w:ilvl w:val="1"/>
+                <w:numId w:val="5"/>
+              </w:numPr>
               <w:tabs>
                 <w:tab w:val="clear" w:pos="4320"/>
                 <w:tab w:val="clear" w:pos="8640"/>
@@ -1230,10 +1199,62 @@
                 <w:szCs w:val="20"/>
               </w:rPr>
             </w:pPr>
+            <w:r>
+              <w:rPr>
+                <w:rFonts w:ascii="Arial" w:hAnsi="Arial" w:cs="Arial"/>
+                <w:color w:val="000000" w:themeColor="text1"/>
+                <w:sz w:val="20"/>
+                <w:szCs w:val="20"/>
+              </w:rPr>
+              <w:t>Motor Control</w:t>
+            </w:r>
           </w:p>
           <w:p>
             <w:pPr>
-              <w:pStyle w:val="Header"/>
+              <w:pStyle w:val="Kopfzeile"/>
+              <w:numPr>
+                <w:ilvl w:val="1"/>
+                <w:numId w:val="5"/>
+              </w:numPr>
+              <w:tabs>
+                <w:tab w:val="clear" w:pos="4320"/>
+                <w:tab w:val="clear" w:pos="8640"/>
+              </w:tabs>
+              <w:rPr>
+                <w:rFonts w:ascii="Arial" w:hAnsi="Arial" w:cs="Arial"/>
+                <w:color w:val="000000" w:themeColor="text1"/>
+                <w:sz w:val="20"/>
+                <w:szCs w:val="20"/>
+              </w:rPr>
+            </w:pPr>
+            <w:r>
+              <w:rPr>
+                <w:rFonts w:ascii="Arial" w:hAnsi="Arial" w:cs="Arial"/>
+                <w:color w:val="000000" w:themeColor="text1"/>
+                <w:sz w:val="20"/>
+                <w:szCs w:val="20"/>
+              </w:rPr>
+              <w:t>Testing</w:t>
+            </w:r>
+          </w:p>
+          <w:p>
+            <w:pPr>
+              <w:pStyle w:val="Kopfzeile"/>
+              <w:tabs>
+                <w:tab w:val="clear" w:pos="4320"/>
+                <w:tab w:val="clear" w:pos="8640"/>
+              </w:tabs>
+              <w:rPr>
+                <w:rFonts w:ascii="Arial" w:hAnsi="Arial" w:cs="Arial"/>
+                <w:color w:val="000000" w:themeColor="text1"/>
+                <w:sz w:val="20"/>
+                <w:szCs w:val="20"/>
+              </w:rPr>
+            </w:pPr>
+          </w:p>
+          <w:p>
+            <w:pPr>
+              <w:pStyle w:val="Kopfzeile"/>
               <w:numPr>
                 <w:ilvl w:val="0"/>
                 <w:numId w:val="5"/>
@@ -1258,9 +1279,8 @@
                 <w:sz w:val="20"/>
                 <w:szCs w:val="20"/>
               </w:rPr>
-              <w:t>[</w:t>
-            </w:r>
-            <w:proofErr w:type="spellStart"/>
+              <w:t>PLS</w:t>
+            </w:r>
             <w:r>
               <w:rPr>
                 <w:rFonts w:ascii="Arial" w:hAnsi="Arial" w:cs="Arial"/>
@@ -1269,9 +1289,8 @@
                 <w:sz w:val="20"/>
                 <w:szCs w:val="20"/>
               </w:rPr>
-              <w:t>Titel</w:t>
-            </w:r>
-            <w:proofErr w:type="spellEnd"/>
+              <w:t xml:space="preserve"> Matlab Simulator</w:t>
+            </w:r>
             <w:r>
               <w:rPr>
                 <w:rFonts w:ascii="Arial" w:hAnsi="Arial" w:cs="Arial"/>
@@ -1280,14 +1299,14 @@
                 <w:sz w:val="20"/>
                 <w:szCs w:val="20"/>
               </w:rPr>
-              <w:t xml:space="preserve"> point 2]</w:t>
+              <w:br/>
             </w:r>
           </w:p>
           <w:p>
             <w:pPr>
-              <w:pStyle w:val="Header"/>
+              <w:pStyle w:val="Kopfzeile"/>
               <w:numPr>
-                <w:ilvl w:val="1"/>
+                <w:ilvl w:val="0"/>
                 <w:numId w:val="5"/>
               </w:numPr>
               <w:tabs>
@@ -1296,6 +1315,7 @@
               </w:tabs>
               <w:rPr>
                 <w:rFonts w:ascii="Arial" w:hAnsi="Arial" w:cs="Arial"/>
+                <w:b/>
                 <w:color w:val="000000"/>
                 <w:sz w:val="20"/>
                 <w:szCs w:val="20"/>
@@ -1304,16 +1324,17 @@
             <w:r>
               <w:rPr>
                 <w:rFonts w:ascii="Arial" w:hAnsi="Arial" w:cs="Arial"/>
+                <w:b/>
                 <w:color w:val="000000"/>
                 <w:sz w:val="20"/>
                 <w:szCs w:val="20"/>
               </w:rPr>
-              <w:t>[Description…]</w:t>
+              <w:t xml:space="preserve">Release Plan </w:t>
             </w:r>
           </w:p>
           <w:p>
             <w:pPr>
-              <w:pStyle w:val="Header"/>
+              <w:pStyle w:val="Kopfzeile"/>
               <w:tabs>
                 <w:tab w:val="clear" w:pos="4320"/>
                 <w:tab w:val="clear" w:pos="8640"/>
@@ -1328,7 +1349,7 @@
           </w:p>
           <w:p>
             <w:pPr>
-              <w:pStyle w:val="Header"/>
+              <w:pStyle w:val="Kopfzeile"/>
               <w:tabs>
                 <w:tab w:val="clear" w:pos="4320"/>
                 <w:tab w:val="clear" w:pos="8640"/>
@@ -1343,7 +1364,7 @@
           </w:p>
           <w:p>
             <w:pPr>
-              <w:pStyle w:val="Header"/>
+              <w:pStyle w:val="Kopfzeile"/>
               <w:tabs>
                 <w:tab w:val="clear" w:pos="4320"/>
                 <w:tab w:val="clear" w:pos="8640"/>
@@ -1369,7 +1390,7 @@
           </w:tcPr>
           <w:p>
             <w:pPr>
-              <w:pStyle w:val="Header"/>
+              <w:pStyle w:val="Kopfzeile"/>
               <w:tabs>
                 <w:tab w:val="clear" w:pos="4320"/>
                 <w:tab w:val="clear" w:pos="8640"/>
@@ -1381,15 +1402,6 @@
                 <w:szCs w:val="20"/>
               </w:rPr>
             </w:pPr>
-            <w:r>
-              <w:rPr>
-                <w:rFonts w:ascii="Arial" w:hAnsi="Arial" w:cs="Arial"/>
-                <w:color w:val="000000" w:themeColor="text1"/>
-                <w:sz w:val="20"/>
-                <w:szCs w:val="20"/>
-              </w:rPr>
-              <w:t>[Action No]</w:t>
-            </w:r>
           </w:p>
         </w:tc>
       </w:tr>
@@ -1432,8 +1444,8 @@
       </w:pPr>
     </w:p>
     <w:sectPr>
-      <w:headerReference w:type="default" r:id="rId7"/>
-      <w:footerReference w:type="default" r:id="rId8"/>
+      <w:headerReference w:type="default" r:id="rId8"/>
+      <w:footerReference w:type="default" r:id="rId9"/>
       <w:pgSz w:w="11906" w:h="16838" w:code="9"/>
       <w:pgMar w:top="720" w:right="1440" w:bottom="720" w:left="1440" w:header="432" w:footer="432" w:gutter="0"/>
       <w:cols w:space="720"/>
@@ -1444,7 +1456,7 @@
 </file>
 
 <file path=word/endnotes.xml><?xml version="1.0" encoding="utf-8"?>
-<w:endnotes xmlns:wpc="http://schemas.microsoft.com/office/word/2010/wordprocessingCanvas" xmlns:cx="http://schemas.microsoft.com/office/drawing/2014/chartex" xmlns:cx1="http://schemas.microsoft.com/office/drawing/2015/9/8/chartex" xmlns:cx2="http://schemas.microsoft.com/office/drawing/2015/10/21/chartex" xmlns:cx3="http://schemas.microsoft.com/office/drawing/2016/5/9/chartex" xmlns:cx4="http://schemas.microsoft.com/office/drawing/2016/5/10/chartex" xmlns:cx5="http://schemas.microsoft.com/office/drawing/2016/5/11/chartex" xmlns:cx6="http://schemas.microsoft.com/office/drawing/2016/5/12/chartex" xmlns:cx7="http://schemas.microsoft.com/office/drawing/2016/5/13/chartex" xmlns:cx8="http://schemas.microsoft.com/office/drawing/2016/5/14/chartex" xmlns:mc="http://schemas.openxmlformats.org/markup-compatibility/2006" xmlns:aink="http://schemas.microsoft.com/office/drawing/2016/ink" xmlns:am3d="http://schemas.microsoft.com/office/drawing/2017/model3d" xmlns:o="urn:schemas-microsoft-com:office:office" xmlns:r="http://schemas.openxmlformats.org/officeDocument/2006/relationships" xmlns:m="http://schemas.openxmlformats.org/officeDocument/2006/math" xmlns:v="urn:schemas-microsoft-com:vml" xmlns:wp14="http://schemas.microsoft.com/office/word/2010/wordprocessingDrawing" xmlns:wp="http://schemas.openxmlformats.org/drawingml/2006/wordprocessingDrawing" xmlns:w10="urn:schemas-microsoft-com:office:word" xmlns:w="http://schemas.openxmlformats.org/wordprocessingml/2006/main" xmlns:w14="http://schemas.microsoft.com/office/word/2010/wordml" xmlns:w15="http://schemas.microsoft.com/office/word/2012/wordml" xmlns:w16cid="http://schemas.microsoft.com/office/word/2016/wordml/cid" xmlns:w16se="http://schemas.microsoft.com/office/word/2015/wordml/symex" xmlns:wpg="http://schemas.microsoft.com/office/word/2010/wordprocessingGroup" xmlns:wpi="http://schemas.microsoft.com/office/word/2010/wordprocessingInk" xmlns:wne="http://schemas.microsoft.com/office/word/2006/wordml" xmlns:wps="http://schemas.microsoft.com/office/word/2010/wordprocessingShape" mc:Ignorable="w14 w15 w16se w16cid wp14">
+<w:endnotes xmlns:wpc="http://schemas.microsoft.com/office/word/2010/wordprocessingCanvas" xmlns:mo="http://schemas.microsoft.com/office/mac/office/2008/main" xmlns:mc="http://schemas.openxmlformats.org/markup-compatibility/2006" xmlns:mv="urn:schemas-microsoft-com:mac:vml" xmlns:o="urn:schemas-microsoft-com:office:office" xmlns:r="http://schemas.openxmlformats.org/officeDocument/2006/relationships" xmlns:m="http://schemas.openxmlformats.org/officeDocument/2006/math" xmlns:v="urn:schemas-microsoft-com:vml" xmlns:wp14="http://schemas.microsoft.com/office/word/2010/wordprocessingDrawing" xmlns:wp="http://schemas.openxmlformats.org/drawingml/2006/wordprocessingDrawing" xmlns:w10="urn:schemas-microsoft-com:office:word" xmlns:w="http://schemas.openxmlformats.org/wordprocessingml/2006/main" xmlns:w14="http://schemas.microsoft.com/office/word/2010/wordml" xmlns:wpg="http://schemas.microsoft.com/office/word/2010/wordprocessingGroup" xmlns:wpi="http://schemas.microsoft.com/office/word/2010/wordprocessingInk" xmlns:wne="http://schemas.microsoft.com/office/word/2006/wordml" xmlns:wps="http://schemas.microsoft.com/office/word/2010/wordprocessingShape" mc:Ignorable="w14 wp14">
   <w:endnote w:type="separator" w:id="-1">
     <w:p>
       <w:r>
@@ -1463,10 +1475,10 @@
 </file>
 
 <file path=word/footer1.xml><?xml version="1.0" encoding="utf-8"?>
-<w:ftr xmlns:wpc="http://schemas.microsoft.com/office/word/2010/wordprocessingCanvas" xmlns:cx="http://schemas.microsoft.com/office/drawing/2014/chartex" xmlns:cx1="http://schemas.microsoft.com/office/drawing/2015/9/8/chartex" xmlns:cx2="http://schemas.microsoft.com/office/drawing/2015/10/21/chartex" xmlns:cx3="http://schemas.microsoft.com/office/drawing/2016/5/9/chartex" xmlns:cx4="http://schemas.microsoft.com/office/drawing/2016/5/10/chartex" xmlns:cx5="http://schemas.microsoft.com/office/drawing/2016/5/11/chartex" xmlns:cx6="http://schemas.microsoft.com/office/drawing/2016/5/12/chartex" xmlns:cx7="http://schemas.microsoft.com/office/drawing/2016/5/13/chartex" xmlns:cx8="http://schemas.microsoft.com/office/drawing/2016/5/14/chartex" xmlns:mc="http://schemas.openxmlformats.org/markup-compatibility/2006" xmlns:aink="http://schemas.microsoft.com/office/drawing/2016/ink" xmlns:am3d="http://schemas.microsoft.com/office/drawing/2017/model3d" xmlns:o="urn:schemas-microsoft-com:office:office" xmlns:r="http://schemas.openxmlformats.org/officeDocument/2006/relationships" xmlns:m="http://schemas.openxmlformats.org/officeDocument/2006/math" xmlns:v="urn:schemas-microsoft-com:vml" xmlns:wp14="http://schemas.microsoft.com/office/word/2010/wordprocessingDrawing" xmlns:wp="http://schemas.openxmlformats.org/drawingml/2006/wordprocessingDrawing" xmlns:w10="urn:schemas-microsoft-com:office:word" xmlns:w="http://schemas.openxmlformats.org/wordprocessingml/2006/main" xmlns:w14="http://schemas.microsoft.com/office/word/2010/wordml" xmlns:w15="http://schemas.microsoft.com/office/word/2012/wordml" xmlns:w16cid="http://schemas.microsoft.com/office/word/2016/wordml/cid" xmlns:w16se="http://schemas.microsoft.com/office/word/2015/wordml/symex" xmlns:wpg="http://schemas.microsoft.com/office/word/2010/wordprocessingGroup" xmlns:wpi="http://schemas.microsoft.com/office/word/2010/wordprocessingInk" xmlns:wne="http://schemas.microsoft.com/office/word/2006/wordml" xmlns:wps="http://schemas.microsoft.com/office/word/2010/wordprocessingShape" mc:Ignorable="w14 w15 w16se w16cid wp14">
+<w:ftr xmlns:wpc="http://schemas.microsoft.com/office/word/2010/wordprocessingCanvas" xmlns:mo="http://schemas.microsoft.com/office/mac/office/2008/main" xmlns:mc="http://schemas.openxmlformats.org/markup-compatibility/2006" xmlns:mv="urn:schemas-microsoft-com:mac:vml" xmlns:o="urn:schemas-microsoft-com:office:office" xmlns:r="http://schemas.openxmlformats.org/officeDocument/2006/relationships" xmlns:m="http://schemas.openxmlformats.org/officeDocument/2006/math" xmlns:v="urn:schemas-microsoft-com:vml" xmlns:wp14="http://schemas.microsoft.com/office/word/2010/wordprocessingDrawing" xmlns:wp="http://schemas.openxmlformats.org/drawingml/2006/wordprocessingDrawing" xmlns:w10="urn:schemas-microsoft-com:office:word" xmlns:w="http://schemas.openxmlformats.org/wordprocessingml/2006/main" xmlns:w14="http://schemas.microsoft.com/office/word/2010/wordml" xmlns:wpg="http://schemas.microsoft.com/office/word/2010/wordprocessingGroup" xmlns:wpi="http://schemas.microsoft.com/office/word/2010/wordprocessingInk" xmlns:wne="http://schemas.microsoft.com/office/word/2006/wordml" xmlns:wps="http://schemas.microsoft.com/office/word/2010/wordprocessingShape" mc:Ignorable="w14 wp14">
   <w:p>
     <w:pPr>
-      <w:pStyle w:val="Footer"/>
+      <w:pStyle w:val="Fuzeile"/>
       <w:pBdr>
         <w:top w:val="single" w:sz="20" w:space="2" w:color="000000"/>
       </w:pBdr>
@@ -1575,7 +1587,7 @@
     </w:r>
     <w:r>
       <w:rPr>
-        <w:rStyle w:val="PageNumber"/>
+        <w:rStyle w:val="Seitenzahl"/>
         <w:rFonts w:cs="Arial"/>
         <w:sz w:val="18"/>
         <w:szCs w:val="18"/>
@@ -1584,7 +1596,7 @@
     </w:r>
     <w:r>
       <w:rPr>
-        <w:rStyle w:val="PageNumber"/>
+        <w:rStyle w:val="Seitenzahl"/>
         <w:rFonts w:cs="Arial"/>
         <w:sz w:val="18"/>
         <w:szCs w:val="18"/>
@@ -1593,7 +1605,7 @@
     </w:r>
     <w:r>
       <w:rPr>
-        <w:rStyle w:val="PageNumber"/>
+        <w:rStyle w:val="Seitenzahl"/>
         <w:rFonts w:cs="Arial"/>
         <w:sz w:val="18"/>
         <w:szCs w:val="18"/>
@@ -1602,70 +1614,72 @@
     </w:r>
     <w:r>
       <w:rPr>
-        <w:rStyle w:val="PageNumber"/>
+        <w:rStyle w:val="Seitenzahl"/>
+        <w:rFonts w:cs="Arial"/>
+        <w:noProof/>
+        <w:sz w:val="18"/>
+        <w:szCs w:val="18"/>
+      </w:rPr>
+      <w:t>1</w:t>
+    </w:r>
+    <w:r>
+      <w:rPr>
+        <w:rStyle w:val="Seitenzahl"/>
         <w:rFonts w:cs="Arial"/>
         <w:sz w:val="18"/>
         <w:szCs w:val="18"/>
       </w:rPr>
+      <w:fldChar w:fldCharType="end"/>
+    </w:r>
+    <w:r>
+      <w:rPr>
+        <w:rStyle w:val="Seitenzahl"/>
+        <w:rFonts w:ascii="Arial" w:hAnsi="Arial" w:cs="Arial"/>
+        <w:sz w:val="18"/>
+        <w:szCs w:val="18"/>
+      </w:rPr>
+      <w:t xml:space="preserve"> of </w:t>
+    </w:r>
+    <w:r>
+      <w:rPr>
+        <w:rStyle w:val="Seitenzahl"/>
+        <w:rFonts w:cs="Arial"/>
+        <w:sz w:val="18"/>
+        <w:szCs w:val="18"/>
+      </w:rPr>
+      <w:fldChar w:fldCharType="begin"/>
+    </w:r>
+    <w:r>
+      <w:rPr>
+        <w:rStyle w:val="Seitenzahl"/>
+        <w:rFonts w:cs="Arial"/>
+        <w:sz w:val="18"/>
+        <w:szCs w:val="18"/>
+      </w:rPr>
+      <w:instrText xml:space="preserve"> NUMPAGES \*Arabic </w:instrText>
+    </w:r>
+    <w:r>
+      <w:rPr>
+        <w:rStyle w:val="Seitenzahl"/>
+        <w:rFonts w:cs="Arial"/>
+        <w:sz w:val="18"/>
+        <w:szCs w:val="18"/>
+      </w:rPr>
+      <w:fldChar w:fldCharType="separate"/>
+    </w:r>
+    <w:r>
+      <w:rPr>
+        <w:rStyle w:val="Seitenzahl"/>
+        <w:rFonts w:cs="Arial"/>
+        <w:noProof/>
+        <w:sz w:val="18"/>
+        <w:szCs w:val="18"/>
+      </w:rPr>
       <w:t>1</w:t>
     </w:r>
     <w:r>
       <w:rPr>
-        <w:rStyle w:val="PageNumber"/>
-        <w:rFonts w:cs="Arial"/>
-        <w:sz w:val="18"/>
-        <w:szCs w:val="18"/>
-      </w:rPr>
-      <w:fldChar w:fldCharType="end"/>
-    </w:r>
-    <w:r>
-      <w:rPr>
-        <w:rStyle w:val="PageNumber"/>
-        <w:rFonts w:ascii="Arial" w:hAnsi="Arial" w:cs="Arial"/>
-        <w:sz w:val="18"/>
-        <w:szCs w:val="18"/>
-      </w:rPr>
-      <w:t xml:space="preserve"> of </w:t>
-    </w:r>
-    <w:r>
-      <w:rPr>
-        <w:rStyle w:val="PageNumber"/>
-        <w:rFonts w:cs="Arial"/>
-        <w:sz w:val="18"/>
-        <w:szCs w:val="18"/>
-      </w:rPr>
-      <w:fldChar w:fldCharType="begin"/>
-    </w:r>
-    <w:r>
-      <w:rPr>
-        <w:rStyle w:val="PageNumber"/>
-        <w:rFonts w:cs="Arial"/>
-        <w:sz w:val="18"/>
-        <w:szCs w:val="18"/>
-      </w:rPr>
-      <w:instrText xml:space="preserve"> NUMPAGES \*Arabic </w:instrText>
-    </w:r>
-    <w:r>
-      <w:rPr>
-        <w:rStyle w:val="PageNumber"/>
-        <w:rFonts w:cs="Arial"/>
-        <w:sz w:val="18"/>
-        <w:szCs w:val="18"/>
-      </w:rPr>
-      <w:fldChar w:fldCharType="separate"/>
-    </w:r>
-    <w:r>
-      <w:rPr>
-        <w:rStyle w:val="PageNumber"/>
-        <w:rFonts w:cs="Arial"/>
-        <w:sz w:val="18"/>
-        <w:szCs w:val="18"/>
-      </w:rPr>
-      <w:t>1</w:t>
-    </w:r>
-    <w:r>
-      <w:rPr>
-        <w:rStyle w:val="PageNumber"/>
+        <w:rStyle w:val="Seitenzahl"/>
         <w:rFonts w:cs="Arial"/>
         <w:sz w:val="18"/>
         <w:szCs w:val="18"/>
@@ -1677,7 +1691,7 @@
 </file>
 
 <file path=word/footnotes.xml><?xml version="1.0" encoding="utf-8"?>
-<w:footnotes xmlns:wpc="http://schemas.microsoft.com/office/word/2010/wordprocessingCanvas" xmlns:cx="http://schemas.microsoft.com/office/drawing/2014/chartex" xmlns:cx1="http://schemas.microsoft.com/office/drawing/2015/9/8/chartex" xmlns:cx2="http://schemas.microsoft.com/office/drawing/2015/10/21/chartex" xmlns:cx3="http://schemas.microsoft.com/office/drawing/2016/5/9/chartex" xmlns:cx4="http://schemas.microsoft.com/office/drawing/2016/5/10/chartex" xmlns:cx5="http://schemas.microsoft.com/office/drawing/2016/5/11/chartex" xmlns:cx6="http://schemas.microsoft.com/office/drawing/2016/5/12/chartex" xmlns:cx7="http://schemas.microsoft.com/office/drawing/2016/5/13/chartex" xmlns:cx8="http://schemas.microsoft.com/office/drawing/2016/5/14/chartex" xmlns:mc="http://schemas.openxmlformats.org/markup-compatibility/2006" xmlns:aink="http://schemas.microsoft.com/office/drawing/2016/ink" xmlns:am3d="http://schemas.microsoft.com/office/drawing/2017/model3d" xmlns:o="urn:schemas-microsoft-com:office:office" xmlns:r="http://schemas.openxmlformats.org/officeDocument/2006/relationships" xmlns:m="http://schemas.openxmlformats.org/officeDocument/2006/math" xmlns:v="urn:schemas-microsoft-com:vml" xmlns:wp14="http://schemas.microsoft.com/office/word/2010/wordprocessingDrawing" xmlns:wp="http://schemas.openxmlformats.org/drawingml/2006/wordprocessingDrawing" xmlns:w10="urn:schemas-microsoft-com:office:word" xmlns:w="http://schemas.openxmlformats.org/wordprocessingml/2006/main" xmlns:w14="http://schemas.microsoft.com/office/word/2010/wordml" xmlns:w15="http://schemas.microsoft.com/office/word/2012/wordml" xmlns:w16cid="http://schemas.microsoft.com/office/word/2016/wordml/cid" xmlns:w16se="http://schemas.microsoft.com/office/word/2015/wordml/symex" xmlns:wpg="http://schemas.microsoft.com/office/word/2010/wordprocessingGroup" xmlns:wpi="http://schemas.microsoft.com/office/word/2010/wordprocessingInk" xmlns:wne="http://schemas.microsoft.com/office/word/2006/wordml" xmlns:wps="http://schemas.microsoft.com/office/word/2010/wordprocessingShape" mc:Ignorable="w14 w15 w16se w16cid wp14">
+<w:footnotes xmlns:wpc="http://schemas.microsoft.com/office/word/2010/wordprocessingCanvas" xmlns:mo="http://schemas.microsoft.com/office/mac/office/2008/main" xmlns:mc="http://schemas.openxmlformats.org/markup-compatibility/2006" xmlns:mv="urn:schemas-microsoft-com:mac:vml" xmlns:o="urn:schemas-microsoft-com:office:office" xmlns:r="http://schemas.openxmlformats.org/officeDocument/2006/relationships" xmlns:m="http://schemas.openxmlformats.org/officeDocument/2006/math" xmlns:v="urn:schemas-microsoft-com:vml" xmlns:wp14="http://schemas.microsoft.com/office/word/2010/wordprocessingDrawing" xmlns:wp="http://schemas.openxmlformats.org/drawingml/2006/wordprocessingDrawing" xmlns:w10="urn:schemas-microsoft-com:office:word" xmlns:w="http://schemas.openxmlformats.org/wordprocessingml/2006/main" xmlns:w14="http://schemas.microsoft.com/office/word/2010/wordml" xmlns:wpg="http://schemas.microsoft.com/office/word/2010/wordprocessingGroup" xmlns:wpi="http://schemas.microsoft.com/office/word/2010/wordprocessingInk" xmlns:wne="http://schemas.microsoft.com/office/word/2006/wordml" xmlns:wps="http://schemas.microsoft.com/office/word/2010/wordprocessingShape" mc:Ignorable="w14 wp14">
   <w:footnote w:type="separator" w:id="-1">
     <w:p>
       <w:r>
@@ -1696,7 +1710,7 @@
 </file>
 
 <file path=word/header1.xml><?xml version="1.0" encoding="utf-8"?>
-<w:hdr xmlns:wpc="http://schemas.microsoft.com/office/word/2010/wordprocessingCanvas" xmlns:cx="http://schemas.microsoft.com/office/drawing/2014/chartex" xmlns:cx1="http://schemas.microsoft.com/office/drawing/2015/9/8/chartex" xmlns:cx2="http://schemas.microsoft.com/office/drawing/2015/10/21/chartex" xmlns:cx3="http://schemas.microsoft.com/office/drawing/2016/5/9/chartex" xmlns:cx4="http://schemas.microsoft.com/office/drawing/2016/5/10/chartex" xmlns:cx5="http://schemas.microsoft.com/office/drawing/2016/5/11/chartex" xmlns:cx6="http://schemas.microsoft.com/office/drawing/2016/5/12/chartex" xmlns:cx7="http://schemas.microsoft.com/office/drawing/2016/5/13/chartex" xmlns:cx8="http://schemas.microsoft.com/office/drawing/2016/5/14/chartex" xmlns:mc="http://schemas.openxmlformats.org/markup-compatibility/2006" xmlns:aink="http://schemas.microsoft.com/office/drawing/2016/ink" xmlns:am3d="http://schemas.microsoft.com/office/drawing/2017/model3d" xmlns:o="urn:schemas-microsoft-com:office:office" xmlns:r="http://schemas.openxmlformats.org/officeDocument/2006/relationships" xmlns:m="http://schemas.openxmlformats.org/officeDocument/2006/math" xmlns:v="urn:schemas-microsoft-com:vml" xmlns:wp14="http://schemas.microsoft.com/office/word/2010/wordprocessingDrawing" xmlns:wp="http://schemas.openxmlformats.org/drawingml/2006/wordprocessingDrawing" xmlns:w10="urn:schemas-microsoft-com:office:word" xmlns:w="http://schemas.openxmlformats.org/wordprocessingml/2006/main" xmlns:w14="http://schemas.microsoft.com/office/word/2010/wordml" xmlns:w15="http://schemas.microsoft.com/office/word/2012/wordml" xmlns:w16cid="http://schemas.microsoft.com/office/word/2016/wordml/cid" xmlns:w16se="http://schemas.microsoft.com/office/word/2015/wordml/symex" xmlns:wpg="http://schemas.microsoft.com/office/word/2010/wordprocessingGroup" xmlns:wpi="http://schemas.microsoft.com/office/word/2010/wordprocessingInk" xmlns:wne="http://schemas.microsoft.com/office/word/2006/wordml" xmlns:wps="http://schemas.microsoft.com/office/word/2010/wordprocessingShape" mc:Ignorable="w14 w15 w16se w16cid wp14">
+<w:hdr xmlns:wpc="http://schemas.microsoft.com/office/word/2010/wordprocessingCanvas" xmlns:mo="http://schemas.microsoft.com/office/mac/office/2008/main" xmlns:mc="http://schemas.openxmlformats.org/markup-compatibility/2006" xmlns:mv="urn:schemas-microsoft-com:mac:vml" xmlns:o="urn:schemas-microsoft-com:office:office" xmlns:r="http://schemas.openxmlformats.org/officeDocument/2006/relationships" xmlns:m="http://schemas.openxmlformats.org/officeDocument/2006/math" xmlns:v="urn:schemas-microsoft-com:vml" xmlns:wp14="http://schemas.microsoft.com/office/word/2010/wordprocessingDrawing" xmlns:wp="http://schemas.openxmlformats.org/drawingml/2006/wordprocessingDrawing" xmlns:w10="urn:schemas-microsoft-com:office:word" xmlns:w="http://schemas.openxmlformats.org/wordprocessingml/2006/main" xmlns:w14="http://schemas.microsoft.com/office/word/2010/wordml" xmlns:wpg="http://schemas.microsoft.com/office/word/2010/wordprocessingGroup" xmlns:wpi="http://schemas.microsoft.com/office/word/2010/wordprocessingInk" xmlns:wne="http://schemas.microsoft.com/office/word/2006/wordml" xmlns:wps="http://schemas.microsoft.com/office/word/2010/wordprocessingShape" mc:Ignorable="w14 wp14">
   <w:tbl>
     <w:tblPr>
       <w:tblW w:w="9072" w:type="dxa"/>
@@ -1722,7 +1736,7 @@
         </w:tcPr>
         <w:p>
           <w:pPr>
-            <w:pStyle w:val="Header"/>
+            <w:pStyle w:val="Kopfzeile"/>
             <w:rPr>
               <w:rFonts w:ascii="Arial" w:hAnsi="Arial" w:cs="Arial"/>
             </w:rPr>
@@ -1779,7 +1793,7 @@
         </w:tcPr>
         <w:p>
           <w:pPr>
-            <w:pStyle w:val="Header"/>
+            <w:pStyle w:val="Kopfzeile"/>
             <w:tabs>
               <w:tab w:val="left" w:pos="455"/>
             </w:tabs>
@@ -1794,15 +1808,15 @@
   </w:tbl>
   <w:p>
     <w:pPr>
-      <w:pStyle w:val="Header"/>
+      <w:pStyle w:val="Kopfzeile"/>
     </w:pPr>
   </w:p>
 </w:hdr>
 </file>
 
 <file path=word/numbering.xml><?xml version="1.0" encoding="utf-8"?>
-<w:numbering xmlns:wpc="http://schemas.microsoft.com/office/word/2010/wordprocessingCanvas" xmlns:cx="http://schemas.microsoft.com/office/drawing/2014/chartex" xmlns:cx1="http://schemas.microsoft.com/office/drawing/2015/9/8/chartex" xmlns:cx2="http://schemas.microsoft.com/office/drawing/2015/10/21/chartex" xmlns:cx3="http://schemas.microsoft.com/office/drawing/2016/5/9/chartex" xmlns:cx4="http://schemas.microsoft.com/office/drawing/2016/5/10/chartex" xmlns:cx5="http://schemas.microsoft.com/office/drawing/2016/5/11/chartex" xmlns:cx6="http://schemas.microsoft.com/office/drawing/2016/5/12/chartex" xmlns:cx7="http://schemas.microsoft.com/office/drawing/2016/5/13/chartex" xmlns:cx8="http://schemas.microsoft.com/office/drawing/2016/5/14/chartex" xmlns:mc="http://schemas.openxmlformats.org/markup-compatibility/2006" xmlns:aink="http://schemas.microsoft.com/office/drawing/2016/ink" xmlns:am3d="http://schemas.microsoft.com/office/drawing/2017/model3d" xmlns:o="urn:schemas-microsoft-com:office:office" xmlns:r="http://schemas.openxmlformats.org/officeDocument/2006/relationships" xmlns:m="http://schemas.openxmlformats.org/officeDocument/2006/math" xmlns:v="urn:schemas-microsoft-com:vml" xmlns:wp14="http://schemas.microsoft.com/office/word/2010/wordprocessingDrawing" xmlns:wp="http://schemas.openxmlformats.org/drawingml/2006/wordprocessingDrawing" xmlns:w10="urn:schemas-microsoft-com:office:word" xmlns:w="http://schemas.openxmlformats.org/wordprocessingml/2006/main" xmlns:w14="http://schemas.microsoft.com/office/word/2010/wordml" xmlns:w15="http://schemas.microsoft.com/office/word/2012/wordml" xmlns:w16cid="http://schemas.microsoft.com/office/word/2016/wordml/cid" xmlns:w16se="http://schemas.microsoft.com/office/word/2015/wordml/symex" xmlns:wpg="http://schemas.microsoft.com/office/word/2010/wordprocessingGroup" xmlns:wpi="http://schemas.microsoft.com/office/word/2010/wordprocessingInk" xmlns:wne="http://schemas.microsoft.com/office/word/2006/wordml" xmlns:wps="http://schemas.microsoft.com/office/word/2010/wordprocessingShape" mc:Ignorable="w14 w15 w16se w16cid wp14">
-  <w:abstractNum w:abstractNumId="0" w15:restartNumberingAfterBreak="0">
+<w:numbering xmlns:wpc="http://schemas.microsoft.com/office/word/2010/wordprocessingCanvas" xmlns:mo="http://schemas.microsoft.com/office/mac/office/2008/main" xmlns:mc="http://schemas.openxmlformats.org/markup-compatibility/2006" xmlns:mv="urn:schemas-microsoft-com:mac:vml" xmlns:o="urn:schemas-microsoft-com:office:office" xmlns:r="http://schemas.openxmlformats.org/officeDocument/2006/relationships" xmlns:m="http://schemas.openxmlformats.org/officeDocument/2006/math" xmlns:v="urn:schemas-microsoft-com:vml" xmlns:wp14="http://schemas.microsoft.com/office/word/2010/wordprocessingDrawing" xmlns:wp="http://schemas.openxmlformats.org/drawingml/2006/wordprocessingDrawing" xmlns:w10="urn:schemas-microsoft-com:office:word" xmlns:w="http://schemas.openxmlformats.org/wordprocessingml/2006/main" xmlns:w14="http://schemas.microsoft.com/office/word/2010/wordml" xmlns:wpg="http://schemas.microsoft.com/office/word/2010/wordprocessingGroup" xmlns:wpi="http://schemas.microsoft.com/office/word/2010/wordprocessingInk" xmlns:wne="http://schemas.microsoft.com/office/word/2006/wordml" xmlns:wps="http://schemas.microsoft.com/office/word/2010/wordprocessingShape" mc:Ignorable="w14 wp14">
+  <w:abstractNum w:abstractNumId="0">
     <w:nsid w:val="00000001"/>
     <w:multiLevelType w:val="singleLevel"/>
     <w:tmpl w:val="00000001"/>
@@ -1824,7 +1838,7 @@
       </w:rPr>
     </w:lvl>
   </w:abstractNum>
-  <w:abstractNum w:abstractNumId="1" w15:restartNumberingAfterBreak="0">
+  <w:abstractNum w:abstractNumId="1">
     <w:nsid w:val="00000002"/>
     <w:multiLevelType w:val="singleLevel"/>
     <w:tmpl w:val="00000002"/>
@@ -1845,7 +1859,7 @@
       </w:rPr>
     </w:lvl>
   </w:abstractNum>
-  <w:abstractNum w:abstractNumId="2" w15:restartNumberingAfterBreak="0">
+  <w:abstractNum w:abstractNumId="2">
     <w:nsid w:val="00000003"/>
     <w:multiLevelType w:val="multilevel"/>
     <w:tmpl w:val="00000003"/>
@@ -1989,7 +2003,7 @@
       </w:rPr>
     </w:lvl>
   </w:abstractNum>
-  <w:abstractNum w:abstractNumId="3" w15:restartNumberingAfterBreak="0">
+  <w:abstractNum w:abstractNumId="3">
     <w:nsid w:val="00000004"/>
     <w:multiLevelType w:val="multilevel"/>
     <w:tmpl w:val="00000004"/>
@@ -2111,7 +2125,7 @@
       </w:pPr>
     </w:lvl>
   </w:abstractNum>
-  <w:abstractNum w:abstractNumId="4" w15:restartNumberingAfterBreak="0">
+  <w:abstractNum w:abstractNumId="4">
     <w:nsid w:val="157D14EC"/>
     <w:multiLevelType w:val="hybridMultilevel"/>
     <w:tmpl w:val="CC72CA9C"/>
@@ -2243,7 +2257,7 @@
 </file>
 
 <file path=word/styles.xml><?xml version="1.0" encoding="utf-8"?>
-<w:styles xmlns:mc="http://schemas.openxmlformats.org/markup-compatibility/2006" xmlns:r="http://schemas.openxmlformats.org/officeDocument/2006/relationships" xmlns:w="http://schemas.openxmlformats.org/wordprocessingml/2006/main" xmlns:w14="http://schemas.microsoft.com/office/word/2010/wordml" xmlns:w15="http://schemas.microsoft.com/office/word/2012/wordml" xmlns:w16cid="http://schemas.microsoft.com/office/word/2016/wordml/cid" xmlns:w16se="http://schemas.microsoft.com/office/word/2015/wordml/symex" mc:Ignorable="w14 w15 w16se w16cid">
+<w:styles xmlns:mc="http://schemas.openxmlformats.org/markup-compatibility/2006" xmlns:r="http://schemas.openxmlformats.org/officeDocument/2006/relationships" xmlns:w="http://schemas.openxmlformats.org/wordprocessingml/2006/main" xmlns:w14="http://schemas.microsoft.com/office/word/2010/wordml" mc:Ignorable="w14">
   <w:docDefaults>
     <w:rPrDefault>
       <w:rPr>
@@ -2253,384 +2267,155 @@
     </w:rPrDefault>
     <w:pPrDefault/>
   </w:docDefaults>
-  <w:latentStyles w:defLockedState="0" w:defUIPriority="99" w:defSemiHidden="0" w:defUnhideWhenUsed="0" w:defQFormat="0" w:count="375">
-    <w:lsdException w:name="Normal" w:uiPriority="0" w:qFormat="1"/>
-    <w:lsdException w:name="heading 1" w:uiPriority="9" w:qFormat="1"/>
-    <w:lsdException w:name="heading 2" w:semiHidden="1" w:uiPriority="9" w:unhideWhenUsed="1" w:qFormat="1"/>
-    <w:lsdException w:name="heading 3" w:semiHidden="1" w:uiPriority="9" w:unhideWhenUsed="1" w:qFormat="1"/>
-    <w:lsdException w:name="heading 4" w:semiHidden="1" w:uiPriority="9" w:unhideWhenUsed="1" w:qFormat="1"/>
-    <w:lsdException w:name="heading 5" w:semiHidden="1" w:uiPriority="9" w:unhideWhenUsed="1" w:qFormat="1"/>
-    <w:lsdException w:name="heading 6" w:semiHidden="1" w:uiPriority="9" w:unhideWhenUsed="1" w:qFormat="1"/>
-    <w:lsdException w:name="heading 7" w:semiHidden="1" w:uiPriority="9" w:unhideWhenUsed="1" w:qFormat="1"/>
-    <w:lsdException w:name="heading 8" w:semiHidden="1" w:uiPriority="9" w:unhideWhenUsed="1" w:qFormat="1"/>
-    <w:lsdException w:name="heading 9" w:semiHidden="1" w:uiPriority="9" w:unhideWhenUsed="1" w:qFormat="1"/>
-    <w:lsdException w:name="index 1" w:semiHidden="1" w:unhideWhenUsed="1"/>
-    <w:lsdException w:name="index 2" w:semiHidden="1" w:unhideWhenUsed="1"/>
-    <w:lsdException w:name="index 3" w:semiHidden="1" w:unhideWhenUsed="1"/>
-    <w:lsdException w:name="index 4" w:semiHidden="1" w:unhideWhenUsed="1"/>
-    <w:lsdException w:name="index 5" w:semiHidden="1" w:unhideWhenUsed="1"/>
-    <w:lsdException w:name="index 6" w:semiHidden="1" w:unhideWhenUsed="1"/>
-    <w:lsdException w:name="index 7" w:semiHidden="1" w:unhideWhenUsed="1"/>
-    <w:lsdException w:name="index 8" w:semiHidden="1" w:unhideWhenUsed="1"/>
-    <w:lsdException w:name="index 9" w:semiHidden="1" w:unhideWhenUsed="1"/>
-    <w:lsdException w:name="toc 1" w:semiHidden="1" w:uiPriority="39" w:unhideWhenUsed="1"/>
-    <w:lsdException w:name="toc 2" w:semiHidden="1" w:uiPriority="39" w:unhideWhenUsed="1"/>
-    <w:lsdException w:name="toc 3" w:semiHidden="1" w:uiPriority="39" w:unhideWhenUsed="1"/>
-    <w:lsdException w:name="toc 4" w:semiHidden="1" w:uiPriority="39" w:unhideWhenUsed="1"/>
-    <w:lsdException w:name="toc 5" w:semiHidden="1" w:uiPriority="39" w:unhideWhenUsed="1"/>
-    <w:lsdException w:name="toc 6" w:semiHidden="1" w:uiPriority="39" w:unhideWhenUsed="1"/>
-    <w:lsdException w:name="toc 7" w:semiHidden="1" w:uiPriority="39" w:unhideWhenUsed="1"/>
-    <w:lsdException w:name="toc 8" w:semiHidden="1" w:uiPriority="39" w:unhideWhenUsed="1"/>
-    <w:lsdException w:name="toc 9" w:semiHidden="1" w:uiPriority="39" w:unhideWhenUsed="1"/>
-    <w:lsdException w:name="Normal Indent" w:semiHidden="1" w:unhideWhenUsed="1"/>
-    <w:lsdException w:name="footnote text" w:semiHidden="1" w:unhideWhenUsed="1"/>
-    <w:lsdException w:name="annotation text" w:semiHidden="1" w:unhideWhenUsed="1"/>
-    <w:lsdException w:name="header" w:semiHidden="1" w:unhideWhenUsed="1"/>
-    <w:lsdException w:name="footer" w:semiHidden="1" w:unhideWhenUsed="1"/>
-    <w:lsdException w:name="index heading" w:semiHidden="1" w:unhideWhenUsed="1"/>
-    <w:lsdException w:name="caption" w:uiPriority="35" w:qFormat="1"/>
-    <w:lsdException w:name="table of figures" w:semiHidden="1" w:unhideWhenUsed="1"/>
-    <w:lsdException w:name="envelope address" w:semiHidden="1" w:unhideWhenUsed="1"/>
-    <w:lsdException w:name="envelope return" w:semiHidden="1" w:unhideWhenUsed="1"/>
-    <w:lsdException w:name="footnote reference" w:semiHidden="1" w:unhideWhenUsed="1"/>
-    <w:lsdException w:name="annotation reference" w:semiHidden="1" w:unhideWhenUsed="1"/>
-    <w:lsdException w:name="line number" w:semiHidden="1" w:unhideWhenUsed="1"/>
-    <w:lsdException w:name="page number" w:semiHidden="1" w:unhideWhenUsed="1"/>
-    <w:lsdException w:name="endnote reference" w:semiHidden="1" w:unhideWhenUsed="1"/>
-    <w:lsdException w:name="endnote text" w:semiHidden="1" w:unhideWhenUsed="1"/>
-    <w:lsdException w:name="table of authorities" w:semiHidden="1" w:unhideWhenUsed="1"/>
-    <w:lsdException w:name="macro" w:semiHidden="1" w:unhideWhenUsed="1"/>
-    <w:lsdException w:name="toa heading" w:semiHidden="1" w:unhideWhenUsed="1"/>
-    <w:lsdException w:name="List" w:semiHidden="1" w:unhideWhenUsed="1"/>
-    <w:lsdException w:name="List Bullet" w:semiHidden="1" w:unhideWhenUsed="1"/>
-    <w:lsdException w:name="List Number" w:semiHidden="1" w:unhideWhenUsed="1"/>
-    <w:lsdException w:name="List 2" w:semiHidden="1" w:unhideWhenUsed="1"/>
-    <w:lsdException w:name="List 3" w:semiHidden="1" w:unhideWhenUsed="1"/>
-    <w:lsdException w:name="List 4" w:semiHidden="1" w:unhideWhenUsed="1"/>
-    <w:lsdException w:name="List 5" w:semiHidden="1" w:unhideWhenUsed="1"/>
-    <w:lsdException w:name="List Bullet 2" w:semiHidden="1" w:unhideWhenUsed="1"/>
-    <w:lsdException w:name="List Bullet 3" w:semiHidden="1" w:unhideWhenUsed="1"/>
-    <w:lsdException w:name="List Bullet 4" w:semiHidden="1" w:unhideWhenUsed="1"/>
-    <w:lsdException w:name="List Bullet 5" w:semiHidden="1" w:unhideWhenUsed="1"/>
-    <w:lsdException w:name="List Number 2" w:semiHidden="1" w:unhideWhenUsed="1"/>
-    <w:lsdException w:name="List Number 3" w:semiHidden="1" w:unhideWhenUsed="1"/>
-    <w:lsdException w:name="List Number 4" w:semiHidden="1" w:unhideWhenUsed="1"/>
-    <w:lsdException w:name="List Number 5" w:semiHidden="1" w:unhideWhenUsed="1"/>
-    <w:lsdException w:name="Title" w:uiPriority="10" w:qFormat="1"/>
-    <w:lsdException w:name="Closing" w:semiHidden="1" w:unhideWhenUsed="1"/>
-    <w:lsdException w:name="Signature" w:semiHidden="1" w:unhideWhenUsed="1"/>
-    <w:lsdException w:name="Default Paragraph Font" w:semiHidden="1" w:uiPriority="1" w:unhideWhenUsed="1"/>
-    <w:lsdException w:name="Body Text" w:semiHidden="1" w:unhideWhenUsed="1"/>
-    <w:lsdException w:name="Body Text Indent" w:semiHidden="1" w:unhideWhenUsed="1"/>
-    <w:lsdException w:name="List Continue" w:semiHidden="1" w:unhideWhenUsed="1"/>
-    <w:lsdException w:name="List Continue 2" w:semiHidden="1" w:unhideWhenUsed="1"/>
-    <w:lsdException w:name="List Continue 3" w:semiHidden="1" w:unhideWhenUsed="1"/>
-    <w:lsdException w:name="List Continue 4" w:semiHidden="1" w:unhideWhenUsed="1"/>
-    <w:lsdException w:name="List Continue 5" w:semiHidden="1" w:unhideWhenUsed="1"/>
-    <w:lsdException w:name="Message Header" w:semiHidden="1" w:unhideWhenUsed="1"/>
-    <w:lsdException w:name="Subtitle" w:uiPriority="11" w:qFormat="1"/>
-    <w:lsdException w:name="Salutation" w:semiHidden="1" w:unhideWhenUsed="1"/>
-    <w:lsdException w:name="Date" w:semiHidden="1" w:unhideWhenUsed="1"/>
-    <w:lsdException w:name="Body Text First Indent" w:semiHidden="1" w:unhideWhenUsed="1"/>
-    <w:lsdException w:name="Body Text First Indent 2" w:semiHidden="1" w:unhideWhenUsed="1"/>
-    <w:lsdException w:name="Note Heading" w:semiHidden="1" w:unhideWhenUsed="1"/>
-    <w:lsdException w:name="Body Text 2" w:semiHidden="1" w:unhideWhenUsed="1"/>
-    <w:lsdException w:name="Body Text 3" w:semiHidden="1" w:unhideWhenUsed="1"/>
-    <w:lsdException w:name="Body Text Indent 2" w:semiHidden="1" w:unhideWhenUsed="1"/>
-    <w:lsdException w:name="Body Text Indent 3" w:semiHidden="1" w:unhideWhenUsed="1"/>
-    <w:lsdException w:name="Block Text" w:semiHidden="1" w:unhideWhenUsed="1"/>
-    <w:lsdException w:name="Hyperlink" w:semiHidden="1" w:unhideWhenUsed="1"/>
-    <w:lsdException w:name="FollowedHyperlink" w:semiHidden="1" w:unhideWhenUsed="1"/>
-    <w:lsdException w:name="Strong" w:uiPriority="22" w:qFormat="1"/>
-    <w:lsdException w:name="Emphasis" w:uiPriority="20" w:qFormat="1"/>
-    <w:lsdException w:name="Document Map" w:semiHidden="1" w:unhideWhenUsed="1"/>
-    <w:lsdException w:name="Plain Text" w:semiHidden="1" w:unhideWhenUsed="1"/>
-    <w:lsdException w:name="E-mail Signature" w:semiHidden="1" w:unhideWhenUsed="1"/>
-    <w:lsdException w:name="HTML Top of Form" w:semiHidden="1" w:unhideWhenUsed="1"/>
-    <w:lsdException w:name="HTML Bottom of Form" w:semiHidden="1" w:unhideWhenUsed="1"/>
-    <w:lsdException w:name="Normal (Web)" w:semiHidden="1" w:unhideWhenUsed="1"/>
-    <w:lsdException w:name="HTML Acronym" w:semiHidden="1" w:unhideWhenUsed="1"/>
-    <w:lsdException w:name="HTML Address" w:semiHidden="1" w:unhideWhenUsed="1"/>
-    <w:lsdException w:name="HTML Cite" w:semiHidden="1" w:unhideWhenUsed="1"/>
-    <w:lsdException w:name="HTML Code" w:semiHidden="1" w:unhideWhenUsed="1"/>
-    <w:lsdException w:name="HTML Definition" w:semiHidden="1" w:unhideWhenUsed="1"/>
-    <w:lsdException w:name="HTML Keyboard" w:semiHidden="1" w:unhideWhenUsed="1"/>
-    <w:lsdException w:name="HTML Preformatted" w:semiHidden="1" w:unhideWhenUsed="1"/>
-    <w:lsdException w:name="HTML Sample" w:semiHidden="1" w:unhideWhenUsed="1"/>
-    <w:lsdException w:name="HTML Typewriter" w:semiHidden="1" w:unhideWhenUsed="1"/>
-    <w:lsdException w:name="HTML Variable" w:semiHidden="1" w:unhideWhenUsed="1"/>
-    <w:lsdException w:name="Normal Table" w:semiHidden="1" w:unhideWhenUsed="1"/>
-    <w:lsdException w:name="annotation subject" w:semiHidden="1" w:unhideWhenUsed="1"/>
-    <w:lsdException w:name="No List" w:semiHidden="1" w:unhideWhenUsed="1"/>
-    <w:lsdException w:name="Outline List 1" w:semiHidden="1" w:unhideWhenUsed="1"/>
-    <w:lsdException w:name="Outline List 2" w:semiHidden="1" w:unhideWhenUsed="1"/>
-    <w:lsdException w:name="Outline List 3" w:semiHidden="1" w:unhideWhenUsed="1"/>
-    <w:lsdException w:name="Table Simple 1" w:semiHidden="1" w:unhideWhenUsed="1"/>
-    <w:lsdException w:name="Table Simple 2" w:semiHidden="1" w:unhideWhenUsed="1"/>
-    <w:lsdException w:name="Table Simple 3" w:semiHidden="1" w:unhideWhenUsed="1"/>
-    <w:lsdException w:name="Table Classic 1" w:semiHidden="1" w:unhideWhenUsed="1"/>
-    <w:lsdException w:name="Table Classic 2" w:semiHidden="1" w:unhideWhenUsed="1"/>
-    <w:lsdException w:name="Table Classic 3" w:semiHidden="1" w:unhideWhenUsed="1"/>
-    <w:lsdException w:name="Table Classic 4" w:semiHidden="1" w:unhideWhenUsed="1"/>
-    <w:lsdException w:name="Table Colorful 1" w:semiHidden="1" w:unhideWhenUsed="1"/>
-    <w:lsdException w:name="Table Colorful 2" w:semiHidden="1" w:unhideWhenUsed="1"/>
-    <w:lsdException w:name="Table Colorful 3" w:semiHidden="1" w:unhideWhenUsed="1"/>
-    <w:lsdException w:name="Table Columns 1" w:semiHidden="1" w:unhideWhenUsed="1"/>
-    <w:lsdException w:name="Table Columns 2" w:semiHidden="1" w:unhideWhenUsed="1"/>
-    <w:lsdException w:name="Table Columns 3" w:semiHidden="1" w:unhideWhenUsed="1"/>
-    <w:lsdException w:name="Table Columns 4" w:semiHidden="1" w:unhideWhenUsed="1"/>
-    <w:lsdException w:name="Table Columns 5" w:semiHidden="1" w:unhideWhenUsed="1"/>
-    <w:lsdException w:name="Table Grid 1" w:semiHidden="1" w:unhideWhenUsed="1"/>
-    <w:lsdException w:name="Table Grid 2" w:semiHidden="1" w:unhideWhenUsed="1"/>
-    <w:lsdException w:name="Table Grid 3" w:semiHidden="1" w:unhideWhenUsed="1"/>
-    <w:lsdException w:name="Table Grid 4" w:semiHidden="1" w:unhideWhenUsed="1"/>
-    <w:lsdException w:name="Table Grid 5" w:semiHidden="1" w:unhideWhenUsed="1"/>
-    <w:lsdException w:name="Table Grid 6" w:semiHidden="1" w:unhideWhenUsed="1"/>
-    <w:lsdException w:name="Table Grid 7" w:semiHidden="1" w:unhideWhenUsed="1"/>
-    <w:lsdException w:name="Table Grid 8" w:semiHidden="1" w:unhideWhenUsed="1"/>
-    <w:lsdException w:name="Table List 1" w:semiHidden="1" w:unhideWhenUsed="1"/>
-    <w:lsdException w:name="Table List 2" w:semiHidden="1" w:unhideWhenUsed="1"/>
-    <w:lsdException w:name="Table List 3" w:semiHidden="1" w:unhideWhenUsed="1"/>
-    <w:lsdException w:name="Table List 4" w:semiHidden="1" w:unhideWhenUsed="1"/>
-    <w:lsdException w:name="Table List 5" w:semiHidden="1" w:unhideWhenUsed="1"/>
-    <w:lsdException w:name="Table List 6" w:semiHidden="1" w:unhideWhenUsed="1"/>
-    <w:lsdException w:name="Table List 7" w:semiHidden="1" w:unhideWhenUsed="1"/>
-    <w:lsdException w:name="Table List 8" w:semiHidden="1" w:unhideWhenUsed="1"/>
-    <w:lsdException w:name="Table 3D effects 1" w:semiHidden="1" w:unhideWhenUsed="1"/>
-    <w:lsdException w:name="Table 3D effects 2" w:semiHidden="1" w:unhideWhenUsed="1"/>
-    <w:lsdException w:name="Table 3D effects 3" w:semiHidden="1" w:unhideWhenUsed="1"/>
-    <w:lsdException w:name="Table Contemporary" w:semiHidden="1" w:unhideWhenUsed="1"/>
-    <w:lsdException w:name="Table Elegant" w:semiHidden="1" w:unhideWhenUsed="1"/>
-    <w:lsdException w:name="Table Professional" w:semiHidden="1" w:unhideWhenUsed="1"/>
-    <w:lsdException w:name="Table Subtle 1" w:semiHidden="1" w:unhideWhenUsed="1"/>
-    <w:lsdException w:name="Table Subtle 2" w:semiHidden="1" w:unhideWhenUsed="1"/>
-    <w:lsdException w:name="Table Web 1" w:semiHidden="1" w:unhideWhenUsed="1"/>
-    <w:lsdException w:name="Table Web 2" w:semiHidden="1" w:unhideWhenUsed="1"/>
-    <w:lsdException w:name="Table Web 3" w:semiHidden="1" w:unhideWhenUsed="1"/>
-    <w:lsdException w:name="Balloon Text" w:semiHidden="1" w:unhideWhenUsed="1"/>
-    <w:lsdException w:name="Table Grid" w:uiPriority="39"/>
-    <w:lsdException w:name="Table Theme" w:semiHidden="1" w:unhideWhenUsed="1"/>
-    <w:lsdException w:name="Placeholder Text" w:semiHidden="1"/>
-    <w:lsdException w:name="No Spacing" w:uiPriority="1" w:qFormat="1"/>
-    <w:lsdException w:name="Light Shading" w:uiPriority="60"/>
-    <w:lsdException w:name="Light List" w:uiPriority="61"/>
-    <w:lsdException w:name="Light Grid" w:uiPriority="62"/>
-    <w:lsdException w:name="Medium Shading 1" w:uiPriority="63"/>
-    <w:lsdException w:name="Medium Shading 2" w:uiPriority="64"/>
-    <w:lsdException w:name="Medium List 1" w:uiPriority="65"/>
-    <w:lsdException w:name="Medium List 2" w:uiPriority="66"/>
-    <w:lsdException w:name="Medium Grid 1" w:uiPriority="67"/>
-    <w:lsdException w:name="Medium Grid 2" w:uiPriority="68"/>
-    <w:lsdException w:name="Medium Grid 3" w:uiPriority="69"/>
-    <w:lsdException w:name="Dark List" w:uiPriority="70"/>
-    <w:lsdException w:name="Colorful Shading" w:uiPriority="71"/>
-    <w:lsdException w:name="Colorful List" w:uiPriority="72"/>
-    <w:lsdException w:name="Colorful Grid" w:uiPriority="73"/>
-    <w:lsdException w:name="Light Shading Accent 1" w:uiPriority="60"/>
-    <w:lsdException w:name="Light List Accent 1" w:uiPriority="61"/>
-    <w:lsdException w:name="Light Grid Accent 1" w:uiPriority="62"/>
-    <w:lsdException w:name="Medium Shading 1 Accent 1" w:uiPriority="63"/>
-    <w:lsdException w:name="Medium Shading 2 Accent 1" w:uiPriority="64"/>
-    <w:lsdException w:name="Medium List 1 Accent 1" w:uiPriority="65"/>
-    <w:lsdException w:name="Revision" w:semiHidden="1"/>
-    <w:lsdException w:name="List Paragraph" w:uiPriority="34" w:qFormat="1"/>
-    <w:lsdException w:name="Quote" w:uiPriority="29" w:qFormat="1"/>
-    <w:lsdException w:name="Intense Quote" w:uiPriority="30" w:qFormat="1"/>
-    <w:lsdException w:name="Medium List 2 Accent 1" w:uiPriority="66"/>
-    <w:lsdException w:name="Medium Grid 1 Accent 1" w:uiPriority="67"/>
-    <w:lsdException w:name="Medium Grid 2 Accent 1" w:uiPriority="68"/>
-    <w:lsdException w:name="Medium Grid 3 Accent 1" w:uiPriority="69"/>
-    <w:lsdException w:name="Dark List Accent 1" w:uiPriority="70"/>
-    <w:lsdException w:name="Colorful Shading Accent 1" w:uiPriority="71"/>
-    <w:lsdException w:name="Colorful List Accent 1" w:uiPriority="72"/>
-    <w:lsdException w:name="Colorful Grid Accent 1" w:uiPriority="73"/>
-    <w:lsdException w:name="Light Shading Accent 2" w:uiPriority="60"/>
-    <w:lsdException w:name="Light List Accent 2" w:uiPriority="61"/>
-    <w:lsdException w:name="Light Grid Accent 2" w:uiPriority="62"/>
-    <w:lsdException w:name="Medium Shading 1 Accent 2" w:uiPriority="63"/>
-    <w:lsdException w:name="Medium Shading 2 Accent 2" w:uiPriority="64"/>
-    <w:lsdException w:name="Medium List 1 Accent 2" w:uiPriority="65"/>
-    <w:lsdException w:name="Medium List 2 Accent 2" w:uiPriority="66"/>
-    <w:lsdException w:name="Medium Grid 1 Accent 2" w:uiPriority="67"/>
-    <w:lsdException w:name="Medium Grid 2 Accent 2" w:uiPriority="68"/>
-    <w:lsdException w:name="Medium Grid 3 Accent 2" w:uiPriority="69"/>
-    <w:lsdException w:name="Dark List Accent 2" w:uiPriority="70"/>
-    <w:lsdException w:name="Colorful Shading Accent 2" w:uiPriority="71"/>
-    <w:lsdException w:name="Colorful List Accent 2" w:uiPriority="72"/>
-    <w:lsdException w:name="Colorful Grid Accent 2" w:uiPriority="73"/>
-    <w:lsdException w:name="Light Shading Accent 3" w:uiPriority="60"/>
-    <w:lsdException w:name="Light List Accent 3" w:uiPriority="61"/>
-    <w:lsdException w:name="Light Grid Accent 3" w:uiPriority="62"/>
-    <w:lsdException w:name="Medium Shading 1 Accent 3" w:uiPriority="63"/>
-    <w:lsdException w:name="Medium Shading 2 Accent 3" w:uiPriority="64"/>
-    <w:lsdException w:name="Medium List 1 Accent 3" w:uiPriority="65"/>
-    <w:lsdException w:name="Medium List 2 Accent 3" w:uiPriority="66"/>
-    <w:lsdException w:name="Medium Grid 1 Accent 3" w:uiPriority="67"/>
-    <w:lsdException w:name="Medium Grid 2 Accent 3" w:uiPriority="68"/>
-    <w:lsdException w:name="Medium Grid 3 Accent 3" w:uiPriority="69"/>
-    <w:lsdException w:name="Dark List Accent 3" w:uiPriority="70"/>
-    <w:lsdException w:name="Colorful Shading Accent 3" w:uiPriority="71"/>
-    <w:lsdException w:name="Colorful List Accent 3" w:uiPriority="72"/>
-    <w:lsdException w:name="Colorful Grid Accent 3" w:uiPriority="73"/>
-    <w:lsdException w:name="Light Shading Accent 4" w:uiPriority="60"/>
-    <w:lsdException w:name="Light List Accent 4" w:uiPriority="61"/>
-    <w:lsdException w:name="Light Grid Accent 4" w:uiPriority="62"/>
-    <w:lsdException w:name="Medium Shading 1 Accent 4" w:uiPriority="63"/>
-    <w:lsdException w:name="Medium Shading 2 Accent 4" w:uiPriority="64"/>
-    <w:lsdException w:name="Medium List 1 Accent 4" w:uiPriority="65"/>
-    <w:lsdException w:name="Medium List 2 Accent 4" w:uiPriority="66"/>
-    <w:lsdException w:name="Medium Grid 1 Accent 4" w:uiPriority="67"/>
-    <w:lsdException w:name="Medium Grid 2 Accent 4" w:uiPriority="68"/>
-    <w:lsdException w:name="Medium Grid 3 Accent 4" w:uiPriority="69"/>
-    <w:lsdException w:name="Dark List Accent 4" w:uiPriority="70"/>
-    <w:lsdException w:name="Colorful Shading Accent 4" w:uiPriority="71"/>
-    <w:lsdException w:name="Colorful List Accent 4" w:uiPriority="72"/>
-    <w:lsdException w:name="Colorful Grid Accent 4" w:uiPriority="73"/>
-    <w:lsdException w:name="Light Shading Accent 5" w:uiPriority="60"/>
-    <w:lsdException w:name="Light List Accent 5" w:uiPriority="61"/>
-    <w:lsdException w:name="Light Grid Accent 5" w:uiPriority="62"/>
-    <w:lsdException w:name="Medium Shading 1 Accent 5" w:uiPriority="63"/>
-    <w:lsdException w:name="Medium Shading 2 Accent 5" w:uiPriority="64"/>
-    <w:lsdException w:name="Medium List 1 Accent 5" w:uiPriority="65"/>
-    <w:lsdException w:name="Medium List 2 Accent 5" w:uiPriority="66"/>
-    <w:lsdException w:name="Medium Grid 1 Accent 5" w:uiPriority="67"/>
-    <w:lsdException w:name="Medium Grid 2 Accent 5" w:uiPriority="68"/>
-    <w:lsdException w:name="Medium Grid 3 Accent 5" w:uiPriority="69"/>
-    <w:lsdException w:name="Dark List Accent 5" w:uiPriority="70"/>
-    <w:lsdException w:name="Colorful Shading Accent 5" w:uiPriority="71"/>
-    <w:lsdException w:name="Colorful List Accent 5" w:uiPriority="72"/>
-    <w:lsdException w:name="Colorful Grid Accent 5" w:uiPriority="73"/>
-    <w:lsdException w:name="Light Shading Accent 6" w:uiPriority="60"/>
-    <w:lsdException w:name="Light List Accent 6" w:uiPriority="61"/>
-    <w:lsdException w:name="Light Grid Accent 6" w:uiPriority="62"/>
-    <w:lsdException w:name="Medium Shading 1 Accent 6" w:uiPriority="63"/>
-    <w:lsdException w:name="Medium Shading 2 Accent 6" w:uiPriority="64"/>
-    <w:lsdException w:name="Medium List 1 Accent 6" w:uiPriority="65"/>
-    <w:lsdException w:name="Medium List 2 Accent 6" w:uiPriority="66"/>
-    <w:lsdException w:name="Medium Grid 1 Accent 6" w:uiPriority="67"/>
-    <w:lsdException w:name="Medium Grid 2 Accent 6" w:uiPriority="68"/>
-    <w:lsdException w:name="Medium Grid 3 Accent 6" w:uiPriority="69"/>
-    <w:lsdException w:name="Dark List Accent 6" w:uiPriority="70"/>
-    <w:lsdException w:name="Colorful Shading Accent 6" w:uiPriority="71"/>
-    <w:lsdException w:name="Colorful List Accent 6" w:uiPriority="72"/>
-    <w:lsdException w:name="Colorful Grid Accent 6" w:uiPriority="73"/>
-    <w:lsdException w:name="Subtle Emphasis" w:uiPriority="19" w:qFormat="1"/>
-    <w:lsdException w:name="Intense Emphasis" w:uiPriority="21" w:qFormat="1"/>
-    <w:lsdException w:name="Subtle Reference" w:uiPriority="31" w:qFormat="1"/>
-    <w:lsdException w:name="Intense Reference" w:uiPriority="32" w:qFormat="1"/>
-    <w:lsdException w:name="Book Title" w:uiPriority="33" w:qFormat="1"/>
-    <w:lsdException w:name="Bibliography" w:semiHidden="1" w:uiPriority="37" w:unhideWhenUsed="1"/>
-    <w:lsdException w:name="TOC Heading" w:semiHidden="1" w:uiPriority="39" w:unhideWhenUsed="1" w:qFormat="1"/>
-    <w:lsdException w:name="Plain Table 1" w:uiPriority="41"/>
-    <w:lsdException w:name="Plain Table 2" w:uiPriority="42"/>
-    <w:lsdException w:name="Plain Table 3" w:uiPriority="43"/>
-    <w:lsdException w:name="Plain Table 4" w:uiPriority="44"/>
-    <w:lsdException w:name="Plain Table 5" w:uiPriority="45"/>
-    <w:lsdException w:name="Grid Table Light" w:uiPriority="40"/>
-    <w:lsdException w:name="Grid Table 1 Light" w:uiPriority="46"/>
-    <w:lsdException w:name="Grid Table 2" w:uiPriority="47"/>
-    <w:lsdException w:name="Grid Table 3" w:uiPriority="48"/>
-    <w:lsdException w:name="Grid Table 4" w:uiPriority="49"/>
-    <w:lsdException w:name="Grid Table 5 Dark" w:uiPriority="50"/>
-    <w:lsdException w:name="Grid Table 6 Colorful" w:uiPriority="51"/>
-    <w:lsdException w:name="Grid Table 7 Colorful" w:uiPriority="52"/>
-    <w:lsdException w:name="Grid Table 1 Light Accent 1" w:uiPriority="46"/>
-    <w:lsdException w:name="Grid Table 2 Accent 1" w:uiPriority="47"/>
-    <w:lsdException w:name="Grid Table 3 Accent 1" w:uiPriority="48"/>
-    <w:lsdException w:name="Grid Table 4 Accent 1" w:uiPriority="49"/>
-    <w:lsdException w:name="Grid Table 5 Dark Accent 1" w:uiPriority="50"/>
-    <w:lsdException w:name="Grid Table 6 Colorful Accent 1" w:uiPriority="51"/>
-    <w:lsdException w:name="Grid Table 7 Colorful Accent 1" w:uiPriority="52"/>
-    <w:lsdException w:name="Grid Table 1 Light Accent 2" w:uiPriority="46"/>
-    <w:lsdException w:name="Grid Table 2 Accent 2" w:uiPriority="47"/>
-    <w:lsdException w:name="Grid Table 3 Accent 2" w:uiPriority="48"/>
-    <w:lsdException w:name="Grid Table 4 Accent 2" w:uiPriority="49"/>
-    <w:lsdException w:name="Grid Table 5 Dark Accent 2" w:uiPriority="50"/>
-    <w:lsdException w:name="Grid Table 6 Colorful Accent 2" w:uiPriority="51"/>
-    <w:lsdException w:name="Grid Table 7 Colorful Accent 2" w:uiPriority="52"/>
-    <w:lsdException w:name="Grid Table 1 Light Accent 3" w:uiPriority="46"/>
-    <w:lsdException w:name="Grid Table 2 Accent 3" w:uiPriority="47"/>
-    <w:lsdException w:name="Grid Table 3 Accent 3" w:uiPriority="48"/>
-    <w:lsdException w:name="Grid Table 4 Accent 3" w:uiPriority="49"/>
-    <w:lsdException w:name="Grid Table 5 Dark Accent 3" w:uiPriority="50"/>
-    <w:lsdException w:name="Grid Table 6 Colorful Accent 3" w:uiPriority="51"/>
-    <w:lsdException w:name="Grid Table 7 Colorful Accent 3" w:uiPriority="52"/>
-    <w:lsdException w:name="Grid Table 1 Light Accent 4" w:uiPriority="46"/>
-    <w:lsdException w:name="Grid Table 2 Accent 4" w:uiPriority="47"/>
-    <w:lsdException w:name="Grid Table 3 Accent 4" w:uiPriority="48"/>
-    <w:lsdException w:name="Grid Table 4 Accent 4" w:uiPriority="49"/>
-    <w:lsdException w:name="Grid Table 5 Dark Accent 4" w:uiPriority="50"/>
-    <w:lsdException w:name="Grid Table 6 Colorful Accent 4" w:uiPriority="51"/>
-    <w:lsdException w:name="Grid Table 7 Colorful Accent 4" w:uiPriority="52"/>
-    <w:lsdException w:name="Grid Table 1 Light Accent 5" w:uiPriority="46"/>
-    <w:lsdException w:name="Grid Table 2 Accent 5" w:uiPriority="47"/>
-    <w:lsdException w:name="Grid Table 3 Accent 5" w:uiPriority="48"/>
-    <w:lsdException w:name="Grid Table 4 Accent 5" w:uiPriority="49"/>
-    <w:lsdException w:name="Grid Table 5 Dark Accent 5" w:uiPriority="50"/>
-    <w:lsdException w:name="Grid Table 6 Colorful Accent 5" w:uiPriority="51"/>
-    <w:lsdException w:name="Grid Table 7 Colorful Accent 5" w:uiPriority="52"/>
-    <w:lsdException w:name="Grid Table 1 Light Accent 6" w:uiPriority="46"/>
-    <w:lsdException w:name="Grid Table 2 Accent 6" w:uiPriority="47"/>
-    <w:lsdException w:name="Grid Table 3 Accent 6" w:uiPriority="48"/>
-    <w:lsdException w:name="Grid Table 4 Accent 6" w:uiPriority="49"/>
-    <w:lsdException w:name="Grid Table 5 Dark Accent 6" w:uiPriority="50"/>
-    <w:lsdException w:name="Grid Table 6 Colorful Accent 6" w:uiPriority="51"/>
-    <w:lsdException w:name="Grid Table 7 Colorful Accent 6" w:uiPriority="52"/>
-    <w:lsdException w:name="List Table 1 Light" w:uiPriority="46"/>
-    <w:lsdException w:name="List Table 2" w:uiPriority="47"/>
-    <w:lsdException w:name="List Table 3" w:uiPriority="48"/>
-    <w:lsdException w:name="List Table 4" w:uiPriority="49"/>
-    <w:lsdException w:name="List Table 5 Dark" w:uiPriority="50"/>
-    <w:lsdException w:name="List Table 6 Colorful" w:uiPriority="51"/>
-    <w:lsdException w:name="List Table 7 Colorful" w:uiPriority="52"/>
-    <w:lsdException w:name="List Table 1 Light Accent 1" w:uiPriority="46"/>
-    <w:lsdException w:name="List Table 2 Accent 1" w:uiPriority="47"/>
-    <w:lsdException w:name="List Table 3 Accent 1" w:uiPriority="48"/>
-    <w:lsdException w:name="List Table 4 Accent 1" w:uiPriority="49"/>
-    <w:lsdException w:name="List Table 5 Dark Accent 1" w:uiPriority="50"/>
-    <w:lsdException w:name="List Table 6 Colorful Accent 1" w:uiPriority="51"/>
-    <w:lsdException w:name="List Table 7 Colorful Accent 1" w:uiPriority="52"/>
-    <w:lsdException w:name="List Table 1 Light Accent 2" w:uiPriority="46"/>
-    <w:lsdException w:name="List Table 2 Accent 2" w:uiPriority="47"/>
-    <w:lsdException w:name="List Table 3 Accent 2" w:uiPriority="48"/>
-    <w:lsdException w:name="List Table 4 Accent 2" w:uiPriority="49"/>
-    <w:lsdException w:name="List Table 5 Dark Accent 2" w:uiPriority="50"/>
-    <w:lsdException w:name="List Table 6 Colorful Accent 2" w:uiPriority="51"/>
-    <w:lsdException w:name="List Table 7 Colorful Accent 2" w:uiPriority="52"/>
-    <w:lsdException w:name="List Table 1 Light Accent 3" w:uiPriority="46"/>
-    <w:lsdException w:name="List Table 2 Accent 3" w:uiPriority="47"/>
-    <w:lsdException w:name="List Table 3 Accent 3" w:uiPriority="48"/>
-    <w:lsdException w:name="List Table 4 Accent 3" w:uiPriority="49"/>
-    <w:lsdException w:name="List Table 5 Dark Accent 3" w:uiPriority="50"/>
-    <w:lsdException w:name="List Table 6 Colorful Accent 3" w:uiPriority="51"/>
-    <w:lsdException w:name="List Table 7 Colorful Accent 3" w:uiPriority="52"/>
-    <w:lsdException w:name="List Table 1 Light Accent 4" w:uiPriority="46"/>
-    <w:lsdException w:name="List Table 2 Accent 4" w:uiPriority="47"/>
-    <w:lsdException w:name="List Table 3 Accent 4" w:uiPriority="48"/>
-    <w:lsdException w:name="List Table 4 Accent 4" w:uiPriority="49"/>
-    <w:lsdException w:name="List Table 5 Dark Accent 4" w:uiPriority="50"/>
-    <w:lsdException w:name="List Table 6 Colorful Accent 4" w:uiPriority="51"/>
-    <w:lsdException w:name="List Table 7 Colorful Accent 4" w:uiPriority="52"/>
-    <w:lsdException w:name="List Table 1 Light Accent 5" w:uiPriority="46"/>
-    <w:lsdException w:name="List Table 2 Accent 5" w:uiPriority="47"/>
-    <w:lsdException w:name="List Table 3 Accent 5" w:uiPriority="48"/>
-    <w:lsdException w:name="List Table 4 Accent 5" w:uiPriority="49"/>
-    <w:lsdException w:name="List Table 5 Dark Accent 5" w:uiPriority="50"/>
-    <w:lsdException w:name="List Table 6 Colorful Accent 5" w:uiPriority="51"/>
-    <w:lsdException w:name="List Table 7 Colorful Accent 5" w:uiPriority="52"/>
-    <w:lsdException w:name="List Table 1 Light Accent 6" w:uiPriority="46"/>
-    <w:lsdException w:name="List Table 2 Accent 6" w:uiPriority="47"/>
-    <w:lsdException w:name="List Table 3 Accent 6" w:uiPriority="48"/>
-    <w:lsdException w:name="List Table 4 Accent 6" w:uiPriority="49"/>
-    <w:lsdException w:name="List Table 5 Dark Accent 6" w:uiPriority="50"/>
-    <w:lsdException w:name="List Table 6 Colorful Accent 6" w:uiPriority="51"/>
-    <w:lsdException w:name="List Table 7 Colorful Accent 6" w:uiPriority="52"/>
-    <w:lsdException w:name="Mention" w:semiHidden="1" w:unhideWhenUsed="1"/>
-    <w:lsdException w:name="Smart Hyperlink" w:semiHidden="1" w:unhideWhenUsed="1"/>
-    <w:lsdException w:name="Hashtag" w:semiHidden="1" w:unhideWhenUsed="1"/>
-    <w:lsdException w:name="Unresolved Mention" w:semiHidden="1" w:unhideWhenUsed="1"/>
+  <w:latentStyles w:defLockedState="0" w:defUIPriority="99" w:defSemiHidden="1" w:defUnhideWhenUsed="1" w:defQFormat="0" w:count="276">
+    <w:lsdException w:name="Normal" w:semiHidden="0" w:uiPriority="0" w:unhideWhenUsed="0" w:qFormat="1"/>
+    <w:lsdException w:name="heading 1" w:semiHidden="0" w:uiPriority="9" w:unhideWhenUsed="0" w:qFormat="1"/>
+    <w:lsdException w:name="heading 2" w:uiPriority="9" w:qFormat="1"/>
+    <w:lsdException w:name="heading 3" w:uiPriority="9" w:qFormat="1"/>
+    <w:lsdException w:name="heading 4" w:uiPriority="9" w:qFormat="1"/>
+    <w:lsdException w:name="heading 5" w:uiPriority="9" w:qFormat="1"/>
+    <w:lsdException w:name="heading 6" w:uiPriority="9" w:qFormat="1"/>
+    <w:lsdException w:name="heading 7" w:uiPriority="9" w:qFormat="1"/>
+    <w:lsdException w:name="heading 8" w:uiPriority="9" w:qFormat="1"/>
+    <w:lsdException w:name="heading 9" w:uiPriority="9" w:qFormat="1"/>
+    <w:lsdException w:name="toc 1" w:uiPriority="39"/>
+    <w:lsdException w:name="toc 2" w:uiPriority="39"/>
+    <w:lsdException w:name="toc 3" w:uiPriority="39"/>
+    <w:lsdException w:name="toc 4" w:uiPriority="39"/>
+    <w:lsdException w:name="toc 5" w:uiPriority="39"/>
+    <w:lsdException w:name="toc 6" w:uiPriority="39"/>
+    <w:lsdException w:name="toc 7" w:uiPriority="39"/>
+    <w:lsdException w:name="toc 8" w:uiPriority="39"/>
+    <w:lsdException w:name="toc 9" w:uiPriority="39"/>
+    <w:lsdException w:name="caption" w:semiHidden="0" w:uiPriority="35" w:unhideWhenUsed="0" w:qFormat="1"/>
+    <w:lsdException w:name="Title" w:semiHidden="0" w:uiPriority="10" w:unhideWhenUsed="0" w:qFormat="1"/>
+    <w:lsdException w:name="Default Paragraph Font" w:uiPriority="1"/>
+    <w:lsdException w:name="Subtitle" w:semiHidden="0" w:uiPriority="11" w:unhideWhenUsed="0" w:qFormat="1"/>
+    <w:lsdException w:name="Strong" w:semiHidden="0" w:uiPriority="22" w:unhideWhenUsed="0" w:qFormat="1"/>
+    <w:lsdException w:name="Emphasis" w:semiHidden="0" w:uiPriority="20" w:unhideWhenUsed="0" w:qFormat="1"/>
+    <w:lsdException w:name="Table Grid" w:semiHidden="0" w:uiPriority="39" w:unhideWhenUsed="0"/>
+    <w:lsdException w:name="Note Level 1" w:semiHidden="0" w:unhideWhenUsed="0"/>
+    <w:lsdException w:name="Note Level 2" w:semiHidden="0" w:unhideWhenUsed="0"/>
+    <w:lsdException w:name="Note Level 3" w:semiHidden="0" w:unhideWhenUsed="0"/>
+    <w:lsdException w:name="Note Level 4" w:semiHidden="0" w:unhideWhenUsed="0"/>
+    <w:lsdException w:name="Note Level 5" w:semiHidden="0" w:unhideWhenUsed="0"/>
+    <w:lsdException w:name="Note Level 6" w:semiHidden="0" w:unhideWhenUsed="0"/>
+    <w:lsdException w:name="Note Level 7" w:semiHidden="0" w:unhideWhenUsed="0"/>
+    <w:lsdException w:name="Note Level 8" w:semiHidden="0" w:unhideWhenUsed="0"/>
+    <w:lsdException w:name="Note Level 9" w:semiHidden="0" w:unhideWhenUsed="0"/>
+    <w:lsdException w:name="Placeholder Text" w:unhideWhenUsed="0"/>
+    <w:lsdException w:name="No Spacing" w:semiHidden="0" w:uiPriority="1" w:unhideWhenUsed="0" w:qFormat="1"/>
+    <w:lsdException w:name="Light Shading" w:semiHidden="0" w:uiPriority="60" w:unhideWhenUsed="0"/>
+    <w:lsdException w:name="Light List" w:semiHidden="0" w:uiPriority="61" w:unhideWhenUsed="0"/>
+    <w:lsdException w:name="Light Grid" w:semiHidden="0" w:uiPriority="62" w:unhideWhenUsed="0"/>
+    <w:lsdException w:name="Medium Shading 1" w:semiHidden="0" w:uiPriority="63" w:unhideWhenUsed="0"/>
+    <w:lsdException w:name="Medium Shading 2" w:semiHidden="0" w:uiPriority="64" w:unhideWhenUsed="0"/>
+    <w:lsdException w:name="Medium List 1" w:semiHidden="0" w:uiPriority="65" w:unhideWhenUsed="0"/>
+    <w:lsdException w:name="Medium List 2" w:semiHidden="0" w:uiPriority="66" w:unhideWhenUsed="0"/>
+    <w:lsdException w:name="Medium Grid 1" w:semiHidden="0" w:uiPriority="67" w:unhideWhenUsed="0"/>
+    <w:lsdException w:name="Medium Grid 2" w:semiHidden="0" w:uiPriority="68" w:unhideWhenUsed="0"/>
+    <w:lsdException w:name="Medium Grid 3" w:semiHidden="0" w:uiPriority="69" w:unhideWhenUsed="0"/>
+    <w:lsdException w:name="Dark List" w:semiHidden="0" w:uiPriority="70" w:unhideWhenUsed="0"/>
+    <w:lsdException w:name="Colorful Shading" w:semiHidden="0" w:uiPriority="71" w:unhideWhenUsed="0"/>
+    <w:lsdException w:name="Colorful List" w:semiHidden="0" w:uiPriority="72" w:unhideWhenUsed="0"/>
+    <w:lsdException w:name="Colorful Grid" w:semiHidden="0" w:uiPriority="73" w:unhideWhenUsed="0"/>
+    <w:lsdException w:name="Light Shading Accent 1" w:semiHidden="0" w:uiPriority="60" w:unhideWhenUsed="0"/>
+    <w:lsdException w:name="Light List Accent 1" w:semiHidden="0" w:uiPriority="61" w:unhideWhenUsed="0"/>
+    <w:lsdException w:name="Light Grid Accent 1" w:semiHidden="0" w:uiPriority="62" w:unhideWhenUsed="0"/>
+    <w:lsdException w:name="Medium Shading 1 Accent 1" w:semiHidden="0" w:uiPriority="63" w:unhideWhenUsed="0"/>
+    <w:lsdException w:name="Medium Shading 2 Accent 1" w:semiHidden="0" w:uiPriority="64" w:unhideWhenUsed="0"/>
+    <w:lsdException w:name="Medium List 1 Accent 1" w:semiHidden="0" w:uiPriority="65" w:unhideWhenUsed="0"/>
+    <w:lsdException w:name="Revision" w:unhideWhenUsed="0"/>
+    <w:lsdException w:name="List Paragraph" w:semiHidden="0" w:uiPriority="34" w:unhideWhenUsed="0" w:qFormat="1"/>
+    <w:lsdException w:name="Quote" w:semiHidden="0" w:uiPriority="29" w:unhideWhenUsed="0" w:qFormat="1"/>
+    <w:lsdException w:name="Intense Quote" w:semiHidden="0" w:uiPriority="30" w:unhideWhenUsed="0" w:qFormat="1"/>
+    <w:lsdException w:name="Medium List 2 Accent 1" w:semiHidden="0" w:uiPriority="66" w:unhideWhenUsed="0"/>
+    <w:lsdException w:name="Medium Grid 1 Accent 1" w:semiHidden="0" w:uiPriority="67" w:unhideWhenUsed="0"/>
+    <w:lsdException w:name="Medium Grid 2 Accent 1" w:semiHidden="0" w:uiPriority="68" w:unhideWhenUsed="0"/>
+    <w:lsdException w:name="Medium Grid 3 Accent 1" w:semiHidden="0" w:uiPriority="69" w:unhideWhenUsed="0"/>
+    <w:lsdException w:name="Dark List Accent 1" w:semiHidden="0" w:uiPriority="70" w:unhideWhenUsed="0"/>
+    <w:lsdException w:name="Colorful Shading Accent 1" w:semiHidden="0" w:uiPriority="71" w:unhideWhenUsed="0"/>
+    <w:lsdException w:name="Colorful List Accent 1" w:semiHidden="0" w:uiPriority="72" w:unhideWhenUsed="0"/>
+    <w:lsdException w:name="Colorful Grid Accent 1" w:semiHidden="0" w:uiPriority="73" w:unhideWhenUsed="0"/>
+    <w:lsdException w:name="Light Shading Accent 2" w:semiHidden="0" w:uiPriority="60" w:unhideWhenUsed="0"/>
+    <w:lsdException w:name="Light List Accent 2" w:semiHidden="0" w:uiPriority="61" w:unhideWhenUsed="0"/>
+    <w:lsdException w:name="Light Grid Accent 2" w:semiHidden="0" w:uiPriority="62" w:unhideWhenUsed="0"/>
+    <w:lsdException w:name="Medium Shading 1 Accent 2" w:semiHidden="0" w:uiPriority="63" w:unhideWhenUsed="0"/>
+    <w:lsdException w:name="Medium Shading 2 Accent 2" w:semiHidden="0" w:uiPriority="64" w:unhideWhenUsed="0"/>
+    <w:lsdException w:name="Medium List 1 Accent 2" w:semiHidden="0" w:uiPriority="65" w:unhideWhenUsed="0"/>
+    <w:lsdException w:name="Medium List 2 Accent 2" w:semiHidden="0" w:uiPriority="66" w:unhideWhenUsed="0"/>
+    <w:lsdException w:name="Medium Grid 1 Accent 2" w:semiHidden="0" w:uiPriority="67" w:unhideWhenUsed="0"/>
+    <w:lsdException w:name="Medium Grid 2 Accent 2" w:semiHidden="0" w:uiPriority="68" w:unhideWhenUsed="0"/>
+    <w:lsdException w:name="Medium Grid 3 Accent 2" w:semiHidden="0" w:uiPriority="69" w:unhideWhenUsed="0"/>
+    <w:lsdException w:name="Dark List Accent 2" w:semiHidden="0" w:uiPriority="70" w:unhideWhenUsed="0"/>
+    <w:lsdException w:name="Colorful Shading Accent 2" w:semiHidden="0" w:uiPriority="71" w:unhideWhenUsed="0"/>
+    <w:lsdException w:name="Colorful List Accent 2" w:semiHidden="0" w:uiPriority="72" w:unhideWhenUsed="0"/>
+    <w:lsdException w:name="Colorful Grid Accent 2" w:semiHidden="0" w:uiPriority="73" w:unhideWhenUsed="0"/>
+    <w:lsdException w:name="Light Shading Accent 3" w:semiHidden="0" w:uiPriority="60" w:unhideWhenUsed="0"/>
+    <w:lsdException w:name="Light List Accent 3" w:semiHidden="0" w:uiPriority="61" w:unhideWhenUsed="0"/>
+    <w:lsdException w:name="Light Grid Accent 3" w:semiHidden="0" w:uiPriority="62" w:unhideWhenUsed="0"/>
+    <w:lsdException w:name="Medium Shading 1 Accent 3" w:semiHidden="0" w:uiPriority="63" w:unhideWhenUsed="0"/>
+    <w:lsdException w:name="Medium Shading 2 Accent 3" w:semiHidden="0" w:uiPriority="64" w:unhideWhenUsed="0"/>
+    <w:lsdException w:name="Medium List 1 Accent 3" w:semiHidden="0" w:uiPriority="65" w:unhideWhenUsed="0"/>
+    <w:lsdException w:name="Medium List 2 Accent 3" w:semiHidden="0" w:uiPriority="66" w:unhideWhenUsed="0"/>
+    <w:lsdException w:name="Medium Grid 1 Accent 3" w:semiHidden="0" w:uiPriority="67" w:unhideWhenUsed="0"/>
+    <w:lsdException w:name="Medium Grid 2 Accent 3" w:semiHidden="0" w:uiPriority="68" w:unhideWhenUsed="0"/>
+    <w:lsdException w:name="Medium Grid 3 Accent 3" w:semiHidden="0" w:uiPriority="69" w:unhideWhenUsed="0"/>
+    <w:lsdException w:name="Dark List Accent 3" w:semiHidden="0" w:uiPriority="70" w:unhideWhenUsed="0"/>
+    <w:lsdException w:name="Colorful Shading Accent 3" w:semiHidden="0" w:uiPriority="71" w:unhideWhenUsed="0"/>
+    <w:lsdException w:name="Colorful List Accent 3" w:semiHidden="0" w:uiPriority="72" w:unhideWhenUsed="0"/>
+    <w:lsdException w:name="Colorful Grid Accent 3" w:semiHidden="0" w:uiPriority="73" w:unhideWhenUsed="0"/>
+    <w:lsdException w:name="Light Shading Accent 4" w:semiHidden="0" w:uiPriority="60" w:unhideWhenUsed="0"/>
+    <w:lsdException w:name="Light List Accent 4" w:semiHidden="0" w:uiPriority="61" w:unhideWhenUsed="0"/>
+    <w:lsdException w:name="Light Grid Accent 4" w:semiHidden="0" w:uiPriority="62" w:unhideWhenUsed="0"/>
+    <w:lsdException w:name="Medium Shading 1 Accent 4" w:semiHidden="0" w:uiPriority="63" w:unhideWhenUsed="0"/>
+    <w:lsdException w:name="Medium Shading 2 Accent 4" w:semiHidden="0" w:uiPriority="64" w:unhideWhenUsed="0"/>
+    <w:lsdException w:name="Medium List 1 Accent 4" w:semiHidden="0" w:uiPriority="65" w:unhideWhenUsed="0"/>
+    <w:lsdException w:name="Medium List 2 Accent 4" w:semiHidden="0" w:uiPriority="66" w:unhideWhenUsed="0"/>
+    <w:lsdException w:name="Medium Grid 1 Accent 4" w:semiHidden="0" w:uiPriority="67" w:unhideWhenUsed="0"/>
+    <w:lsdException w:name="Medium Grid 2 Accent 4" w:semiHidden="0" w:uiPriority="68" w:unhideWhenUsed="0"/>
+    <w:lsdException w:name="Medium Grid 3 Accent 4" w:semiHidden="0" w:uiPriority="69" w:unhideWhenUsed="0"/>
+    <w:lsdException w:name="Dark List Accent 4" w:semiHidden="0" w:uiPriority="70" w:unhideWhenUsed="0"/>
+    <w:lsdException w:name="Colorful Shading Accent 4" w:semiHidden="0" w:uiPriority="71" w:unhideWhenUsed="0"/>
+    <w:lsdException w:name="Colorful List Accent 4" w:semiHidden="0" w:uiPriority="72" w:unhideWhenUsed="0"/>
+    <w:lsdException w:name="Colorful Grid Accent 4" w:semiHidden="0" w:uiPriority="73" w:unhideWhenUsed="0"/>
+    <w:lsdException w:name="Light Shading Accent 5" w:semiHidden="0" w:uiPriority="60" w:unhideWhenUsed="0"/>
+    <w:lsdException w:name="Light List Accent 5" w:semiHidden="0" w:uiPriority="61" w:unhideWhenUsed="0"/>
+    <w:lsdException w:name="Light Grid Accent 5" w:semiHidden="0" w:uiPriority="62" w:unhideWhenUsed="0"/>
+    <w:lsdException w:name="Medium Shading 1 Accent 5" w:semiHidden="0" w:uiPriority="63" w:unhideWhenUsed="0"/>
+    <w:lsdException w:name="Medium Shading 2 Accent 5" w:semiHidden="0" w:uiPriority="64" w:unhideWhenUsed="0"/>
+    <w:lsdException w:name="Medium List 1 Accent 5" w:semiHidden="0" w:uiPriority="65" w:unhideWhenUsed="0"/>
+    <w:lsdException w:name="Medium List 2 Accent 5" w:semiHidden="0" w:uiPriority="66" w:unhideWhenUsed="0"/>
+    <w:lsdException w:name="Medium Grid 1 Accent 5" w:semiHidden="0" w:uiPriority="67" w:unhideWhenUsed="0"/>
+    <w:lsdException w:name="Medium Grid 2 Accent 5" w:semiHidden="0" w:uiPriority="68" w:unhideWhenUsed="0"/>
+    <w:lsdException w:name="Medium Grid 3 Accent 5" w:semiHidden="0" w:uiPriority="69" w:unhideWhenUsed="0"/>
+    <w:lsdException w:name="Dark List Accent 5" w:semiHidden="0" w:uiPriority="70" w:unhideWhenUsed="0"/>
+    <w:lsdException w:name="Colorful Shading Accent 5" w:semiHidden="0" w:uiPriority="71" w:unhideWhenUsed="0"/>
+    <w:lsdException w:name="Colorful List Accent 5" w:semiHidden="0" w:uiPriority="72" w:unhideWhenUsed="0"/>
+    <w:lsdException w:name="Colorful Grid Accent 5" w:semiHidden="0" w:uiPriority="73" w:unhideWhenUsed="0"/>
+    <w:lsdException w:name="Light Shading Accent 6" w:semiHidden="0" w:uiPriority="60" w:unhideWhenUsed="0"/>
+    <w:lsdException w:name="Light List Accent 6" w:semiHidden="0" w:uiPriority="61" w:unhideWhenUsed="0"/>
+    <w:lsdException w:name="Light Grid Accent 6" w:semiHidden="0" w:uiPriority="62" w:unhideWhenUsed="0"/>
+    <w:lsdException w:name="Medium Shading 1 Accent 6" w:semiHidden="0" w:uiPriority="63" w:unhideWhenUsed="0"/>
+    <w:lsdException w:name="Medium Shading 2 Accent 6" w:semiHidden="0" w:uiPriority="64" w:unhideWhenUsed="0"/>
+    <w:lsdException w:name="Medium List 1 Accent 6" w:semiHidden="0" w:uiPriority="65" w:unhideWhenUsed="0"/>
+    <w:lsdException w:name="Medium List 2 Accent 6" w:semiHidden="0" w:uiPriority="66" w:unhideWhenUsed="0"/>
+    <w:lsdException w:name="Medium Grid 1 Accent 6" w:semiHidden="0" w:uiPriority="67" w:unhideWhenUsed="0"/>
+    <w:lsdException w:name="Medium Grid 2 Accent 6" w:semiHidden="0" w:uiPriority="68" w:unhideWhenUsed="0"/>
+    <w:lsdException w:name="Medium Grid 3 Accent 6" w:semiHidden="0" w:uiPriority="69" w:unhideWhenUsed="0"/>
+    <w:lsdException w:name="Dark List Accent 6" w:semiHidden="0" w:uiPriority="70" w:unhideWhenUsed="0"/>
+    <w:lsdException w:name="Colorful Shading Accent 6" w:semiHidden="0" w:uiPriority="71" w:unhideWhenUsed="0"/>
+    <w:lsdException w:name="Colorful List Accent 6" w:semiHidden="0" w:uiPriority="72" w:unhideWhenUsed="0"/>
+    <w:lsdException w:name="Colorful Grid Accent 6" w:semiHidden="0" w:uiPriority="73" w:unhideWhenUsed="0"/>
+    <w:lsdException w:name="Subtle Emphasis" w:semiHidden="0" w:uiPriority="19" w:unhideWhenUsed="0" w:qFormat="1"/>
+    <w:lsdException w:name="Intense Emphasis" w:semiHidden="0" w:uiPriority="21" w:unhideWhenUsed="0" w:qFormat="1"/>
+    <w:lsdException w:name="Subtle Reference" w:semiHidden="0" w:uiPriority="31" w:unhideWhenUsed="0" w:qFormat="1"/>
+    <w:lsdException w:name="Intense Reference" w:semiHidden="0" w:uiPriority="32" w:unhideWhenUsed="0" w:qFormat="1"/>
+    <w:lsdException w:name="Book Title" w:semiHidden="0" w:uiPriority="33" w:unhideWhenUsed="0" w:qFormat="1"/>
+    <w:lsdException w:name="Bibliography" w:uiPriority="37"/>
+    <w:lsdException w:name="TOC Heading" w:uiPriority="39" w:qFormat="1"/>
   </w:latentStyles>
-  <w:style w:type="paragraph" w:default="1" w:styleId="Normal">
+  <w:style w:type="paragraph" w:default="1" w:styleId="Standard">
     <w:name w:val="Normal"/>
     <w:qFormat/>
     <w:pPr>
@@ -2642,13 +2427,13 @@
       <w:lang w:val="en-US" w:eastAsia="ar-SA"/>
     </w:rPr>
   </w:style>
-  <w:style w:type="character" w:default="1" w:styleId="DefaultParagraphFont">
+  <w:style w:type="character" w:default="1" w:styleId="Absatzstandardschriftart">
     <w:name w:val="Default Paragraph Font"/>
     <w:uiPriority w:val="1"/>
     <w:semiHidden/>
     <w:unhideWhenUsed/>
   </w:style>
-  <w:style w:type="table" w:default="1" w:styleId="TableNormal">
+  <w:style w:type="table" w:default="1" w:styleId="NormaleTabelle">
     <w:name w:val="Normal Table"/>
     <w:uiPriority w:val="99"/>
     <w:semiHidden/>
@@ -2663,7 +2448,7 @@
       </w:tblCellMar>
     </w:tblPr>
   </w:style>
-  <w:style w:type="numbering" w:default="1" w:styleId="NoList">
+  <w:style w:type="numbering" w:default="1" w:styleId="KeineListe">
     <w:name w:val="No List"/>
     <w:uiPriority w:val="99"/>
     <w:semiHidden/>
@@ -2967,14 +2752,14 @@
   <w:style w:type="character" w:customStyle="1" w:styleId="WW8Num13z8">
     <w:name w:val="WW8Num13z8"/>
   </w:style>
-  <w:style w:type="character" w:styleId="PageNumber">
+  <w:style w:type="character" w:styleId="Seitenzahl">
     <w:name w:val="page number"/>
-    <w:basedOn w:val="DefaultParagraphFont"/>
+    <w:basedOn w:val="Absatzstandardschriftart"/>
   </w:style>
   <w:style w:type="paragraph" w:customStyle="1" w:styleId="Heading">
     <w:name w:val="Heading"/>
-    <w:basedOn w:val="Normal"/>
-    <w:next w:val="BodyText"/>
+    <w:basedOn w:val="Standard"/>
+    <w:next w:val="Textkrper"/>
     <w:pPr>
       <w:keepNext/>
       <w:spacing w:before="240" w:after="120"/>
@@ -2985,20 +2770,20 @@
       <w:szCs w:val="28"/>
     </w:rPr>
   </w:style>
-  <w:style w:type="paragraph" w:styleId="BodyText">
+  <w:style w:type="paragraph" w:styleId="Textkrper">
     <w:name w:val="Body Text"/>
-    <w:basedOn w:val="Normal"/>
+    <w:basedOn w:val="Standard"/>
     <w:pPr>
       <w:spacing w:after="120"/>
     </w:pPr>
   </w:style>
-  <w:style w:type="paragraph" w:styleId="List">
+  <w:style w:type="paragraph" w:styleId="Liste">
     <w:name w:val="List"/>
-    <w:basedOn w:val="BodyText"/>
-  </w:style>
-  <w:style w:type="paragraph" w:styleId="Caption">
+    <w:basedOn w:val="Textkrper"/>
+  </w:style>
+  <w:style w:type="paragraph" w:styleId="Beschriftung">
     <w:name w:val="caption"/>
-    <w:basedOn w:val="Normal"/>
+    <w:basedOn w:val="Standard"/>
     <w:qFormat/>
     <w:pPr>
       <w:suppressLineNumbers/>
@@ -3011,14 +2796,14 @@
   </w:style>
   <w:style w:type="paragraph" w:customStyle="1" w:styleId="Index">
     <w:name w:val="Index"/>
-    <w:basedOn w:val="Normal"/>
+    <w:basedOn w:val="Standard"/>
     <w:pPr>
       <w:suppressLineNumbers/>
     </w:pPr>
   </w:style>
-  <w:style w:type="paragraph" w:styleId="Header">
+  <w:style w:type="paragraph" w:styleId="Kopfzeile">
     <w:name w:val="header"/>
-    <w:basedOn w:val="Normal"/>
+    <w:basedOn w:val="Standard"/>
     <w:pPr>
       <w:tabs>
         <w:tab w:val="center" w:pos="4320"/>
@@ -3026,9 +2811,9 @@
       </w:tabs>
     </w:pPr>
   </w:style>
-  <w:style w:type="paragraph" w:styleId="Footer">
+  <w:style w:type="paragraph" w:styleId="Fuzeile">
     <w:name w:val="footer"/>
-    <w:basedOn w:val="Normal"/>
+    <w:basedOn w:val="Standard"/>
     <w:pPr>
       <w:tabs>
         <w:tab w:val="center" w:pos="4320"/>
@@ -3036,9 +2821,9 @@
       </w:tabs>
     </w:pPr>
   </w:style>
-  <w:style w:type="paragraph" w:styleId="BodyTextIndent">
+  <w:style w:type="paragraph" w:styleId="Textkrpereinzug">
     <w:name w:val="Body Text Indent"/>
-    <w:basedOn w:val="Normal"/>
+    <w:basedOn w:val="Standard"/>
     <w:pPr>
       <w:ind w:left="720"/>
     </w:pPr>
@@ -3048,9 +2833,9 @@
       <w:szCs w:val="20"/>
     </w:rPr>
   </w:style>
-  <w:style w:type="paragraph" w:styleId="BodyText3">
+  <w:style w:type="paragraph" w:styleId="Textkrper3">
     <w:name w:val="Body Text 3"/>
-    <w:basedOn w:val="Normal"/>
+    <w:basedOn w:val="Standard"/>
     <w:rPr>
       <w:rFonts w:ascii="Arial" w:hAnsi="Arial" w:cs="Arial"/>
       <w:sz w:val="16"/>
@@ -3059,16 +2844,16 @@
   </w:style>
   <w:style w:type="paragraph" w:customStyle="1" w:styleId="MinutesHeading1">
     <w:name w:val="Minutes Heading1"/>
-    <w:basedOn w:val="Normal"/>
+    <w:basedOn w:val="Standard"/>
     <w:rPr>
       <w:rFonts w:ascii="Arial" w:hAnsi="Arial" w:cs="Arial"/>
       <w:b/>
       <w:sz w:val="22"/>
     </w:rPr>
   </w:style>
-  <w:style w:type="paragraph" w:styleId="BalloonText">
+  <w:style w:type="paragraph" w:styleId="Sprechblasentext">
     <w:name w:val="Balloon Text"/>
-    <w:basedOn w:val="Normal"/>
+    <w:basedOn w:val="Standard"/>
     <w:rPr>
       <w:rFonts w:ascii="Tahoma" w:hAnsi="Tahoma" w:cs="Tahoma"/>
       <w:sz w:val="16"/>
@@ -3077,7 +2862,632 @@
   </w:style>
   <w:style w:type="paragraph" w:customStyle="1" w:styleId="TableContents">
     <w:name w:val="Table Contents"/>
-    <w:basedOn w:val="Normal"/>
+    <w:basedOn w:val="Standard"/>
+    <w:pPr>
+      <w:suppressLineNumbers/>
+    </w:pPr>
+  </w:style>
+  <w:style w:type="paragraph" w:customStyle="1" w:styleId="TableHeading">
+    <w:name w:val="Table Heading"/>
+    <w:basedOn w:val="TableContents"/>
+    <w:pPr>
+      <w:jc w:val="center"/>
+    </w:pPr>
+    <w:rPr>
+      <w:b/>
+      <w:bCs/>
+    </w:rPr>
+  </w:style>
+</w:styles>
+</file>
+
+<file path=word/stylesWithEffects.xml><?xml version="1.0" encoding="utf-8"?>
+<w:styles xmlns:wpc="http://schemas.microsoft.com/office/word/2010/wordprocessingCanvas" xmlns:mo="http://schemas.microsoft.com/office/mac/office/2008/main" xmlns:mc="http://schemas.openxmlformats.org/markup-compatibility/2006" xmlns:mv="urn:schemas-microsoft-com:mac:vml" xmlns:o="urn:schemas-microsoft-com:office:office" xmlns:r="http://schemas.openxmlformats.org/officeDocument/2006/relationships" xmlns:m="http://schemas.openxmlformats.org/officeDocument/2006/math" xmlns:v="urn:schemas-microsoft-com:vml" xmlns:wp14="http://schemas.microsoft.com/office/word/2010/wordprocessingDrawing" xmlns:wp="http://schemas.openxmlformats.org/drawingml/2006/wordprocessingDrawing" xmlns:w10="urn:schemas-microsoft-com:office:word" xmlns:w="http://schemas.openxmlformats.org/wordprocessingml/2006/main" xmlns:w14="http://schemas.microsoft.com/office/word/2010/wordml" xmlns:wpg="http://schemas.microsoft.com/office/word/2010/wordprocessingGroup" xmlns:wpi="http://schemas.microsoft.com/office/word/2010/wordprocessingInk" xmlns:wne="http://schemas.microsoft.com/office/word/2006/wordml" xmlns:wps="http://schemas.microsoft.com/office/word/2010/wordprocessingShape" mc:Ignorable="w14 wp14">
+  <w:docDefaults>
+    <w:rPrDefault>
+      <w:rPr>
+        <w:rFonts w:ascii="Times New Roman" w:eastAsia="Times New Roman" w:hAnsi="Times New Roman" w:cs="Times New Roman"/>
+        <w:lang w:val="de-DE" w:eastAsia="en-US" w:bidi="ar-SA"/>
+      </w:rPr>
+    </w:rPrDefault>
+    <w:pPrDefault/>
+  </w:docDefaults>
+  <w:latentStyles w:defLockedState="0" w:defUIPriority="99" w:defSemiHidden="1" w:defUnhideWhenUsed="1" w:defQFormat="0" w:count="276">
+    <w:lsdException w:name="Normal" w:semiHidden="0" w:uiPriority="0" w:unhideWhenUsed="0" w:qFormat="1"/>
+    <w:lsdException w:name="heading 1" w:semiHidden="0" w:uiPriority="9" w:unhideWhenUsed="0" w:qFormat="1"/>
+    <w:lsdException w:name="heading 2" w:uiPriority="9" w:qFormat="1"/>
+    <w:lsdException w:name="heading 3" w:uiPriority="9" w:qFormat="1"/>
+    <w:lsdException w:name="heading 4" w:uiPriority="9" w:qFormat="1"/>
+    <w:lsdException w:name="heading 5" w:uiPriority="9" w:qFormat="1"/>
+    <w:lsdException w:name="heading 6" w:uiPriority="9" w:qFormat="1"/>
+    <w:lsdException w:name="heading 7" w:uiPriority="9" w:qFormat="1"/>
+    <w:lsdException w:name="heading 8" w:uiPriority="9" w:qFormat="1"/>
+    <w:lsdException w:name="heading 9" w:uiPriority="9" w:qFormat="1"/>
+    <w:lsdException w:name="toc 1" w:uiPriority="39"/>
+    <w:lsdException w:name="toc 2" w:uiPriority="39"/>
+    <w:lsdException w:name="toc 3" w:uiPriority="39"/>
+    <w:lsdException w:name="toc 4" w:uiPriority="39"/>
+    <w:lsdException w:name="toc 5" w:uiPriority="39"/>
+    <w:lsdException w:name="toc 6" w:uiPriority="39"/>
+    <w:lsdException w:name="toc 7" w:uiPriority="39"/>
+    <w:lsdException w:name="toc 8" w:uiPriority="39"/>
+    <w:lsdException w:name="toc 9" w:uiPriority="39"/>
+    <w:lsdException w:name="caption" w:semiHidden="0" w:uiPriority="35" w:unhideWhenUsed="0" w:qFormat="1"/>
+    <w:lsdException w:name="Title" w:semiHidden="0" w:uiPriority="10" w:unhideWhenUsed="0" w:qFormat="1"/>
+    <w:lsdException w:name="Default Paragraph Font" w:uiPriority="1"/>
+    <w:lsdException w:name="Subtitle" w:semiHidden="0" w:uiPriority="11" w:unhideWhenUsed="0" w:qFormat="1"/>
+    <w:lsdException w:name="Strong" w:semiHidden="0" w:uiPriority="22" w:unhideWhenUsed="0" w:qFormat="1"/>
+    <w:lsdException w:name="Emphasis" w:semiHidden="0" w:uiPriority="20" w:unhideWhenUsed="0" w:qFormat="1"/>
+    <w:lsdException w:name="Table Grid" w:semiHidden="0" w:uiPriority="39" w:unhideWhenUsed="0"/>
+    <w:lsdException w:name="Note Level 1" w:semiHidden="0" w:unhideWhenUsed="0"/>
+    <w:lsdException w:name="Note Level 2" w:semiHidden="0" w:unhideWhenUsed="0"/>
+    <w:lsdException w:name="Note Level 3" w:semiHidden="0" w:unhideWhenUsed="0"/>
+    <w:lsdException w:name="Note Level 4" w:semiHidden="0" w:unhideWhenUsed="0"/>
+    <w:lsdException w:name="Note Level 5" w:semiHidden="0" w:unhideWhenUsed="0"/>
+    <w:lsdException w:name="Note Level 6" w:semiHidden="0" w:unhideWhenUsed="0"/>
+    <w:lsdException w:name="Note Level 7" w:semiHidden="0" w:unhideWhenUsed="0"/>
+    <w:lsdException w:name="Note Level 8" w:semiHidden="0" w:unhideWhenUsed="0"/>
+    <w:lsdException w:name="Note Level 9" w:semiHidden="0" w:unhideWhenUsed="0"/>
+    <w:lsdException w:name="Placeholder Text" w:unhideWhenUsed="0"/>
+    <w:lsdException w:name="No Spacing" w:semiHidden="0" w:uiPriority="1" w:unhideWhenUsed="0" w:qFormat="1"/>
+    <w:lsdException w:name="Light Shading" w:semiHidden="0" w:uiPriority="60" w:unhideWhenUsed="0"/>
+    <w:lsdException w:name="Light List" w:semiHidden="0" w:uiPriority="61" w:unhideWhenUsed="0"/>
+    <w:lsdException w:name="Light Grid" w:semiHidden="0" w:uiPriority="62" w:unhideWhenUsed="0"/>
+    <w:lsdException w:name="Medium Shading 1" w:semiHidden="0" w:uiPriority="63" w:unhideWhenUsed="0"/>
+    <w:lsdException w:name="Medium Shading 2" w:semiHidden="0" w:uiPriority="64" w:unhideWhenUsed="0"/>
+    <w:lsdException w:name="Medium List 1" w:semiHidden="0" w:uiPriority="65" w:unhideWhenUsed="0"/>
+    <w:lsdException w:name="Medium List 2" w:semiHidden="0" w:uiPriority="66" w:unhideWhenUsed="0"/>
+    <w:lsdException w:name="Medium Grid 1" w:semiHidden="0" w:uiPriority="67" w:unhideWhenUsed="0"/>
+    <w:lsdException w:name="Medium Grid 2" w:semiHidden="0" w:uiPriority="68" w:unhideWhenUsed="0"/>
+    <w:lsdException w:name="Medium Grid 3" w:semiHidden="0" w:uiPriority="69" w:unhideWhenUsed="0"/>
+    <w:lsdException w:name="Dark List" w:semiHidden="0" w:uiPriority="70" w:unhideWhenUsed="0"/>
+    <w:lsdException w:name="Colorful Shading" w:semiHidden="0" w:uiPriority="71" w:unhideWhenUsed="0"/>
+    <w:lsdException w:name="Colorful List" w:semiHidden="0" w:uiPriority="72" w:unhideWhenUsed="0"/>
+    <w:lsdException w:name="Colorful Grid" w:semiHidden="0" w:uiPriority="73" w:unhideWhenUsed="0"/>
+    <w:lsdException w:name="Light Shading Accent 1" w:semiHidden="0" w:uiPriority="60" w:unhideWhenUsed="0"/>
+    <w:lsdException w:name="Light List Accent 1" w:semiHidden="0" w:uiPriority="61" w:unhideWhenUsed="0"/>
+    <w:lsdException w:name="Light Grid Accent 1" w:semiHidden="0" w:uiPriority="62" w:unhideWhenUsed="0"/>
+    <w:lsdException w:name="Medium Shading 1 Accent 1" w:semiHidden="0" w:uiPriority="63" w:unhideWhenUsed="0"/>
+    <w:lsdException w:name="Medium Shading 2 Accent 1" w:semiHidden="0" w:uiPriority="64" w:unhideWhenUsed="0"/>
+    <w:lsdException w:name="Medium List 1 Accent 1" w:semiHidden="0" w:uiPriority="65" w:unhideWhenUsed="0"/>
+    <w:lsdException w:name="Revision" w:unhideWhenUsed="0"/>
+    <w:lsdException w:name="List Paragraph" w:semiHidden="0" w:uiPriority="34" w:unhideWhenUsed="0" w:qFormat="1"/>
+    <w:lsdException w:name="Quote" w:semiHidden="0" w:uiPriority="29" w:unhideWhenUsed="0" w:qFormat="1"/>
+    <w:lsdException w:name="Intense Quote" w:semiHidden="0" w:uiPriority="30" w:unhideWhenUsed="0" w:qFormat="1"/>
+    <w:lsdException w:name="Medium List 2 Accent 1" w:semiHidden="0" w:uiPriority="66" w:unhideWhenUsed="0"/>
+    <w:lsdException w:name="Medium Grid 1 Accent 1" w:semiHidden="0" w:uiPriority="67" w:unhideWhenUsed="0"/>
+    <w:lsdException w:name="Medium Grid 2 Accent 1" w:semiHidden="0" w:uiPriority="68" w:unhideWhenUsed="0"/>
+    <w:lsdException w:name="Medium Grid 3 Accent 1" w:semiHidden="0" w:uiPriority="69" w:unhideWhenUsed="0"/>
+    <w:lsdException w:name="Dark List Accent 1" w:semiHidden="0" w:uiPriority="70" w:unhideWhenUsed="0"/>
+    <w:lsdException w:name="Colorful Shading Accent 1" w:semiHidden="0" w:uiPriority="71" w:unhideWhenUsed="0"/>
+    <w:lsdException w:name="Colorful List Accent 1" w:semiHidden="0" w:uiPriority="72" w:unhideWhenUsed="0"/>
+    <w:lsdException w:name="Colorful Grid Accent 1" w:semiHidden="0" w:uiPriority="73" w:unhideWhenUsed="0"/>
+    <w:lsdException w:name="Light Shading Accent 2" w:semiHidden="0" w:uiPriority="60" w:unhideWhenUsed="0"/>
+    <w:lsdException w:name="Light List Accent 2" w:semiHidden="0" w:uiPriority="61" w:unhideWhenUsed="0"/>
+    <w:lsdException w:name="Light Grid Accent 2" w:semiHidden="0" w:uiPriority="62" w:unhideWhenUsed="0"/>
+    <w:lsdException w:name="Medium Shading 1 Accent 2" w:semiHidden="0" w:uiPriority="63" w:unhideWhenUsed="0"/>
+    <w:lsdException w:name="Medium Shading 2 Accent 2" w:semiHidden="0" w:uiPriority="64" w:unhideWhenUsed="0"/>
+    <w:lsdException w:name="Medium List 1 Accent 2" w:semiHidden="0" w:uiPriority="65" w:unhideWhenUsed="0"/>
+    <w:lsdException w:name="Medium List 2 Accent 2" w:semiHidden="0" w:uiPriority="66" w:unhideWhenUsed="0"/>
+    <w:lsdException w:name="Medium Grid 1 Accent 2" w:semiHidden="0" w:uiPriority="67" w:unhideWhenUsed="0"/>
+    <w:lsdException w:name="Medium Grid 2 Accent 2" w:semiHidden="0" w:uiPriority="68" w:unhideWhenUsed="0"/>
+    <w:lsdException w:name="Medium Grid 3 Accent 2" w:semiHidden="0" w:uiPriority="69" w:unhideWhenUsed="0"/>
+    <w:lsdException w:name="Dark List Accent 2" w:semiHidden="0" w:uiPriority="70" w:unhideWhenUsed="0"/>
+    <w:lsdException w:name="Colorful Shading Accent 2" w:semiHidden="0" w:uiPriority="71" w:unhideWhenUsed="0"/>
+    <w:lsdException w:name="Colorful List Accent 2" w:semiHidden="0" w:uiPriority="72" w:unhideWhenUsed="0"/>
+    <w:lsdException w:name="Colorful Grid Accent 2" w:semiHidden="0" w:uiPriority="73" w:unhideWhenUsed="0"/>
+    <w:lsdException w:name="Light Shading Accent 3" w:semiHidden="0" w:uiPriority="60" w:unhideWhenUsed="0"/>
+    <w:lsdException w:name="Light List Accent 3" w:semiHidden="0" w:uiPriority="61" w:unhideWhenUsed="0"/>
+    <w:lsdException w:name="Light Grid Accent 3" w:semiHidden="0" w:uiPriority="62" w:unhideWhenUsed="0"/>
+    <w:lsdException w:name="Medium Shading 1 Accent 3" w:semiHidden="0" w:uiPriority="63" w:unhideWhenUsed="0"/>
+    <w:lsdException w:name="Medium Shading 2 Accent 3" w:semiHidden="0" w:uiPriority="64" w:unhideWhenUsed="0"/>
+    <w:lsdException w:name="Medium List 1 Accent 3" w:semiHidden="0" w:uiPriority="65" w:unhideWhenUsed="0"/>
+    <w:lsdException w:name="Medium List 2 Accent 3" w:semiHidden="0" w:uiPriority="66" w:unhideWhenUsed="0"/>
+    <w:lsdException w:name="Medium Grid 1 Accent 3" w:semiHidden="0" w:uiPriority="67" w:unhideWhenUsed="0"/>
+    <w:lsdException w:name="Medium Grid 2 Accent 3" w:semiHidden="0" w:uiPriority="68" w:unhideWhenUsed="0"/>
+    <w:lsdException w:name="Medium Grid 3 Accent 3" w:semiHidden="0" w:uiPriority="69" w:unhideWhenUsed="0"/>
+    <w:lsdException w:name="Dark List Accent 3" w:semiHidden="0" w:uiPriority="70" w:unhideWhenUsed="0"/>
+    <w:lsdException w:name="Colorful Shading Accent 3" w:semiHidden="0" w:uiPriority="71" w:unhideWhenUsed="0"/>
+    <w:lsdException w:name="Colorful List Accent 3" w:semiHidden="0" w:uiPriority="72" w:unhideWhenUsed="0"/>
+    <w:lsdException w:name="Colorful Grid Accent 3" w:semiHidden="0" w:uiPriority="73" w:unhideWhenUsed="0"/>
+    <w:lsdException w:name="Light Shading Accent 4" w:semiHidden="0" w:uiPriority="60" w:unhideWhenUsed="0"/>
+    <w:lsdException w:name="Light List Accent 4" w:semiHidden="0" w:uiPriority="61" w:unhideWhenUsed="0"/>
+    <w:lsdException w:name="Light Grid Accent 4" w:semiHidden="0" w:uiPriority="62" w:unhideWhenUsed="0"/>
+    <w:lsdException w:name="Medium Shading 1 Accent 4" w:semiHidden="0" w:uiPriority="63" w:unhideWhenUsed="0"/>
+    <w:lsdException w:name="Medium Shading 2 Accent 4" w:semiHidden="0" w:uiPriority="64" w:unhideWhenUsed="0"/>
+    <w:lsdException w:name="Medium List 1 Accent 4" w:semiHidden="0" w:uiPriority="65" w:unhideWhenUsed="0"/>
+    <w:lsdException w:name="Medium List 2 Accent 4" w:semiHidden="0" w:uiPriority="66" w:unhideWhenUsed="0"/>
+    <w:lsdException w:name="Medium Grid 1 Accent 4" w:semiHidden="0" w:uiPriority="67" w:unhideWhenUsed="0"/>
+    <w:lsdException w:name="Medium Grid 2 Accent 4" w:semiHidden="0" w:uiPriority="68" w:unhideWhenUsed="0"/>
+    <w:lsdException w:name="Medium Grid 3 Accent 4" w:semiHidden="0" w:uiPriority="69" w:unhideWhenUsed="0"/>
+    <w:lsdException w:name="Dark List Accent 4" w:semiHidden="0" w:uiPriority="70" w:unhideWhenUsed="0"/>
+    <w:lsdException w:name="Colorful Shading Accent 4" w:semiHidden="0" w:uiPriority="71" w:unhideWhenUsed="0"/>
+    <w:lsdException w:name="Colorful List Accent 4" w:semiHidden="0" w:uiPriority="72" w:unhideWhenUsed="0"/>
+    <w:lsdException w:name="Colorful Grid Accent 4" w:semiHidden="0" w:uiPriority="73" w:unhideWhenUsed="0"/>
+    <w:lsdException w:name="Light Shading Accent 5" w:semiHidden="0" w:uiPriority="60" w:unhideWhenUsed="0"/>
+    <w:lsdException w:name="Light List Accent 5" w:semiHidden="0" w:uiPriority="61" w:unhideWhenUsed="0"/>
+    <w:lsdException w:name="Light Grid Accent 5" w:semiHidden="0" w:uiPriority="62" w:unhideWhenUsed="0"/>
+    <w:lsdException w:name="Medium Shading 1 Accent 5" w:semiHidden="0" w:uiPriority="63" w:unhideWhenUsed="0"/>
+    <w:lsdException w:name="Medium Shading 2 Accent 5" w:semiHidden="0" w:uiPriority="64" w:unhideWhenUsed="0"/>
+    <w:lsdException w:name="Medium List 1 Accent 5" w:semiHidden="0" w:uiPriority="65" w:unhideWhenUsed="0"/>
+    <w:lsdException w:name="Medium List 2 Accent 5" w:semiHidden="0" w:uiPriority="66" w:unhideWhenUsed="0"/>
+    <w:lsdException w:name="Medium Grid 1 Accent 5" w:semiHidden="0" w:uiPriority="67" w:unhideWhenUsed="0"/>
+    <w:lsdException w:name="Medium Grid 2 Accent 5" w:semiHidden="0" w:uiPriority="68" w:unhideWhenUsed="0"/>
+    <w:lsdException w:name="Medium Grid 3 Accent 5" w:semiHidden="0" w:uiPriority="69" w:unhideWhenUsed="0"/>
+    <w:lsdException w:name="Dark List Accent 5" w:semiHidden="0" w:uiPriority="70" w:unhideWhenUsed="0"/>
+    <w:lsdException w:name="Colorful Shading Accent 5" w:semiHidden="0" w:uiPriority="71" w:unhideWhenUsed="0"/>
+    <w:lsdException w:name="Colorful List Accent 5" w:semiHidden="0" w:uiPriority="72" w:unhideWhenUsed="0"/>
+    <w:lsdException w:name="Colorful Grid Accent 5" w:semiHidden="0" w:uiPriority="73" w:unhideWhenUsed="0"/>
+    <w:lsdException w:name="Light Shading Accent 6" w:semiHidden="0" w:uiPriority="60" w:unhideWhenUsed="0"/>
+    <w:lsdException w:name="Light List Accent 6" w:semiHidden="0" w:uiPriority="61" w:unhideWhenUsed="0"/>
+    <w:lsdException w:name="Light Grid Accent 6" w:semiHidden="0" w:uiPriority="62" w:unhideWhenUsed="0"/>
+    <w:lsdException w:name="Medium Shading 1 Accent 6" w:semiHidden="0" w:uiPriority="63" w:unhideWhenUsed="0"/>
+    <w:lsdException w:name="Medium Shading 2 Accent 6" w:semiHidden="0" w:uiPriority="64" w:unhideWhenUsed="0"/>
+    <w:lsdException w:name="Medium List 1 Accent 6" w:semiHidden="0" w:uiPriority="65" w:unhideWhenUsed="0"/>
+    <w:lsdException w:name="Medium List 2 Accent 6" w:semiHidden="0" w:uiPriority="66" w:unhideWhenUsed="0"/>
+    <w:lsdException w:name="Medium Grid 1 Accent 6" w:semiHidden="0" w:uiPriority="67" w:unhideWhenUsed="0"/>
+    <w:lsdException w:name="Medium Grid 2 Accent 6" w:semiHidden="0" w:uiPriority="68" w:unhideWhenUsed="0"/>
+    <w:lsdException w:name="Medium Grid 3 Accent 6" w:semiHidden="0" w:uiPriority="69" w:unhideWhenUsed="0"/>
+    <w:lsdException w:name="Dark List Accent 6" w:semiHidden="0" w:uiPriority="70" w:unhideWhenUsed="0"/>
+    <w:lsdException w:name="Colorful Shading Accent 6" w:semiHidden="0" w:uiPriority="71" w:unhideWhenUsed="0"/>
+    <w:lsdException w:name="Colorful List Accent 6" w:semiHidden="0" w:uiPriority="72" w:unhideWhenUsed="0"/>
+    <w:lsdException w:name="Colorful Grid Accent 6" w:semiHidden="0" w:uiPriority="73" w:unhideWhenUsed="0"/>
+    <w:lsdException w:name="Subtle Emphasis" w:semiHidden="0" w:uiPriority="19" w:unhideWhenUsed="0" w:qFormat="1"/>
+    <w:lsdException w:name="Intense Emphasis" w:semiHidden="0" w:uiPriority="21" w:unhideWhenUsed="0" w:qFormat="1"/>
+    <w:lsdException w:name="Subtle Reference" w:semiHidden="0" w:uiPriority="31" w:unhideWhenUsed="0" w:qFormat="1"/>
+    <w:lsdException w:name="Intense Reference" w:semiHidden="0" w:uiPriority="32" w:unhideWhenUsed="0" w:qFormat="1"/>
+    <w:lsdException w:name="Book Title" w:semiHidden="0" w:uiPriority="33" w:unhideWhenUsed="0" w:qFormat="1"/>
+    <w:lsdException w:name="Bibliography" w:uiPriority="37"/>
+    <w:lsdException w:name="TOC Heading" w:uiPriority="39" w:qFormat="1"/>
+  </w:latentStyles>
+  <w:style w:type="paragraph" w:default="1" w:styleId="Standard">
+    <w:name w:val="Normal"/>
+    <w:qFormat/>
+    <w:pPr>
+      <w:suppressAutoHyphens/>
+    </w:pPr>
+    <w:rPr>
+      <w:sz w:val="24"/>
+      <w:szCs w:val="24"/>
+      <w:lang w:val="en-US" w:eastAsia="ar-SA"/>
+    </w:rPr>
+  </w:style>
+  <w:style w:type="character" w:default="1" w:styleId="Absatzstandardschriftart">
+    <w:name w:val="Default Paragraph Font"/>
+    <w:uiPriority w:val="1"/>
+    <w:semiHidden/>
+    <w:unhideWhenUsed/>
+  </w:style>
+  <w:style w:type="table" w:default="1" w:styleId="NormaleTabelle">
+    <w:name w:val="Normal Table"/>
+    <w:uiPriority w:val="99"/>
+    <w:semiHidden/>
+    <w:unhideWhenUsed/>
+    <w:tblPr>
+      <w:tblInd w:w="0" w:type="dxa"/>
+      <w:tblCellMar>
+        <w:top w:w="0" w:type="dxa"/>
+        <w:left w:w="108" w:type="dxa"/>
+        <w:bottom w:w="0" w:type="dxa"/>
+        <w:right w:w="108" w:type="dxa"/>
+      </w:tblCellMar>
+    </w:tblPr>
+  </w:style>
+  <w:style w:type="numbering" w:default="1" w:styleId="KeineListe">
+    <w:name w:val="No List"/>
+    <w:uiPriority w:val="99"/>
+    <w:semiHidden/>
+    <w:unhideWhenUsed/>
+  </w:style>
+  <w:style w:type="character" w:customStyle="1" w:styleId="WW8Num1z0">
+    <w:name w:val="WW8Num1z0"/>
+    <w:rPr>
+      <w:rFonts w:ascii="Wingdings" w:hAnsi="Wingdings" w:cs="Wingdings" w:hint="default"/>
+    </w:rPr>
+  </w:style>
+  <w:style w:type="character" w:customStyle="1" w:styleId="WW8Num1z1">
+    <w:name w:val="WW8Num1z1"/>
+    <w:rPr>
+      <w:rFonts w:ascii="Courier New" w:hAnsi="Courier New" w:cs="Courier New" w:hint="default"/>
+    </w:rPr>
+  </w:style>
+  <w:style w:type="character" w:customStyle="1" w:styleId="WW8Num1z3">
+    <w:name w:val="WW8Num1z3"/>
+    <w:rPr>
+      <w:rFonts w:ascii="Symbol" w:hAnsi="Symbol" w:cs="Symbol" w:hint="default"/>
+    </w:rPr>
+  </w:style>
+  <w:style w:type="character" w:customStyle="1" w:styleId="WW8Num2z0">
+    <w:name w:val="WW8Num2z0"/>
+    <w:rPr>
+      <w:rFonts w:ascii="Wingdings" w:hAnsi="Wingdings" w:cs="Wingdings" w:hint="default"/>
+    </w:rPr>
+  </w:style>
+  <w:style w:type="character" w:customStyle="1" w:styleId="WW8Num2z1">
+    <w:name w:val="WW8Num2z1"/>
+    <w:rPr>
+      <w:rFonts w:ascii="Courier New" w:hAnsi="Courier New" w:cs="Courier New" w:hint="default"/>
+    </w:rPr>
+  </w:style>
+  <w:style w:type="character" w:customStyle="1" w:styleId="WW8Num2z3">
+    <w:name w:val="WW8Num2z3"/>
+    <w:rPr>
+      <w:rFonts w:ascii="Symbol" w:hAnsi="Symbol" w:cs="Symbol" w:hint="default"/>
+    </w:rPr>
+  </w:style>
+  <w:style w:type="character" w:customStyle="1" w:styleId="WW8Num3z0">
+    <w:name w:val="WW8Num3z0"/>
+    <w:rPr>
+      <w:rFonts w:ascii="Arial" w:hAnsi="Arial" w:cs="Arial"/>
+      <w:color w:val="0000FF"/>
+    </w:rPr>
+  </w:style>
+  <w:style w:type="character" w:customStyle="1" w:styleId="WW8Num3z1">
+    <w:name w:val="WW8Num3z1"/>
+  </w:style>
+  <w:style w:type="character" w:customStyle="1" w:styleId="WW8Num3z2">
+    <w:name w:val="WW8Num3z2"/>
+  </w:style>
+  <w:style w:type="character" w:customStyle="1" w:styleId="WW8Num3z3">
+    <w:name w:val="WW8Num3z3"/>
+  </w:style>
+  <w:style w:type="character" w:customStyle="1" w:styleId="WW8Num3z4">
+    <w:name w:val="WW8Num3z4"/>
+  </w:style>
+  <w:style w:type="character" w:customStyle="1" w:styleId="WW8Num3z5">
+    <w:name w:val="WW8Num3z5"/>
+  </w:style>
+  <w:style w:type="character" w:customStyle="1" w:styleId="WW8Num3z6">
+    <w:name w:val="WW8Num3z6"/>
+  </w:style>
+  <w:style w:type="character" w:customStyle="1" w:styleId="WW8Num3z7">
+    <w:name w:val="WW8Num3z7"/>
+  </w:style>
+  <w:style w:type="character" w:customStyle="1" w:styleId="WW8Num3z8">
+    <w:name w:val="WW8Num3z8"/>
+  </w:style>
+  <w:style w:type="character" w:customStyle="1" w:styleId="WW8Num4z0">
+    <w:name w:val="WW8Num4z0"/>
+    <w:rPr>
+      <w:rFonts w:ascii="Symbol" w:hAnsi="Symbol" w:cs="Symbol" w:hint="default"/>
+    </w:rPr>
+  </w:style>
+  <w:style w:type="character" w:customStyle="1" w:styleId="WW8Num4z1">
+    <w:name w:val="WW8Num4z1"/>
+    <w:rPr>
+      <w:rFonts w:ascii="Courier New" w:hAnsi="Courier New" w:cs="Courier New" w:hint="default"/>
+    </w:rPr>
+  </w:style>
+  <w:style w:type="character" w:customStyle="1" w:styleId="WW8Num4z2">
+    <w:name w:val="WW8Num4z2"/>
+    <w:rPr>
+      <w:rFonts w:ascii="Wingdings" w:hAnsi="Wingdings" w:cs="Wingdings" w:hint="default"/>
+    </w:rPr>
+  </w:style>
+  <w:style w:type="character" w:customStyle="1" w:styleId="WW8Num5z0">
+    <w:name w:val="WW8Num5z0"/>
+    <w:rPr>
+      <w:rFonts w:hint="default"/>
+    </w:rPr>
+  </w:style>
+  <w:style w:type="character" w:customStyle="1" w:styleId="WW8Num5z2">
+    <w:name w:val="WW8Num5z2"/>
+    <w:rPr>
+      <w:rFonts w:ascii="Wingdings" w:hAnsi="Wingdings" w:cs="Wingdings" w:hint="default"/>
+    </w:rPr>
+  </w:style>
+  <w:style w:type="character" w:customStyle="1" w:styleId="WW8Num5z3">
+    <w:name w:val="WW8Num5z3"/>
+    <w:rPr>
+      <w:rFonts w:ascii="Symbol" w:hAnsi="Symbol" w:cs="Symbol" w:hint="default"/>
+    </w:rPr>
+  </w:style>
+  <w:style w:type="character" w:customStyle="1" w:styleId="WW8Num5z4">
+    <w:name w:val="WW8Num5z4"/>
+    <w:rPr>
+      <w:rFonts w:ascii="Courier New" w:hAnsi="Courier New" w:cs="Courier New" w:hint="default"/>
+    </w:rPr>
+  </w:style>
+  <w:style w:type="character" w:customStyle="1" w:styleId="WW8Num6z0">
+    <w:name w:val="WW8Num6z0"/>
+    <w:rPr>
+      <w:rFonts w:ascii="Wingdings" w:hAnsi="Wingdings" w:cs="Wingdings" w:hint="default"/>
+    </w:rPr>
+  </w:style>
+  <w:style w:type="character" w:customStyle="1" w:styleId="WW8Num6z1">
+    <w:name w:val="WW8Num6z1"/>
+    <w:rPr>
+      <w:rFonts w:ascii="Courier New" w:hAnsi="Courier New" w:cs="Courier New" w:hint="default"/>
+    </w:rPr>
+  </w:style>
+  <w:style w:type="character" w:customStyle="1" w:styleId="WW8Num6z3">
+    <w:name w:val="WW8Num6z3"/>
+    <w:rPr>
+      <w:rFonts w:ascii="Symbol" w:hAnsi="Symbol" w:cs="Symbol" w:hint="default"/>
+    </w:rPr>
+  </w:style>
+  <w:style w:type="character" w:customStyle="1" w:styleId="WW8Num7z0">
+    <w:name w:val="WW8Num7z0"/>
+    <w:rPr>
+      <w:rFonts w:ascii="Symbol" w:hAnsi="Symbol" w:cs="Symbol" w:hint="default"/>
+    </w:rPr>
+  </w:style>
+  <w:style w:type="character" w:customStyle="1" w:styleId="WW8Num7z1">
+    <w:name w:val="WW8Num7z1"/>
+    <w:rPr>
+      <w:rFonts w:ascii="Courier New" w:hAnsi="Courier New" w:cs="Courier New" w:hint="default"/>
+    </w:rPr>
+  </w:style>
+  <w:style w:type="character" w:customStyle="1" w:styleId="WW8Num7z2">
+    <w:name w:val="WW8Num7z2"/>
+    <w:rPr>
+      <w:rFonts w:ascii="Wingdings" w:hAnsi="Wingdings" w:cs="Wingdings" w:hint="default"/>
+    </w:rPr>
+  </w:style>
+  <w:style w:type="character" w:customStyle="1" w:styleId="WW8Num8z0">
+    <w:name w:val="WW8Num8z0"/>
+    <w:rPr>
+      <w:rFonts w:ascii="Wingdings" w:hAnsi="Wingdings" w:cs="Wingdings" w:hint="default"/>
+    </w:rPr>
+  </w:style>
+  <w:style w:type="character" w:customStyle="1" w:styleId="WW8Num8z1">
+    <w:name w:val="WW8Num8z1"/>
+    <w:rPr>
+      <w:rFonts w:ascii="Symbol" w:hAnsi="Symbol" w:cs="Symbol" w:hint="default"/>
+    </w:rPr>
+  </w:style>
+  <w:style w:type="character" w:customStyle="1" w:styleId="WW8Num8z4">
+    <w:name w:val="WW8Num8z4"/>
+    <w:rPr>
+      <w:rFonts w:ascii="Courier New" w:hAnsi="Courier New" w:cs="Courier New" w:hint="default"/>
+    </w:rPr>
+  </w:style>
+  <w:style w:type="character" w:customStyle="1" w:styleId="WW8Num9z0">
+    <w:name w:val="WW8Num9z0"/>
+    <w:rPr>
+      <w:rFonts w:ascii="Arial" w:hAnsi="Arial" w:cs="Arial" w:hint="default"/>
+      <w:i/>
+      <w:iCs/>
+      <w:color w:val="0000FF"/>
+    </w:rPr>
+  </w:style>
+  <w:style w:type="character" w:customStyle="1" w:styleId="WW8Num9z1">
+    <w:name w:val="WW8Num9z1"/>
+    <w:rPr>
+      <w:rFonts w:ascii="Courier New" w:hAnsi="Courier New" w:cs="Courier New" w:hint="default"/>
+    </w:rPr>
+  </w:style>
+  <w:style w:type="character" w:customStyle="1" w:styleId="WW8Num9z2">
+    <w:name w:val="WW8Num9z2"/>
+    <w:rPr>
+      <w:rFonts w:ascii="Wingdings" w:hAnsi="Wingdings" w:cs="Wingdings" w:hint="default"/>
+    </w:rPr>
+  </w:style>
+  <w:style w:type="character" w:customStyle="1" w:styleId="WW8Num9z3">
+    <w:name w:val="WW8Num9z3"/>
+    <w:rPr>
+      <w:rFonts w:ascii="Symbol" w:hAnsi="Symbol" w:cs="Symbol" w:hint="default"/>
+    </w:rPr>
+  </w:style>
+  <w:style w:type="character" w:customStyle="1" w:styleId="WW8Num10z0">
+    <w:name w:val="WW8Num10z0"/>
+  </w:style>
+  <w:style w:type="character" w:customStyle="1" w:styleId="WW8Num10z1">
+    <w:name w:val="WW8Num10z1"/>
+  </w:style>
+  <w:style w:type="character" w:customStyle="1" w:styleId="WW8Num10z2">
+    <w:name w:val="WW8Num10z2"/>
+  </w:style>
+  <w:style w:type="character" w:customStyle="1" w:styleId="WW8Num10z3">
+    <w:name w:val="WW8Num10z3"/>
+  </w:style>
+  <w:style w:type="character" w:customStyle="1" w:styleId="WW8Num10z4">
+    <w:name w:val="WW8Num10z4"/>
+  </w:style>
+  <w:style w:type="character" w:customStyle="1" w:styleId="WW8Num10z5">
+    <w:name w:val="WW8Num10z5"/>
+  </w:style>
+  <w:style w:type="character" w:customStyle="1" w:styleId="WW8Num10z6">
+    <w:name w:val="WW8Num10z6"/>
+  </w:style>
+  <w:style w:type="character" w:customStyle="1" w:styleId="WW8Num10z7">
+    <w:name w:val="WW8Num10z7"/>
+  </w:style>
+  <w:style w:type="character" w:customStyle="1" w:styleId="WW8Num10z8">
+    <w:name w:val="WW8Num10z8"/>
+  </w:style>
+  <w:style w:type="character" w:customStyle="1" w:styleId="WW8Num11z0">
+    <w:name w:val="WW8Num11z0"/>
+  </w:style>
+  <w:style w:type="character" w:customStyle="1" w:styleId="WW8Num11z1">
+    <w:name w:val="WW8Num11z1"/>
+  </w:style>
+  <w:style w:type="character" w:customStyle="1" w:styleId="WW8Num11z2">
+    <w:name w:val="WW8Num11z2"/>
+  </w:style>
+  <w:style w:type="character" w:customStyle="1" w:styleId="WW8Num11z3">
+    <w:name w:val="WW8Num11z3"/>
+  </w:style>
+  <w:style w:type="character" w:customStyle="1" w:styleId="WW8Num11z4">
+    <w:name w:val="WW8Num11z4"/>
+  </w:style>
+  <w:style w:type="character" w:customStyle="1" w:styleId="WW8Num11z5">
+    <w:name w:val="WW8Num11z5"/>
+  </w:style>
+  <w:style w:type="character" w:customStyle="1" w:styleId="WW8Num11z6">
+    <w:name w:val="WW8Num11z6"/>
+  </w:style>
+  <w:style w:type="character" w:customStyle="1" w:styleId="WW8Num11z7">
+    <w:name w:val="WW8Num11z7"/>
+  </w:style>
+  <w:style w:type="character" w:customStyle="1" w:styleId="WW8Num11z8">
+    <w:name w:val="WW8Num11z8"/>
+  </w:style>
+  <w:style w:type="character" w:customStyle="1" w:styleId="WW8Num12z0">
+    <w:name w:val="WW8Num12z0"/>
+    <w:rPr>
+      <w:rFonts w:hint="default"/>
+    </w:rPr>
+  </w:style>
+  <w:style w:type="character" w:customStyle="1" w:styleId="WW8Num12z1">
+    <w:name w:val="WW8Num12z1"/>
+    <w:rPr>
+      <w:rFonts w:ascii="Courier New" w:hAnsi="Courier New" w:cs="Courier New" w:hint="default"/>
+    </w:rPr>
+  </w:style>
+  <w:style w:type="character" w:customStyle="1" w:styleId="WW8Num12z2">
+    <w:name w:val="WW8Num12z2"/>
+    <w:rPr>
+      <w:rFonts w:ascii="Wingdings" w:hAnsi="Wingdings" w:cs="Wingdings" w:hint="default"/>
+    </w:rPr>
+  </w:style>
+  <w:style w:type="character" w:customStyle="1" w:styleId="WW8Num12z3">
+    <w:name w:val="WW8Num12z3"/>
+    <w:rPr>
+      <w:rFonts w:ascii="Symbol" w:hAnsi="Symbol" w:cs="Symbol" w:hint="default"/>
+    </w:rPr>
+  </w:style>
+  <w:style w:type="character" w:customStyle="1" w:styleId="WW8Num13z0">
+    <w:name w:val="WW8Num13z0"/>
+    <w:rPr>
+      <w:rFonts w:hint="default"/>
+    </w:rPr>
+  </w:style>
+  <w:style w:type="character" w:customStyle="1" w:styleId="WW8Num13z1">
+    <w:name w:val="WW8Num13z1"/>
+  </w:style>
+  <w:style w:type="character" w:customStyle="1" w:styleId="WW8Num13z2">
+    <w:name w:val="WW8Num13z2"/>
+  </w:style>
+  <w:style w:type="character" w:customStyle="1" w:styleId="WW8Num13z3">
+    <w:name w:val="WW8Num13z3"/>
+  </w:style>
+  <w:style w:type="character" w:customStyle="1" w:styleId="WW8Num13z4">
+    <w:name w:val="WW8Num13z4"/>
+  </w:style>
+  <w:style w:type="character" w:customStyle="1" w:styleId="WW8Num13z5">
+    <w:name w:val="WW8Num13z5"/>
+  </w:style>
+  <w:style w:type="character" w:customStyle="1" w:styleId="WW8Num13z6">
+    <w:name w:val="WW8Num13z6"/>
+  </w:style>
+  <w:style w:type="character" w:customStyle="1" w:styleId="WW8Num13z7">
+    <w:name w:val="WW8Num13z7"/>
+  </w:style>
+  <w:style w:type="character" w:customStyle="1" w:styleId="WW8Num13z8">
+    <w:name w:val="WW8Num13z8"/>
+  </w:style>
+  <w:style w:type="character" w:styleId="Seitenzahl">
+    <w:name w:val="page number"/>
+    <w:basedOn w:val="Absatzstandardschriftart"/>
+  </w:style>
+  <w:style w:type="paragraph" w:customStyle="1" w:styleId="Heading">
+    <w:name w:val="Heading"/>
+    <w:basedOn w:val="Standard"/>
+    <w:next w:val="Textkrper"/>
+    <w:pPr>
+      <w:keepNext/>
+      <w:spacing w:before="240" w:after="120"/>
+    </w:pPr>
+    <w:rPr>
+      <w:rFonts w:ascii="Arial" w:eastAsia="Arial Unicode MS" w:hAnsi="Arial" w:cs="Arial Unicode MS"/>
+      <w:sz w:val="28"/>
+      <w:szCs w:val="28"/>
+    </w:rPr>
+  </w:style>
+  <w:style w:type="paragraph" w:styleId="Textkrper">
+    <w:name w:val="Body Text"/>
+    <w:basedOn w:val="Standard"/>
+    <w:pPr>
+      <w:spacing w:after="120"/>
+    </w:pPr>
+  </w:style>
+  <w:style w:type="paragraph" w:styleId="Liste">
+    <w:name w:val="List"/>
+    <w:basedOn w:val="Textkrper"/>
+  </w:style>
+  <w:style w:type="paragraph" w:styleId="Beschriftung">
+    <w:name w:val="caption"/>
+    <w:basedOn w:val="Standard"/>
+    <w:qFormat/>
+    <w:pPr>
+      <w:suppressLineNumbers/>
+      <w:spacing w:before="120" w:after="120"/>
+    </w:pPr>
+    <w:rPr>
+      <w:i/>
+      <w:iCs/>
+    </w:rPr>
+  </w:style>
+  <w:style w:type="paragraph" w:customStyle="1" w:styleId="Index">
+    <w:name w:val="Index"/>
+    <w:basedOn w:val="Standard"/>
+    <w:pPr>
+      <w:suppressLineNumbers/>
+    </w:pPr>
+  </w:style>
+  <w:style w:type="paragraph" w:styleId="Kopfzeile">
+    <w:name w:val="header"/>
+    <w:basedOn w:val="Standard"/>
+    <w:pPr>
+      <w:tabs>
+        <w:tab w:val="center" w:pos="4320"/>
+        <w:tab w:val="right" w:pos="8640"/>
+      </w:tabs>
+    </w:pPr>
+  </w:style>
+  <w:style w:type="paragraph" w:styleId="Fuzeile">
+    <w:name w:val="footer"/>
+    <w:basedOn w:val="Standard"/>
+    <w:pPr>
+      <w:tabs>
+        <w:tab w:val="center" w:pos="4320"/>
+        <w:tab w:val="right" w:pos="8640"/>
+      </w:tabs>
+    </w:pPr>
+  </w:style>
+  <w:style w:type="paragraph" w:styleId="Textkrpereinzug">
+    <w:name w:val="Body Text Indent"/>
+    <w:basedOn w:val="Standard"/>
+    <w:pPr>
+      <w:ind w:left="720"/>
+    </w:pPr>
+    <w:rPr>
+      <w:rFonts w:ascii="Bookman Old Style" w:hAnsi="Bookman Old Style" w:cs="Bookman Old Style"/>
+      <w:sz w:val="20"/>
+      <w:szCs w:val="20"/>
+    </w:rPr>
+  </w:style>
+  <w:style w:type="paragraph" w:styleId="Textkrper3">
+    <w:name w:val="Body Text 3"/>
+    <w:basedOn w:val="Standard"/>
+    <w:rPr>
+      <w:rFonts w:ascii="Arial" w:hAnsi="Arial" w:cs="Arial"/>
+      <w:sz w:val="16"/>
+      <w:szCs w:val="20"/>
+    </w:rPr>
+  </w:style>
+  <w:style w:type="paragraph" w:customStyle="1" w:styleId="MinutesHeading1">
+    <w:name w:val="Minutes Heading1"/>
+    <w:basedOn w:val="Standard"/>
+    <w:rPr>
+      <w:rFonts w:ascii="Arial" w:hAnsi="Arial" w:cs="Arial"/>
+      <w:b/>
+      <w:sz w:val="22"/>
+    </w:rPr>
+  </w:style>
+  <w:style w:type="paragraph" w:styleId="Sprechblasentext">
+    <w:name w:val="Balloon Text"/>
+    <w:basedOn w:val="Standard"/>
+    <w:rPr>
+      <w:rFonts w:ascii="Tahoma" w:hAnsi="Tahoma" w:cs="Tahoma"/>
+      <w:sz w:val="16"/>
+      <w:szCs w:val="16"/>
+    </w:rPr>
+  </w:style>
+  <w:style w:type="paragraph" w:customStyle="1" w:styleId="TableContents">
+    <w:name w:val="Table Contents"/>
+    <w:basedOn w:val="Standard"/>
     <w:pPr>
       <w:suppressLineNumbers/>
     </w:pPr>
@@ -3139,7 +3549,7 @@
     </a:clrScheme>
     <a:fontScheme name="Office">
       <a:majorFont>
-        <a:latin typeface="Calibri Light" panose="020F0302020204030204"/>
+        <a:latin typeface="Calibri Light"/>
         <a:ea typeface=""/>
         <a:cs typeface=""/>
         <a:font script="Jpan" typeface="游ゴシック Light"/>
@@ -3191,7 +3601,7 @@
         <a:font script="Tfng" typeface="Ebrima"/>
       </a:majorFont>
       <a:minorFont>
-        <a:latin typeface="Calibri" panose="020F0502020204030204"/>
+        <a:latin typeface="Calibri"/>
         <a:ea typeface=""/>
         <a:cs typeface=""/>
         <a:font script="Jpan" typeface="游明朝"/>
@@ -3385,7 +3795,7 @@
   <a:extraClrSchemeLst/>
   <a:extLst>
     <a:ext uri="{05A4C25C-085E-4340-85A3-A5531E510DB2}">
-      <thm15:themeFamily xmlns:thm15="http://schemas.microsoft.com/office/thememl/2012/main" name="Office Theme" id="{62F939B6-93AF-4DB8-9C6B-D6C7DFDC589F}" vid="{4A3C46E8-61CC-4603-A589-7422A47A8E4A}"/>
+      <thm15:themeFamily xmlns:thm15="http://schemas.microsoft.com/office/thememl/2012/main" xmlns="" name="Office Theme" id="{62F939B6-93AF-4DB8-9C6B-D6C7DFDC589F}" vid="{4A3C46E8-61CC-4603-A589-7422A47A8E4A}"/>
     </a:ext>
   </a:extLst>
 </a:theme>

</xml_diff>

<commit_message>
Revert "Merge branch 'navigation_cj' into cpls_aj"
This reverts commit a9b3211a8490e9a93122d13876cf7577291c9c77, reversing
changes made to a7cbdfd87f44fe682d277711b93cbf3a34aa44f1.
</commit_message>
<xml_diff>
--- a/03_meetings/MoM_template.docx
+++ b/03_meetings/MoM_template.docx
@@ -1,6 +1,6 @@
 
 <file path=word/document.xml><?xml version="1.0" encoding="utf-8"?>
-<w:document xmlns:wpc="http://schemas.microsoft.com/office/word/2010/wordprocessingCanvas" xmlns:mo="http://schemas.microsoft.com/office/mac/office/2008/main" xmlns:mc="http://schemas.openxmlformats.org/markup-compatibility/2006" xmlns:mv="urn:schemas-microsoft-com:mac:vml" xmlns:o="urn:schemas-microsoft-com:office:office" xmlns:r="http://schemas.openxmlformats.org/officeDocument/2006/relationships" xmlns:m="http://schemas.openxmlformats.org/officeDocument/2006/math" xmlns:v="urn:schemas-microsoft-com:vml" xmlns:wp14="http://schemas.microsoft.com/office/word/2010/wordprocessingDrawing" xmlns:wp="http://schemas.openxmlformats.org/drawingml/2006/wordprocessingDrawing" xmlns:w10="urn:schemas-microsoft-com:office:word" xmlns:w="http://schemas.openxmlformats.org/wordprocessingml/2006/main" xmlns:w14="http://schemas.microsoft.com/office/word/2010/wordml" xmlns:wpg="http://schemas.microsoft.com/office/word/2010/wordprocessingGroup" xmlns:wpi="http://schemas.microsoft.com/office/word/2010/wordprocessingInk" xmlns:wne="http://schemas.microsoft.com/office/word/2006/wordml" xmlns:wps="http://schemas.microsoft.com/office/word/2010/wordprocessingShape" mc:Ignorable="w14 wp14">
+<w:document xmlns:wpc="http://schemas.microsoft.com/office/word/2010/wordprocessingCanvas" xmlns:cx="http://schemas.microsoft.com/office/drawing/2014/chartex" xmlns:cx1="http://schemas.microsoft.com/office/drawing/2015/9/8/chartex" xmlns:cx2="http://schemas.microsoft.com/office/drawing/2015/10/21/chartex" xmlns:cx3="http://schemas.microsoft.com/office/drawing/2016/5/9/chartex" xmlns:cx4="http://schemas.microsoft.com/office/drawing/2016/5/10/chartex" xmlns:cx5="http://schemas.microsoft.com/office/drawing/2016/5/11/chartex" xmlns:cx6="http://schemas.microsoft.com/office/drawing/2016/5/12/chartex" xmlns:cx7="http://schemas.microsoft.com/office/drawing/2016/5/13/chartex" xmlns:cx8="http://schemas.microsoft.com/office/drawing/2016/5/14/chartex" xmlns:mc="http://schemas.openxmlformats.org/markup-compatibility/2006" xmlns:aink="http://schemas.microsoft.com/office/drawing/2016/ink" xmlns:am3d="http://schemas.microsoft.com/office/drawing/2017/model3d" xmlns:o="urn:schemas-microsoft-com:office:office" xmlns:r="http://schemas.openxmlformats.org/officeDocument/2006/relationships" xmlns:m="http://schemas.openxmlformats.org/officeDocument/2006/math" xmlns:v="urn:schemas-microsoft-com:vml" xmlns:wp14="http://schemas.microsoft.com/office/word/2010/wordprocessingDrawing" xmlns:wp="http://schemas.openxmlformats.org/drawingml/2006/wordprocessingDrawing" xmlns:w10="urn:schemas-microsoft-com:office:word" xmlns:w="http://schemas.openxmlformats.org/wordprocessingml/2006/main" xmlns:w14="http://schemas.microsoft.com/office/word/2010/wordml" xmlns:w15="http://schemas.microsoft.com/office/word/2012/wordml" xmlns:w16cid="http://schemas.microsoft.com/office/word/2016/wordml/cid" xmlns:w16se="http://schemas.microsoft.com/office/word/2015/wordml/symex" xmlns:wpg="http://schemas.microsoft.com/office/word/2010/wordprocessingGroup" xmlns:wpi="http://schemas.microsoft.com/office/word/2010/wordprocessingInk" xmlns:wne="http://schemas.microsoft.com/office/word/2006/wordml" xmlns:wps="http://schemas.microsoft.com/office/word/2010/wordprocessingShape" mc:Ignorable="w14 w15 w16se w16cid wp14">
   <w:body>
     <w:tbl>
       <w:tblPr>
@@ -10,8 +10,8 @@
         <w:tblLook w:val="0000" w:firstRow="0" w:lastRow="0" w:firstColumn="0" w:lastColumn="0" w:noHBand="0" w:noVBand="0"/>
       </w:tblPr>
       <w:tblGrid>
-        <w:gridCol w:w="2258"/>
-        <w:gridCol w:w="6984"/>
+        <w:gridCol w:w="2206"/>
+        <w:gridCol w:w="6810"/>
       </w:tblGrid>
       <w:tr>
         <w:tc>
@@ -67,7 +67,7 @@
                 <w:color w:val="000000" w:themeColor="text1"/>
                 <w:sz w:val="21"/>
               </w:rPr>
-              <w:t>Status Teams, Release Plan</w:t>
+              <w:t>[Insert name or purpose of meeting]</w:t>
             </w:r>
           </w:p>
         </w:tc>
@@ -121,10 +121,43 @@
             </w:pPr>
             <w:r>
               <w:rPr>
-                <w:color w:val="000000" w:themeColor="text1"/>
-                <w:sz w:val="21"/>
-              </w:rPr>
-              <w:t>11.01.2019</w:t>
+                <w:rFonts w:ascii="Arial" w:hAnsi="Arial" w:cs="Arial"/>
+                <w:iCs/>
+                <w:color w:val="000000" w:themeColor="text1"/>
+                <w:sz w:val="21"/>
+              </w:rPr>
+              <w:t>&lt;</w:t>
+            </w:r>
+            <w:proofErr w:type="spellStart"/>
+            <w:proofErr w:type="gramStart"/>
+            <w:r>
+              <w:rPr>
+                <w:rFonts w:ascii="Arial" w:hAnsi="Arial" w:cs="Arial"/>
+                <w:iCs/>
+                <w:color w:val="000000" w:themeColor="text1"/>
+                <w:sz w:val="21"/>
+              </w:rPr>
+              <w:t>dd.mm.</w:t>
+            </w:r>
+            <w:r>
+              <w:rPr>
+                <w:rFonts w:ascii="Arial" w:hAnsi="Arial" w:cs="Arial"/>
+                <w:iCs/>
+                <w:color w:val="000000" w:themeColor="text1"/>
+                <w:sz w:val="21"/>
+              </w:rPr>
+              <w:t>yyyy</w:t>
+            </w:r>
+            <w:proofErr w:type="spellEnd"/>
+            <w:proofErr w:type="gramEnd"/>
+            <w:r>
+              <w:rPr>
+                <w:rFonts w:ascii="Arial" w:hAnsi="Arial" w:cs="Arial"/>
+                <w:iCs/>
+                <w:color w:val="000000" w:themeColor="text1"/>
+                <w:sz w:val="21"/>
+              </w:rPr>
+              <w:t>&gt;</w:t>
             </w:r>
           </w:p>
         </w:tc>
@@ -183,16 +216,7 @@
                 <w:color w:val="000000" w:themeColor="text1"/>
                 <w:sz w:val="21"/>
               </w:rPr>
-              <w:t>09:45</w:t>
-            </w:r>
-            <w:r>
-              <w:rPr>
-                <w:rFonts w:ascii="Arial" w:hAnsi="Arial" w:cs="Arial"/>
-                <w:iCs/>
-                <w:color w:val="000000" w:themeColor="text1"/>
-                <w:sz w:val="21"/>
-              </w:rPr>
-              <w:t xml:space="preserve"> to </w:t>
+              <w:t>&lt;HH:MM&gt; to &lt;HH:MM&gt;</w:t>
             </w:r>
           </w:p>
         </w:tc>
@@ -573,25 +597,14 @@
                 <w:sz w:val="21"/>
               </w:rPr>
             </w:pPr>
-            <w:proofErr w:type="spellStart"/>
-            <w:r>
-              <w:rPr>
-                <w:rFonts w:ascii="Arial" w:hAnsi="Arial" w:cs="Arial"/>
-                <w:iCs/>
-                <w:color w:val="000000" w:themeColor="text1"/>
-                <w:sz w:val="21"/>
-              </w:rPr>
-              <w:t>Juliane</w:t>
-            </w:r>
-            <w:proofErr w:type="spellEnd"/>
-            <w:r>
-              <w:rPr>
-                <w:rFonts w:ascii="Arial" w:hAnsi="Arial" w:cs="Arial"/>
-                <w:iCs/>
-                <w:color w:val="000000" w:themeColor="text1"/>
-                <w:sz w:val="21"/>
-              </w:rPr>
-              <w:t xml:space="preserve"> Müller</w:t>
+            <w:r>
+              <w:rPr>
+                <w:rFonts w:ascii="Arial" w:hAnsi="Arial" w:cs="Arial"/>
+                <w:iCs/>
+                <w:color w:val="000000" w:themeColor="text1"/>
+                <w:sz w:val="21"/>
+              </w:rPr>
+              <w:t>[Insert name of issuer]</w:t>
             </w:r>
           </w:p>
         </w:tc>
@@ -606,6 +619,8 @@
           <w:szCs w:val="20"/>
         </w:rPr>
       </w:pPr>
+      <w:bookmarkStart w:id="0" w:name="_GoBack"/>
+      <w:bookmarkEnd w:id="0"/>
     </w:p>
     <w:p>
       <w:pPr>
@@ -626,10 +641,10 @@
         <w:tblLook w:val="0000" w:firstRow="0" w:lastRow="0" w:firstColumn="0" w:lastColumn="0" w:noHBand="0" w:noVBand="0"/>
       </w:tblPr>
       <w:tblGrid>
-        <w:gridCol w:w="663"/>
-        <w:gridCol w:w="6414"/>
-        <w:gridCol w:w="963"/>
-        <w:gridCol w:w="1202"/>
+        <w:gridCol w:w="651"/>
+        <w:gridCol w:w="6246"/>
+        <w:gridCol w:w="943"/>
+        <w:gridCol w:w="1176"/>
       </w:tblGrid>
       <w:tr>
         <w:trPr>
@@ -1010,8 +1025,6 @@
             </w:pPr>
           </w:p>
         </w:tc>
-        <w:bookmarkStart w:id="0" w:name="_GoBack"/>
-        <w:bookmarkEnd w:id="0"/>
       </w:tr>
     </w:tbl>
     <w:p>
@@ -1032,8 +1045,8 @@
         <w:tblLook w:val="0000" w:firstRow="0" w:lastRow="0" w:firstColumn="0" w:lastColumn="0" w:noHBand="0" w:noVBand="0"/>
       </w:tblPr>
       <w:tblGrid>
-        <w:gridCol w:w="8038"/>
-        <w:gridCol w:w="1204"/>
+        <w:gridCol w:w="7837"/>
+        <w:gridCol w:w="1179"/>
       </w:tblGrid>
       <w:tr>
         <w:trPr>
@@ -1125,7 +1138,7 @@
           </w:tcPr>
           <w:p>
             <w:pPr>
-              <w:pStyle w:val="Kopfzeile"/>
+              <w:pStyle w:val="Header"/>
               <w:numPr>
                 <w:ilvl w:val="0"/>
                 <w:numId w:val="5"/>
@@ -1150,12 +1163,34 @@
                 <w:sz w:val="20"/>
                 <w:szCs w:val="20"/>
               </w:rPr>
-              <w:t>Status Teams</w:t>
+              <w:t>[</w:t>
+            </w:r>
+            <w:proofErr w:type="spellStart"/>
+            <w:r>
+              <w:rPr>
+                <w:rFonts w:ascii="Arial" w:hAnsi="Arial" w:cs="Arial"/>
+                <w:b/>
+                <w:color w:val="000000" w:themeColor="text1"/>
+                <w:sz w:val="20"/>
+                <w:szCs w:val="20"/>
+              </w:rPr>
+              <w:t>Titel</w:t>
+            </w:r>
+            <w:proofErr w:type="spellEnd"/>
+            <w:r>
+              <w:rPr>
+                <w:rFonts w:ascii="Arial" w:hAnsi="Arial" w:cs="Arial"/>
+                <w:b/>
+                <w:color w:val="000000" w:themeColor="text1"/>
+                <w:sz w:val="20"/>
+                <w:szCs w:val="20"/>
+              </w:rPr>
+              <w:t xml:space="preserve"> point 1]</w:t>
             </w:r>
           </w:p>
           <w:p>
             <w:pPr>
-              <w:pStyle w:val="Kopfzeile"/>
+              <w:pStyle w:val="Header"/>
               <w:numPr>
                 <w:ilvl w:val="1"/>
                 <w:numId w:val="5"/>
@@ -1178,12 +1213,79 @@
                 <w:sz w:val="20"/>
                 <w:szCs w:val="20"/>
               </w:rPr>
-              <w:t>Laser</w:t>
+              <w:t>[Description…]</w:t>
             </w:r>
           </w:p>
           <w:p>
             <w:pPr>
-              <w:pStyle w:val="Kopfzeile"/>
+              <w:pStyle w:val="Header"/>
+              <w:tabs>
+                <w:tab w:val="clear" w:pos="4320"/>
+                <w:tab w:val="clear" w:pos="8640"/>
+              </w:tabs>
+              <w:rPr>
+                <w:rFonts w:ascii="Arial" w:hAnsi="Arial" w:cs="Arial"/>
+                <w:color w:val="000000" w:themeColor="text1"/>
+                <w:sz w:val="20"/>
+                <w:szCs w:val="20"/>
+              </w:rPr>
+            </w:pPr>
+          </w:p>
+          <w:p>
+            <w:pPr>
+              <w:pStyle w:val="Header"/>
+              <w:numPr>
+                <w:ilvl w:val="0"/>
+                <w:numId w:val="5"/>
+              </w:numPr>
+              <w:tabs>
+                <w:tab w:val="clear" w:pos="4320"/>
+                <w:tab w:val="clear" w:pos="8640"/>
+              </w:tabs>
+              <w:rPr>
+                <w:rFonts w:ascii="Arial" w:hAnsi="Arial" w:cs="Arial"/>
+                <w:b/>
+                <w:color w:val="000000"/>
+                <w:sz w:val="20"/>
+                <w:szCs w:val="20"/>
+              </w:rPr>
+            </w:pPr>
+            <w:r>
+              <w:rPr>
+                <w:rFonts w:ascii="Arial" w:hAnsi="Arial" w:cs="Arial"/>
+                <w:b/>
+                <w:color w:val="000000"/>
+                <w:sz w:val="20"/>
+                <w:szCs w:val="20"/>
+              </w:rPr>
+              <w:t>[</w:t>
+            </w:r>
+            <w:proofErr w:type="spellStart"/>
+            <w:r>
+              <w:rPr>
+                <w:rFonts w:ascii="Arial" w:hAnsi="Arial" w:cs="Arial"/>
+                <w:b/>
+                <w:color w:val="000000"/>
+                <w:sz w:val="20"/>
+                <w:szCs w:val="20"/>
+              </w:rPr>
+              <w:t>Titel</w:t>
+            </w:r>
+            <w:proofErr w:type="spellEnd"/>
+            <w:r>
+              <w:rPr>
+                <w:rFonts w:ascii="Arial" w:hAnsi="Arial" w:cs="Arial"/>
+                <w:b/>
+                <w:color w:val="000000"/>
+                <w:sz w:val="20"/>
+                <w:szCs w:val="20"/>
+              </w:rPr>
+              <w:t xml:space="preserve"> point 2]</w:t>
+            </w:r>
+          </w:p>
+          <w:p>
+            <w:pPr>
+              <w:pStyle w:val="Header"/>
               <w:numPr>
                 <w:ilvl w:val="1"/>
                 <w:numId w:val="5"/>
@@ -1194,7 +1296,7 @@
               </w:tabs>
               <w:rPr>
                 <w:rFonts w:ascii="Arial" w:hAnsi="Arial" w:cs="Arial"/>
-                <w:color w:val="000000" w:themeColor="text1"/>
+                <w:color w:val="000000"/>
                 <w:sz w:val="20"/>
                 <w:szCs w:val="20"/>
               </w:rPr>
@@ -1202,20 +1304,16 @@
             <w:r>
               <w:rPr>
                 <w:rFonts w:ascii="Arial" w:hAnsi="Arial" w:cs="Arial"/>
-                <w:color w:val="000000" w:themeColor="text1"/>
-                <w:sz w:val="20"/>
-                <w:szCs w:val="20"/>
-              </w:rPr>
-              <w:t>Motor Control</w:t>
+                <w:color w:val="000000"/>
+                <w:sz w:val="20"/>
+                <w:szCs w:val="20"/>
+              </w:rPr>
+              <w:t>[Description…]</w:t>
             </w:r>
           </w:p>
           <w:p>
             <w:pPr>
-              <w:pStyle w:val="Kopfzeile"/>
-              <w:numPr>
-                <w:ilvl w:val="1"/>
-                <w:numId w:val="5"/>
-              </w:numPr>
+              <w:pStyle w:val="Header"/>
               <w:tabs>
                 <w:tab w:val="clear" w:pos="4320"/>
                 <w:tab w:val="clear" w:pos="8640"/>
@@ -1227,19 +1325,10 @@
                 <w:szCs w:val="20"/>
               </w:rPr>
             </w:pPr>
-            <w:r>
-              <w:rPr>
-                <w:rFonts w:ascii="Arial" w:hAnsi="Arial" w:cs="Arial"/>
-                <w:color w:val="000000" w:themeColor="text1"/>
-                <w:sz w:val="20"/>
-                <w:szCs w:val="20"/>
-              </w:rPr>
-              <w:t>Testing</w:t>
-            </w:r>
           </w:p>
           <w:p>
             <w:pPr>
-              <w:pStyle w:val="Kopfzeile"/>
+              <w:pStyle w:val="Header"/>
               <w:tabs>
                 <w:tab w:val="clear" w:pos="4320"/>
                 <w:tab w:val="clear" w:pos="8640"/>
@@ -1254,117 +1343,7 @@
           </w:p>
           <w:p>
             <w:pPr>
-              <w:pStyle w:val="Kopfzeile"/>
-              <w:numPr>
-                <w:ilvl w:val="0"/>
-                <w:numId w:val="5"/>
-              </w:numPr>
-              <w:tabs>
-                <w:tab w:val="clear" w:pos="4320"/>
-                <w:tab w:val="clear" w:pos="8640"/>
-              </w:tabs>
-              <w:rPr>
-                <w:rFonts w:ascii="Arial" w:hAnsi="Arial" w:cs="Arial"/>
-                <w:b/>
-                <w:color w:val="000000"/>
-                <w:sz w:val="20"/>
-                <w:szCs w:val="20"/>
-              </w:rPr>
-            </w:pPr>
-            <w:r>
-              <w:rPr>
-                <w:rFonts w:ascii="Arial" w:hAnsi="Arial" w:cs="Arial"/>
-                <w:b/>
-                <w:color w:val="000000"/>
-                <w:sz w:val="20"/>
-                <w:szCs w:val="20"/>
-              </w:rPr>
-              <w:t>PLS</w:t>
-            </w:r>
-            <w:r>
-              <w:rPr>
-                <w:rFonts w:ascii="Arial" w:hAnsi="Arial" w:cs="Arial"/>
-                <w:b/>
-                <w:color w:val="000000"/>
-                <w:sz w:val="20"/>
-                <w:szCs w:val="20"/>
-              </w:rPr>
-              <w:t xml:space="preserve"> Matlab Simulator</w:t>
-            </w:r>
-            <w:r>
-              <w:rPr>
-                <w:rFonts w:ascii="Arial" w:hAnsi="Arial" w:cs="Arial"/>
-                <w:b/>
-                <w:color w:val="000000"/>
-                <w:sz w:val="20"/>
-                <w:szCs w:val="20"/>
-              </w:rPr>
-              <w:br/>
-            </w:r>
-          </w:p>
-          <w:p>
-            <w:pPr>
-              <w:pStyle w:val="Kopfzeile"/>
-              <w:numPr>
-                <w:ilvl w:val="0"/>
-                <w:numId w:val="5"/>
-              </w:numPr>
-              <w:tabs>
-                <w:tab w:val="clear" w:pos="4320"/>
-                <w:tab w:val="clear" w:pos="8640"/>
-              </w:tabs>
-              <w:rPr>
-                <w:rFonts w:ascii="Arial" w:hAnsi="Arial" w:cs="Arial"/>
-                <w:b/>
-                <w:color w:val="000000"/>
-                <w:sz w:val="20"/>
-                <w:szCs w:val="20"/>
-              </w:rPr>
-            </w:pPr>
-            <w:r>
-              <w:rPr>
-                <w:rFonts w:ascii="Arial" w:hAnsi="Arial" w:cs="Arial"/>
-                <w:b/>
-                <w:color w:val="000000"/>
-                <w:sz w:val="20"/>
-                <w:szCs w:val="20"/>
-              </w:rPr>
-              <w:t xml:space="preserve">Release Plan </w:t>
-            </w:r>
-          </w:p>
-          <w:p>
-            <w:pPr>
-              <w:pStyle w:val="Kopfzeile"/>
-              <w:tabs>
-                <w:tab w:val="clear" w:pos="4320"/>
-                <w:tab w:val="clear" w:pos="8640"/>
-              </w:tabs>
-              <w:rPr>
-                <w:rFonts w:ascii="Arial" w:hAnsi="Arial" w:cs="Arial"/>
-                <w:color w:val="000000" w:themeColor="text1"/>
-                <w:sz w:val="20"/>
-                <w:szCs w:val="20"/>
-              </w:rPr>
-            </w:pPr>
-          </w:p>
-          <w:p>
-            <w:pPr>
-              <w:pStyle w:val="Kopfzeile"/>
-              <w:tabs>
-                <w:tab w:val="clear" w:pos="4320"/>
-                <w:tab w:val="clear" w:pos="8640"/>
-              </w:tabs>
-              <w:rPr>
-                <w:rFonts w:ascii="Arial" w:hAnsi="Arial" w:cs="Arial"/>
-                <w:color w:val="000000" w:themeColor="text1"/>
-                <w:sz w:val="20"/>
-                <w:szCs w:val="20"/>
-              </w:rPr>
-            </w:pPr>
-          </w:p>
-          <w:p>
-            <w:pPr>
-              <w:pStyle w:val="Kopfzeile"/>
+              <w:pStyle w:val="Header"/>
               <w:tabs>
                 <w:tab w:val="clear" w:pos="4320"/>
                 <w:tab w:val="clear" w:pos="8640"/>
@@ -1390,7 +1369,7 @@
           </w:tcPr>
           <w:p>
             <w:pPr>
-              <w:pStyle w:val="Kopfzeile"/>
+              <w:pStyle w:val="Header"/>
               <w:tabs>
                 <w:tab w:val="clear" w:pos="4320"/>
                 <w:tab w:val="clear" w:pos="8640"/>
@@ -1402,6 +1381,15 @@
                 <w:szCs w:val="20"/>
               </w:rPr>
             </w:pPr>
+            <w:r>
+              <w:rPr>
+                <w:rFonts w:ascii="Arial" w:hAnsi="Arial" w:cs="Arial"/>
+                <w:color w:val="000000" w:themeColor="text1"/>
+                <w:sz w:val="20"/>
+                <w:szCs w:val="20"/>
+              </w:rPr>
+              <w:t>[Action No]</w:t>
+            </w:r>
           </w:p>
         </w:tc>
       </w:tr>
@@ -1444,8 +1432,8 @@
       </w:pPr>
     </w:p>
     <w:sectPr>
-      <w:headerReference w:type="default" r:id="rId8"/>
-      <w:footerReference w:type="default" r:id="rId9"/>
+      <w:headerReference w:type="default" r:id="rId7"/>
+      <w:footerReference w:type="default" r:id="rId8"/>
       <w:pgSz w:w="11906" w:h="16838" w:code="9"/>
       <w:pgMar w:top="720" w:right="1440" w:bottom="720" w:left="1440" w:header="432" w:footer="432" w:gutter="0"/>
       <w:cols w:space="720"/>
@@ -1456,7 +1444,7 @@
 </file>
 
 <file path=word/endnotes.xml><?xml version="1.0" encoding="utf-8"?>
-<w:endnotes xmlns:wpc="http://schemas.microsoft.com/office/word/2010/wordprocessingCanvas" xmlns:mo="http://schemas.microsoft.com/office/mac/office/2008/main" xmlns:mc="http://schemas.openxmlformats.org/markup-compatibility/2006" xmlns:mv="urn:schemas-microsoft-com:mac:vml" xmlns:o="urn:schemas-microsoft-com:office:office" xmlns:r="http://schemas.openxmlformats.org/officeDocument/2006/relationships" xmlns:m="http://schemas.openxmlformats.org/officeDocument/2006/math" xmlns:v="urn:schemas-microsoft-com:vml" xmlns:wp14="http://schemas.microsoft.com/office/word/2010/wordprocessingDrawing" xmlns:wp="http://schemas.openxmlformats.org/drawingml/2006/wordprocessingDrawing" xmlns:w10="urn:schemas-microsoft-com:office:word" xmlns:w="http://schemas.openxmlformats.org/wordprocessingml/2006/main" xmlns:w14="http://schemas.microsoft.com/office/word/2010/wordml" xmlns:wpg="http://schemas.microsoft.com/office/word/2010/wordprocessingGroup" xmlns:wpi="http://schemas.microsoft.com/office/word/2010/wordprocessingInk" xmlns:wne="http://schemas.microsoft.com/office/word/2006/wordml" xmlns:wps="http://schemas.microsoft.com/office/word/2010/wordprocessingShape" mc:Ignorable="w14 wp14">
+<w:endnotes xmlns:wpc="http://schemas.microsoft.com/office/word/2010/wordprocessingCanvas" xmlns:cx="http://schemas.microsoft.com/office/drawing/2014/chartex" xmlns:cx1="http://schemas.microsoft.com/office/drawing/2015/9/8/chartex" xmlns:cx2="http://schemas.microsoft.com/office/drawing/2015/10/21/chartex" xmlns:cx3="http://schemas.microsoft.com/office/drawing/2016/5/9/chartex" xmlns:cx4="http://schemas.microsoft.com/office/drawing/2016/5/10/chartex" xmlns:cx5="http://schemas.microsoft.com/office/drawing/2016/5/11/chartex" xmlns:cx6="http://schemas.microsoft.com/office/drawing/2016/5/12/chartex" xmlns:cx7="http://schemas.microsoft.com/office/drawing/2016/5/13/chartex" xmlns:cx8="http://schemas.microsoft.com/office/drawing/2016/5/14/chartex" xmlns:mc="http://schemas.openxmlformats.org/markup-compatibility/2006" xmlns:aink="http://schemas.microsoft.com/office/drawing/2016/ink" xmlns:am3d="http://schemas.microsoft.com/office/drawing/2017/model3d" xmlns:o="urn:schemas-microsoft-com:office:office" xmlns:r="http://schemas.openxmlformats.org/officeDocument/2006/relationships" xmlns:m="http://schemas.openxmlformats.org/officeDocument/2006/math" xmlns:v="urn:schemas-microsoft-com:vml" xmlns:wp14="http://schemas.microsoft.com/office/word/2010/wordprocessingDrawing" xmlns:wp="http://schemas.openxmlformats.org/drawingml/2006/wordprocessingDrawing" xmlns:w10="urn:schemas-microsoft-com:office:word" xmlns:w="http://schemas.openxmlformats.org/wordprocessingml/2006/main" xmlns:w14="http://schemas.microsoft.com/office/word/2010/wordml" xmlns:w15="http://schemas.microsoft.com/office/word/2012/wordml" xmlns:w16cid="http://schemas.microsoft.com/office/word/2016/wordml/cid" xmlns:w16se="http://schemas.microsoft.com/office/word/2015/wordml/symex" xmlns:wpg="http://schemas.microsoft.com/office/word/2010/wordprocessingGroup" xmlns:wpi="http://schemas.microsoft.com/office/word/2010/wordprocessingInk" xmlns:wne="http://schemas.microsoft.com/office/word/2006/wordml" xmlns:wps="http://schemas.microsoft.com/office/word/2010/wordprocessingShape" mc:Ignorable="w14 w15 w16se w16cid wp14">
   <w:endnote w:type="separator" w:id="-1">
     <w:p>
       <w:r>
@@ -1475,10 +1463,10 @@
 </file>
 
 <file path=word/footer1.xml><?xml version="1.0" encoding="utf-8"?>
-<w:ftr xmlns:wpc="http://schemas.microsoft.com/office/word/2010/wordprocessingCanvas" xmlns:mo="http://schemas.microsoft.com/office/mac/office/2008/main" xmlns:mc="http://schemas.openxmlformats.org/markup-compatibility/2006" xmlns:mv="urn:schemas-microsoft-com:mac:vml" xmlns:o="urn:schemas-microsoft-com:office:office" xmlns:r="http://schemas.openxmlformats.org/officeDocument/2006/relationships" xmlns:m="http://schemas.openxmlformats.org/officeDocument/2006/math" xmlns:v="urn:schemas-microsoft-com:vml" xmlns:wp14="http://schemas.microsoft.com/office/word/2010/wordprocessingDrawing" xmlns:wp="http://schemas.openxmlformats.org/drawingml/2006/wordprocessingDrawing" xmlns:w10="urn:schemas-microsoft-com:office:word" xmlns:w="http://schemas.openxmlformats.org/wordprocessingml/2006/main" xmlns:w14="http://schemas.microsoft.com/office/word/2010/wordml" xmlns:wpg="http://schemas.microsoft.com/office/word/2010/wordprocessingGroup" xmlns:wpi="http://schemas.microsoft.com/office/word/2010/wordprocessingInk" xmlns:wne="http://schemas.microsoft.com/office/word/2006/wordml" xmlns:wps="http://schemas.microsoft.com/office/word/2010/wordprocessingShape" mc:Ignorable="w14 wp14">
+<w:ftr xmlns:wpc="http://schemas.microsoft.com/office/word/2010/wordprocessingCanvas" xmlns:cx="http://schemas.microsoft.com/office/drawing/2014/chartex" xmlns:cx1="http://schemas.microsoft.com/office/drawing/2015/9/8/chartex" xmlns:cx2="http://schemas.microsoft.com/office/drawing/2015/10/21/chartex" xmlns:cx3="http://schemas.microsoft.com/office/drawing/2016/5/9/chartex" xmlns:cx4="http://schemas.microsoft.com/office/drawing/2016/5/10/chartex" xmlns:cx5="http://schemas.microsoft.com/office/drawing/2016/5/11/chartex" xmlns:cx6="http://schemas.microsoft.com/office/drawing/2016/5/12/chartex" xmlns:cx7="http://schemas.microsoft.com/office/drawing/2016/5/13/chartex" xmlns:cx8="http://schemas.microsoft.com/office/drawing/2016/5/14/chartex" xmlns:mc="http://schemas.openxmlformats.org/markup-compatibility/2006" xmlns:aink="http://schemas.microsoft.com/office/drawing/2016/ink" xmlns:am3d="http://schemas.microsoft.com/office/drawing/2017/model3d" xmlns:o="urn:schemas-microsoft-com:office:office" xmlns:r="http://schemas.openxmlformats.org/officeDocument/2006/relationships" xmlns:m="http://schemas.openxmlformats.org/officeDocument/2006/math" xmlns:v="urn:schemas-microsoft-com:vml" xmlns:wp14="http://schemas.microsoft.com/office/word/2010/wordprocessingDrawing" xmlns:wp="http://schemas.openxmlformats.org/drawingml/2006/wordprocessingDrawing" xmlns:w10="urn:schemas-microsoft-com:office:word" xmlns:w="http://schemas.openxmlformats.org/wordprocessingml/2006/main" xmlns:w14="http://schemas.microsoft.com/office/word/2010/wordml" xmlns:w15="http://schemas.microsoft.com/office/word/2012/wordml" xmlns:w16cid="http://schemas.microsoft.com/office/word/2016/wordml/cid" xmlns:w16se="http://schemas.microsoft.com/office/word/2015/wordml/symex" xmlns:wpg="http://schemas.microsoft.com/office/word/2010/wordprocessingGroup" xmlns:wpi="http://schemas.microsoft.com/office/word/2010/wordprocessingInk" xmlns:wne="http://schemas.microsoft.com/office/word/2006/wordml" xmlns:wps="http://schemas.microsoft.com/office/word/2010/wordprocessingShape" mc:Ignorable="w14 w15 w16se w16cid wp14">
   <w:p>
     <w:pPr>
-      <w:pStyle w:val="Fuzeile"/>
+      <w:pStyle w:val="Footer"/>
       <w:pBdr>
         <w:top w:val="single" w:sz="20" w:space="2" w:color="000000"/>
       </w:pBdr>
@@ -1587,7 +1575,7 @@
     </w:r>
     <w:r>
       <w:rPr>
-        <w:rStyle w:val="Seitenzahl"/>
+        <w:rStyle w:val="PageNumber"/>
         <w:rFonts w:cs="Arial"/>
         <w:sz w:val="18"/>
         <w:szCs w:val="18"/>
@@ -1596,7 +1584,7 @@
     </w:r>
     <w:r>
       <w:rPr>
-        <w:rStyle w:val="Seitenzahl"/>
+        <w:rStyle w:val="PageNumber"/>
         <w:rFonts w:cs="Arial"/>
         <w:sz w:val="18"/>
         <w:szCs w:val="18"/>
@@ -1605,7 +1593,7 @@
     </w:r>
     <w:r>
       <w:rPr>
-        <w:rStyle w:val="Seitenzahl"/>
+        <w:rStyle w:val="PageNumber"/>
         <w:rFonts w:cs="Arial"/>
         <w:sz w:val="18"/>
         <w:szCs w:val="18"/>
@@ -1614,9 +1602,8 @@
     </w:r>
     <w:r>
       <w:rPr>
-        <w:rStyle w:val="Seitenzahl"/>
+        <w:rStyle w:val="PageNumber"/>
         <w:rFonts w:cs="Arial"/>
-        <w:noProof/>
         <w:sz w:val="18"/>
         <w:szCs w:val="18"/>
       </w:rPr>
@@ -1624,7 +1611,7 @@
     </w:r>
     <w:r>
       <w:rPr>
-        <w:rStyle w:val="Seitenzahl"/>
+        <w:rStyle w:val="PageNumber"/>
         <w:rFonts w:cs="Arial"/>
         <w:sz w:val="18"/>
         <w:szCs w:val="18"/>
@@ -1633,7 +1620,7 @@
     </w:r>
     <w:r>
       <w:rPr>
-        <w:rStyle w:val="Seitenzahl"/>
+        <w:rStyle w:val="PageNumber"/>
         <w:rFonts w:ascii="Arial" w:hAnsi="Arial" w:cs="Arial"/>
         <w:sz w:val="18"/>
         <w:szCs w:val="18"/>
@@ -1642,7 +1629,7 @@
     </w:r>
     <w:r>
       <w:rPr>
-        <w:rStyle w:val="Seitenzahl"/>
+        <w:rStyle w:val="PageNumber"/>
         <w:rFonts w:cs="Arial"/>
         <w:sz w:val="18"/>
         <w:szCs w:val="18"/>
@@ -1651,7 +1638,7 @@
     </w:r>
     <w:r>
       <w:rPr>
-        <w:rStyle w:val="Seitenzahl"/>
+        <w:rStyle w:val="PageNumber"/>
         <w:rFonts w:cs="Arial"/>
         <w:sz w:val="18"/>
         <w:szCs w:val="18"/>
@@ -1660,7 +1647,7 @@
     </w:r>
     <w:r>
       <w:rPr>
-        <w:rStyle w:val="Seitenzahl"/>
+        <w:rStyle w:val="PageNumber"/>
         <w:rFonts w:cs="Arial"/>
         <w:sz w:val="18"/>
         <w:szCs w:val="18"/>
@@ -1669,9 +1656,8 @@
     </w:r>
     <w:r>
       <w:rPr>
-        <w:rStyle w:val="Seitenzahl"/>
+        <w:rStyle w:val="PageNumber"/>
         <w:rFonts w:cs="Arial"/>
-        <w:noProof/>
         <w:sz w:val="18"/>
         <w:szCs w:val="18"/>
       </w:rPr>
@@ -1679,7 +1665,7 @@
     </w:r>
     <w:r>
       <w:rPr>
-        <w:rStyle w:val="Seitenzahl"/>
+        <w:rStyle w:val="PageNumber"/>
         <w:rFonts w:cs="Arial"/>
         <w:sz w:val="18"/>
         <w:szCs w:val="18"/>
@@ -1691,7 +1677,7 @@
 </file>
 
 <file path=word/footnotes.xml><?xml version="1.0" encoding="utf-8"?>
-<w:footnotes xmlns:wpc="http://schemas.microsoft.com/office/word/2010/wordprocessingCanvas" xmlns:mo="http://schemas.microsoft.com/office/mac/office/2008/main" xmlns:mc="http://schemas.openxmlformats.org/markup-compatibility/2006" xmlns:mv="urn:schemas-microsoft-com:mac:vml" xmlns:o="urn:schemas-microsoft-com:office:office" xmlns:r="http://schemas.openxmlformats.org/officeDocument/2006/relationships" xmlns:m="http://schemas.openxmlformats.org/officeDocument/2006/math" xmlns:v="urn:schemas-microsoft-com:vml" xmlns:wp14="http://schemas.microsoft.com/office/word/2010/wordprocessingDrawing" xmlns:wp="http://schemas.openxmlformats.org/drawingml/2006/wordprocessingDrawing" xmlns:w10="urn:schemas-microsoft-com:office:word" xmlns:w="http://schemas.openxmlformats.org/wordprocessingml/2006/main" xmlns:w14="http://schemas.microsoft.com/office/word/2010/wordml" xmlns:wpg="http://schemas.microsoft.com/office/word/2010/wordprocessingGroup" xmlns:wpi="http://schemas.microsoft.com/office/word/2010/wordprocessingInk" xmlns:wne="http://schemas.microsoft.com/office/word/2006/wordml" xmlns:wps="http://schemas.microsoft.com/office/word/2010/wordprocessingShape" mc:Ignorable="w14 wp14">
+<w:footnotes xmlns:wpc="http://schemas.microsoft.com/office/word/2010/wordprocessingCanvas" xmlns:cx="http://schemas.microsoft.com/office/drawing/2014/chartex" xmlns:cx1="http://schemas.microsoft.com/office/drawing/2015/9/8/chartex" xmlns:cx2="http://schemas.microsoft.com/office/drawing/2015/10/21/chartex" xmlns:cx3="http://schemas.microsoft.com/office/drawing/2016/5/9/chartex" xmlns:cx4="http://schemas.microsoft.com/office/drawing/2016/5/10/chartex" xmlns:cx5="http://schemas.microsoft.com/office/drawing/2016/5/11/chartex" xmlns:cx6="http://schemas.microsoft.com/office/drawing/2016/5/12/chartex" xmlns:cx7="http://schemas.microsoft.com/office/drawing/2016/5/13/chartex" xmlns:cx8="http://schemas.microsoft.com/office/drawing/2016/5/14/chartex" xmlns:mc="http://schemas.openxmlformats.org/markup-compatibility/2006" xmlns:aink="http://schemas.microsoft.com/office/drawing/2016/ink" xmlns:am3d="http://schemas.microsoft.com/office/drawing/2017/model3d" xmlns:o="urn:schemas-microsoft-com:office:office" xmlns:r="http://schemas.openxmlformats.org/officeDocument/2006/relationships" xmlns:m="http://schemas.openxmlformats.org/officeDocument/2006/math" xmlns:v="urn:schemas-microsoft-com:vml" xmlns:wp14="http://schemas.microsoft.com/office/word/2010/wordprocessingDrawing" xmlns:wp="http://schemas.openxmlformats.org/drawingml/2006/wordprocessingDrawing" xmlns:w10="urn:schemas-microsoft-com:office:word" xmlns:w="http://schemas.openxmlformats.org/wordprocessingml/2006/main" xmlns:w14="http://schemas.microsoft.com/office/word/2010/wordml" xmlns:w15="http://schemas.microsoft.com/office/word/2012/wordml" xmlns:w16cid="http://schemas.microsoft.com/office/word/2016/wordml/cid" xmlns:w16se="http://schemas.microsoft.com/office/word/2015/wordml/symex" xmlns:wpg="http://schemas.microsoft.com/office/word/2010/wordprocessingGroup" xmlns:wpi="http://schemas.microsoft.com/office/word/2010/wordprocessingInk" xmlns:wne="http://schemas.microsoft.com/office/word/2006/wordml" xmlns:wps="http://schemas.microsoft.com/office/word/2010/wordprocessingShape" mc:Ignorable="w14 w15 w16se w16cid wp14">
   <w:footnote w:type="separator" w:id="-1">
     <w:p>
       <w:r>
@@ -1710,7 +1696,7 @@
 </file>
 
 <file path=word/header1.xml><?xml version="1.0" encoding="utf-8"?>
-<w:hdr xmlns:wpc="http://schemas.microsoft.com/office/word/2010/wordprocessingCanvas" xmlns:mo="http://schemas.microsoft.com/office/mac/office/2008/main" xmlns:mc="http://schemas.openxmlformats.org/markup-compatibility/2006" xmlns:mv="urn:schemas-microsoft-com:mac:vml" xmlns:o="urn:schemas-microsoft-com:office:office" xmlns:r="http://schemas.openxmlformats.org/officeDocument/2006/relationships" xmlns:m="http://schemas.openxmlformats.org/officeDocument/2006/math" xmlns:v="urn:schemas-microsoft-com:vml" xmlns:wp14="http://schemas.microsoft.com/office/word/2010/wordprocessingDrawing" xmlns:wp="http://schemas.openxmlformats.org/drawingml/2006/wordprocessingDrawing" xmlns:w10="urn:schemas-microsoft-com:office:word" xmlns:w="http://schemas.openxmlformats.org/wordprocessingml/2006/main" xmlns:w14="http://schemas.microsoft.com/office/word/2010/wordml" xmlns:wpg="http://schemas.microsoft.com/office/word/2010/wordprocessingGroup" xmlns:wpi="http://schemas.microsoft.com/office/word/2010/wordprocessingInk" xmlns:wne="http://schemas.microsoft.com/office/word/2006/wordml" xmlns:wps="http://schemas.microsoft.com/office/word/2010/wordprocessingShape" mc:Ignorable="w14 wp14">
+<w:hdr xmlns:wpc="http://schemas.microsoft.com/office/word/2010/wordprocessingCanvas" xmlns:cx="http://schemas.microsoft.com/office/drawing/2014/chartex" xmlns:cx1="http://schemas.microsoft.com/office/drawing/2015/9/8/chartex" xmlns:cx2="http://schemas.microsoft.com/office/drawing/2015/10/21/chartex" xmlns:cx3="http://schemas.microsoft.com/office/drawing/2016/5/9/chartex" xmlns:cx4="http://schemas.microsoft.com/office/drawing/2016/5/10/chartex" xmlns:cx5="http://schemas.microsoft.com/office/drawing/2016/5/11/chartex" xmlns:cx6="http://schemas.microsoft.com/office/drawing/2016/5/12/chartex" xmlns:cx7="http://schemas.microsoft.com/office/drawing/2016/5/13/chartex" xmlns:cx8="http://schemas.microsoft.com/office/drawing/2016/5/14/chartex" xmlns:mc="http://schemas.openxmlformats.org/markup-compatibility/2006" xmlns:aink="http://schemas.microsoft.com/office/drawing/2016/ink" xmlns:am3d="http://schemas.microsoft.com/office/drawing/2017/model3d" xmlns:o="urn:schemas-microsoft-com:office:office" xmlns:r="http://schemas.openxmlformats.org/officeDocument/2006/relationships" xmlns:m="http://schemas.openxmlformats.org/officeDocument/2006/math" xmlns:v="urn:schemas-microsoft-com:vml" xmlns:wp14="http://schemas.microsoft.com/office/word/2010/wordprocessingDrawing" xmlns:wp="http://schemas.openxmlformats.org/drawingml/2006/wordprocessingDrawing" xmlns:w10="urn:schemas-microsoft-com:office:word" xmlns:w="http://schemas.openxmlformats.org/wordprocessingml/2006/main" xmlns:w14="http://schemas.microsoft.com/office/word/2010/wordml" xmlns:w15="http://schemas.microsoft.com/office/word/2012/wordml" xmlns:w16cid="http://schemas.microsoft.com/office/word/2016/wordml/cid" xmlns:w16se="http://schemas.microsoft.com/office/word/2015/wordml/symex" xmlns:wpg="http://schemas.microsoft.com/office/word/2010/wordprocessingGroup" xmlns:wpi="http://schemas.microsoft.com/office/word/2010/wordprocessingInk" xmlns:wne="http://schemas.microsoft.com/office/word/2006/wordml" xmlns:wps="http://schemas.microsoft.com/office/word/2010/wordprocessingShape" mc:Ignorable="w14 w15 w16se w16cid wp14">
   <w:tbl>
     <w:tblPr>
       <w:tblW w:w="9072" w:type="dxa"/>
@@ -1736,7 +1722,7 @@
         </w:tcPr>
         <w:p>
           <w:pPr>
-            <w:pStyle w:val="Kopfzeile"/>
+            <w:pStyle w:val="Header"/>
             <w:rPr>
               <w:rFonts w:ascii="Arial" w:hAnsi="Arial" w:cs="Arial"/>
             </w:rPr>
@@ -1793,7 +1779,7 @@
         </w:tcPr>
         <w:p>
           <w:pPr>
-            <w:pStyle w:val="Kopfzeile"/>
+            <w:pStyle w:val="Header"/>
             <w:tabs>
               <w:tab w:val="left" w:pos="455"/>
             </w:tabs>
@@ -1808,15 +1794,15 @@
   </w:tbl>
   <w:p>
     <w:pPr>
-      <w:pStyle w:val="Kopfzeile"/>
+      <w:pStyle w:val="Header"/>
     </w:pPr>
   </w:p>
 </w:hdr>
 </file>
 
 <file path=word/numbering.xml><?xml version="1.0" encoding="utf-8"?>
-<w:numbering xmlns:wpc="http://schemas.microsoft.com/office/word/2010/wordprocessingCanvas" xmlns:mo="http://schemas.microsoft.com/office/mac/office/2008/main" xmlns:mc="http://schemas.openxmlformats.org/markup-compatibility/2006" xmlns:mv="urn:schemas-microsoft-com:mac:vml" xmlns:o="urn:schemas-microsoft-com:office:office" xmlns:r="http://schemas.openxmlformats.org/officeDocument/2006/relationships" xmlns:m="http://schemas.openxmlformats.org/officeDocument/2006/math" xmlns:v="urn:schemas-microsoft-com:vml" xmlns:wp14="http://schemas.microsoft.com/office/word/2010/wordprocessingDrawing" xmlns:wp="http://schemas.openxmlformats.org/drawingml/2006/wordprocessingDrawing" xmlns:w10="urn:schemas-microsoft-com:office:word" xmlns:w="http://schemas.openxmlformats.org/wordprocessingml/2006/main" xmlns:w14="http://schemas.microsoft.com/office/word/2010/wordml" xmlns:wpg="http://schemas.microsoft.com/office/word/2010/wordprocessingGroup" xmlns:wpi="http://schemas.microsoft.com/office/word/2010/wordprocessingInk" xmlns:wne="http://schemas.microsoft.com/office/word/2006/wordml" xmlns:wps="http://schemas.microsoft.com/office/word/2010/wordprocessingShape" mc:Ignorable="w14 wp14">
-  <w:abstractNum w:abstractNumId="0">
+<w:numbering xmlns:wpc="http://schemas.microsoft.com/office/word/2010/wordprocessingCanvas" xmlns:cx="http://schemas.microsoft.com/office/drawing/2014/chartex" xmlns:cx1="http://schemas.microsoft.com/office/drawing/2015/9/8/chartex" xmlns:cx2="http://schemas.microsoft.com/office/drawing/2015/10/21/chartex" xmlns:cx3="http://schemas.microsoft.com/office/drawing/2016/5/9/chartex" xmlns:cx4="http://schemas.microsoft.com/office/drawing/2016/5/10/chartex" xmlns:cx5="http://schemas.microsoft.com/office/drawing/2016/5/11/chartex" xmlns:cx6="http://schemas.microsoft.com/office/drawing/2016/5/12/chartex" xmlns:cx7="http://schemas.microsoft.com/office/drawing/2016/5/13/chartex" xmlns:cx8="http://schemas.microsoft.com/office/drawing/2016/5/14/chartex" xmlns:mc="http://schemas.openxmlformats.org/markup-compatibility/2006" xmlns:aink="http://schemas.microsoft.com/office/drawing/2016/ink" xmlns:am3d="http://schemas.microsoft.com/office/drawing/2017/model3d" xmlns:o="urn:schemas-microsoft-com:office:office" xmlns:r="http://schemas.openxmlformats.org/officeDocument/2006/relationships" xmlns:m="http://schemas.openxmlformats.org/officeDocument/2006/math" xmlns:v="urn:schemas-microsoft-com:vml" xmlns:wp14="http://schemas.microsoft.com/office/word/2010/wordprocessingDrawing" xmlns:wp="http://schemas.openxmlformats.org/drawingml/2006/wordprocessingDrawing" xmlns:w10="urn:schemas-microsoft-com:office:word" xmlns:w="http://schemas.openxmlformats.org/wordprocessingml/2006/main" xmlns:w14="http://schemas.microsoft.com/office/word/2010/wordml" xmlns:w15="http://schemas.microsoft.com/office/word/2012/wordml" xmlns:w16cid="http://schemas.microsoft.com/office/word/2016/wordml/cid" xmlns:w16se="http://schemas.microsoft.com/office/word/2015/wordml/symex" xmlns:wpg="http://schemas.microsoft.com/office/word/2010/wordprocessingGroup" xmlns:wpi="http://schemas.microsoft.com/office/word/2010/wordprocessingInk" xmlns:wne="http://schemas.microsoft.com/office/word/2006/wordml" xmlns:wps="http://schemas.microsoft.com/office/word/2010/wordprocessingShape" mc:Ignorable="w14 w15 w16se w16cid wp14">
+  <w:abstractNum w:abstractNumId="0" w15:restartNumberingAfterBreak="0">
     <w:nsid w:val="00000001"/>
     <w:multiLevelType w:val="singleLevel"/>
     <w:tmpl w:val="00000001"/>
@@ -1838,7 +1824,7 @@
       </w:rPr>
     </w:lvl>
   </w:abstractNum>
-  <w:abstractNum w:abstractNumId="1">
+  <w:abstractNum w:abstractNumId="1" w15:restartNumberingAfterBreak="0">
     <w:nsid w:val="00000002"/>
     <w:multiLevelType w:val="singleLevel"/>
     <w:tmpl w:val="00000002"/>
@@ -1859,7 +1845,7 @@
       </w:rPr>
     </w:lvl>
   </w:abstractNum>
-  <w:abstractNum w:abstractNumId="2">
+  <w:abstractNum w:abstractNumId="2" w15:restartNumberingAfterBreak="0">
     <w:nsid w:val="00000003"/>
     <w:multiLevelType w:val="multilevel"/>
     <w:tmpl w:val="00000003"/>
@@ -2003,7 +1989,7 @@
       </w:rPr>
     </w:lvl>
   </w:abstractNum>
-  <w:abstractNum w:abstractNumId="3">
+  <w:abstractNum w:abstractNumId="3" w15:restartNumberingAfterBreak="0">
     <w:nsid w:val="00000004"/>
     <w:multiLevelType w:val="multilevel"/>
     <w:tmpl w:val="00000004"/>
@@ -2125,7 +2111,7 @@
       </w:pPr>
     </w:lvl>
   </w:abstractNum>
-  <w:abstractNum w:abstractNumId="4">
+  <w:abstractNum w:abstractNumId="4" w15:restartNumberingAfterBreak="0">
     <w:nsid w:val="157D14EC"/>
     <w:multiLevelType w:val="hybridMultilevel"/>
     <w:tmpl w:val="CC72CA9C"/>
@@ -2257,7 +2243,7 @@
 </file>
 
 <file path=word/styles.xml><?xml version="1.0" encoding="utf-8"?>
-<w:styles xmlns:mc="http://schemas.openxmlformats.org/markup-compatibility/2006" xmlns:r="http://schemas.openxmlformats.org/officeDocument/2006/relationships" xmlns:w="http://schemas.openxmlformats.org/wordprocessingml/2006/main" xmlns:w14="http://schemas.microsoft.com/office/word/2010/wordml" mc:Ignorable="w14">
+<w:styles xmlns:mc="http://schemas.openxmlformats.org/markup-compatibility/2006" xmlns:r="http://schemas.openxmlformats.org/officeDocument/2006/relationships" xmlns:w="http://schemas.openxmlformats.org/wordprocessingml/2006/main" xmlns:w14="http://schemas.microsoft.com/office/word/2010/wordml" xmlns:w15="http://schemas.microsoft.com/office/word/2012/wordml" xmlns:w16cid="http://schemas.microsoft.com/office/word/2016/wordml/cid" xmlns:w16se="http://schemas.microsoft.com/office/word/2015/wordml/symex" mc:Ignorable="w14 w15 w16se w16cid">
   <w:docDefaults>
     <w:rPrDefault>
       <w:rPr>
@@ -2267,155 +2253,384 @@
     </w:rPrDefault>
     <w:pPrDefault/>
   </w:docDefaults>
-  <w:latentStyles w:defLockedState="0" w:defUIPriority="99" w:defSemiHidden="1" w:defUnhideWhenUsed="1" w:defQFormat="0" w:count="276">
-    <w:lsdException w:name="Normal" w:semiHidden="0" w:uiPriority="0" w:unhideWhenUsed="0" w:qFormat="1"/>
-    <w:lsdException w:name="heading 1" w:semiHidden="0" w:uiPriority="9" w:unhideWhenUsed="0" w:qFormat="1"/>
-    <w:lsdException w:name="heading 2" w:uiPriority="9" w:qFormat="1"/>
-    <w:lsdException w:name="heading 3" w:uiPriority="9" w:qFormat="1"/>
-    <w:lsdException w:name="heading 4" w:uiPriority="9" w:qFormat="1"/>
-    <w:lsdException w:name="heading 5" w:uiPriority="9" w:qFormat="1"/>
-    <w:lsdException w:name="heading 6" w:uiPriority="9" w:qFormat="1"/>
-    <w:lsdException w:name="heading 7" w:uiPriority="9" w:qFormat="1"/>
-    <w:lsdException w:name="heading 8" w:uiPriority="9" w:qFormat="1"/>
-    <w:lsdException w:name="heading 9" w:uiPriority="9" w:qFormat="1"/>
-    <w:lsdException w:name="toc 1" w:uiPriority="39"/>
-    <w:lsdException w:name="toc 2" w:uiPriority="39"/>
-    <w:lsdException w:name="toc 3" w:uiPriority="39"/>
-    <w:lsdException w:name="toc 4" w:uiPriority="39"/>
-    <w:lsdException w:name="toc 5" w:uiPriority="39"/>
-    <w:lsdException w:name="toc 6" w:uiPriority="39"/>
-    <w:lsdException w:name="toc 7" w:uiPriority="39"/>
-    <w:lsdException w:name="toc 8" w:uiPriority="39"/>
-    <w:lsdException w:name="toc 9" w:uiPriority="39"/>
-    <w:lsdException w:name="caption" w:semiHidden="0" w:uiPriority="35" w:unhideWhenUsed="0" w:qFormat="1"/>
-    <w:lsdException w:name="Title" w:semiHidden="0" w:uiPriority="10" w:unhideWhenUsed="0" w:qFormat="1"/>
-    <w:lsdException w:name="Default Paragraph Font" w:uiPriority="1"/>
-    <w:lsdException w:name="Subtitle" w:semiHidden="0" w:uiPriority="11" w:unhideWhenUsed="0" w:qFormat="1"/>
-    <w:lsdException w:name="Strong" w:semiHidden="0" w:uiPriority="22" w:unhideWhenUsed="0" w:qFormat="1"/>
-    <w:lsdException w:name="Emphasis" w:semiHidden="0" w:uiPriority="20" w:unhideWhenUsed="0" w:qFormat="1"/>
-    <w:lsdException w:name="Table Grid" w:semiHidden="0" w:uiPriority="39" w:unhideWhenUsed="0"/>
-    <w:lsdException w:name="Note Level 1" w:semiHidden="0" w:unhideWhenUsed="0"/>
-    <w:lsdException w:name="Note Level 2" w:semiHidden="0" w:unhideWhenUsed="0"/>
-    <w:lsdException w:name="Note Level 3" w:semiHidden="0" w:unhideWhenUsed="0"/>
-    <w:lsdException w:name="Note Level 4" w:semiHidden="0" w:unhideWhenUsed="0"/>
-    <w:lsdException w:name="Note Level 5" w:semiHidden="0" w:unhideWhenUsed="0"/>
-    <w:lsdException w:name="Note Level 6" w:semiHidden="0" w:unhideWhenUsed="0"/>
-    <w:lsdException w:name="Note Level 7" w:semiHidden="0" w:unhideWhenUsed="0"/>
-    <w:lsdException w:name="Note Level 8" w:semiHidden="0" w:unhideWhenUsed="0"/>
-    <w:lsdException w:name="Note Level 9" w:semiHidden="0" w:unhideWhenUsed="0"/>
-    <w:lsdException w:name="Placeholder Text" w:unhideWhenUsed="0"/>
-    <w:lsdException w:name="No Spacing" w:semiHidden="0" w:uiPriority="1" w:unhideWhenUsed="0" w:qFormat="1"/>
-    <w:lsdException w:name="Light Shading" w:semiHidden="0" w:uiPriority="60" w:unhideWhenUsed="0"/>
-    <w:lsdException w:name="Light List" w:semiHidden="0" w:uiPriority="61" w:unhideWhenUsed="0"/>
-    <w:lsdException w:name="Light Grid" w:semiHidden="0" w:uiPriority="62" w:unhideWhenUsed="0"/>
-    <w:lsdException w:name="Medium Shading 1" w:semiHidden="0" w:uiPriority="63" w:unhideWhenUsed="0"/>
-    <w:lsdException w:name="Medium Shading 2" w:semiHidden="0" w:uiPriority="64" w:unhideWhenUsed="0"/>
-    <w:lsdException w:name="Medium List 1" w:semiHidden="0" w:uiPriority="65" w:unhideWhenUsed="0"/>
-    <w:lsdException w:name="Medium List 2" w:semiHidden="0" w:uiPriority="66" w:unhideWhenUsed="0"/>
-    <w:lsdException w:name="Medium Grid 1" w:semiHidden="0" w:uiPriority="67" w:unhideWhenUsed="0"/>
-    <w:lsdException w:name="Medium Grid 2" w:semiHidden="0" w:uiPriority="68" w:unhideWhenUsed="0"/>
-    <w:lsdException w:name="Medium Grid 3" w:semiHidden="0" w:uiPriority="69" w:unhideWhenUsed="0"/>
-    <w:lsdException w:name="Dark List" w:semiHidden="0" w:uiPriority="70" w:unhideWhenUsed="0"/>
-    <w:lsdException w:name="Colorful Shading" w:semiHidden="0" w:uiPriority="71" w:unhideWhenUsed="0"/>
-    <w:lsdException w:name="Colorful List" w:semiHidden="0" w:uiPriority="72" w:unhideWhenUsed="0"/>
-    <w:lsdException w:name="Colorful Grid" w:semiHidden="0" w:uiPriority="73" w:unhideWhenUsed="0"/>
-    <w:lsdException w:name="Light Shading Accent 1" w:semiHidden="0" w:uiPriority="60" w:unhideWhenUsed="0"/>
-    <w:lsdException w:name="Light List Accent 1" w:semiHidden="0" w:uiPriority="61" w:unhideWhenUsed="0"/>
-    <w:lsdException w:name="Light Grid Accent 1" w:semiHidden="0" w:uiPriority="62" w:unhideWhenUsed="0"/>
-    <w:lsdException w:name="Medium Shading 1 Accent 1" w:semiHidden="0" w:uiPriority="63" w:unhideWhenUsed="0"/>
-    <w:lsdException w:name="Medium Shading 2 Accent 1" w:semiHidden="0" w:uiPriority="64" w:unhideWhenUsed="0"/>
-    <w:lsdException w:name="Medium List 1 Accent 1" w:semiHidden="0" w:uiPriority="65" w:unhideWhenUsed="0"/>
-    <w:lsdException w:name="Revision" w:unhideWhenUsed="0"/>
-    <w:lsdException w:name="List Paragraph" w:semiHidden="0" w:uiPriority="34" w:unhideWhenUsed="0" w:qFormat="1"/>
-    <w:lsdException w:name="Quote" w:semiHidden="0" w:uiPriority="29" w:unhideWhenUsed="0" w:qFormat="1"/>
-    <w:lsdException w:name="Intense Quote" w:semiHidden="0" w:uiPriority="30" w:unhideWhenUsed="0" w:qFormat="1"/>
-    <w:lsdException w:name="Medium List 2 Accent 1" w:semiHidden="0" w:uiPriority="66" w:unhideWhenUsed="0"/>
-    <w:lsdException w:name="Medium Grid 1 Accent 1" w:semiHidden="0" w:uiPriority="67" w:unhideWhenUsed="0"/>
-    <w:lsdException w:name="Medium Grid 2 Accent 1" w:semiHidden="0" w:uiPriority="68" w:unhideWhenUsed="0"/>
-    <w:lsdException w:name="Medium Grid 3 Accent 1" w:semiHidden="0" w:uiPriority="69" w:unhideWhenUsed="0"/>
-    <w:lsdException w:name="Dark List Accent 1" w:semiHidden="0" w:uiPriority="70" w:unhideWhenUsed="0"/>
-    <w:lsdException w:name="Colorful Shading Accent 1" w:semiHidden="0" w:uiPriority="71" w:unhideWhenUsed="0"/>
-    <w:lsdException w:name="Colorful List Accent 1" w:semiHidden="0" w:uiPriority="72" w:unhideWhenUsed="0"/>
-    <w:lsdException w:name="Colorful Grid Accent 1" w:semiHidden="0" w:uiPriority="73" w:unhideWhenUsed="0"/>
-    <w:lsdException w:name="Light Shading Accent 2" w:semiHidden="0" w:uiPriority="60" w:unhideWhenUsed="0"/>
-    <w:lsdException w:name="Light List Accent 2" w:semiHidden="0" w:uiPriority="61" w:unhideWhenUsed="0"/>
-    <w:lsdException w:name="Light Grid Accent 2" w:semiHidden="0" w:uiPriority="62" w:unhideWhenUsed="0"/>
-    <w:lsdException w:name="Medium Shading 1 Accent 2" w:semiHidden="0" w:uiPriority="63" w:unhideWhenUsed="0"/>
-    <w:lsdException w:name="Medium Shading 2 Accent 2" w:semiHidden="0" w:uiPriority="64" w:unhideWhenUsed="0"/>
-    <w:lsdException w:name="Medium List 1 Accent 2" w:semiHidden="0" w:uiPriority="65" w:unhideWhenUsed="0"/>
-    <w:lsdException w:name="Medium List 2 Accent 2" w:semiHidden="0" w:uiPriority="66" w:unhideWhenUsed="0"/>
-    <w:lsdException w:name="Medium Grid 1 Accent 2" w:semiHidden="0" w:uiPriority="67" w:unhideWhenUsed="0"/>
-    <w:lsdException w:name="Medium Grid 2 Accent 2" w:semiHidden="0" w:uiPriority="68" w:unhideWhenUsed="0"/>
-    <w:lsdException w:name="Medium Grid 3 Accent 2" w:semiHidden="0" w:uiPriority="69" w:unhideWhenUsed="0"/>
-    <w:lsdException w:name="Dark List Accent 2" w:semiHidden="0" w:uiPriority="70" w:unhideWhenUsed="0"/>
-    <w:lsdException w:name="Colorful Shading Accent 2" w:semiHidden="0" w:uiPriority="71" w:unhideWhenUsed="0"/>
-    <w:lsdException w:name="Colorful List Accent 2" w:semiHidden="0" w:uiPriority="72" w:unhideWhenUsed="0"/>
-    <w:lsdException w:name="Colorful Grid Accent 2" w:semiHidden="0" w:uiPriority="73" w:unhideWhenUsed="0"/>
-    <w:lsdException w:name="Light Shading Accent 3" w:semiHidden="0" w:uiPriority="60" w:unhideWhenUsed="0"/>
-    <w:lsdException w:name="Light List Accent 3" w:semiHidden="0" w:uiPriority="61" w:unhideWhenUsed="0"/>
-    <w:lsdException w:name="Light Grid Accent 3" w:semiHidden="0" w:uiPriority="62" w:unhideWhenUsed="0"/>
-    <w:lsdException w:name="Medium Shading 1 Accent 3" w:semiHidden="0" w:uiPriority="63" w:unhideWhenUsed="0"/>
-    <w:lsdException w:name="Medium Shading 2 Accent 3" w:semiHidden="0" w:uiPriority="64" w:unhideWhenUsed="0"/>
-    <w:lsdException w:name="Medium List 1 Accent 3" w:semiHidden="0" w:uiPriority="65" w:unhideWhenUsed="0"/>
-    <w:lsdException w:name="Medium List 2 Accent 3" w:semiHidden="0" w:uiPriority="66" w:unhideWhenUsed="0"/>
-    <w:lsdException w:name="Medium Grid 1 Accent 3" w:semiHidden="0" w:uiPriority="67" w:unhideWhenUsed="0"/>
-    <w:lsdException w:name="Medium Grid 2 Accent 3" w:semiHidden="0" w:uiPriority="68" w:unhideWhenUsed="0"/>
-    <w:lsdException w:name="Medium Grid 3 Accent 3" w:semiHidden="0" w:uiPriority="69" w:unhideWhenUsed="0"/>
-    <w:lsdException w:name="Dark List Accent 3" w:semiHidden="0" w:uiPriority="70" w:unhideWhenUsed="0"/>
-    <w:lsdException w:name="Colorful Shading Accent 3" w:semiHidden="0" w:uiPriority="71" w:unhideWhenUsed="0"/>
-    <w:lsdException w:name="Colorful List Accent 3" w:semiHidden="0" w:uiPriority="72" w:unhideWhenUsed="0"/>
-    <w:lsdException w:name="Colorful Grid Accent 3" w:semiHidden="0" w:uiPriority="73" w:unhideWhenUsed="0"/>
-    <w:lsdException w:name="Light Shading Accent 4" w:semiHidden="0" w:uiPriority="60" w:unhideWhenUsed="0"/>
-    <w:lsdException w:name="Light List Accent 4" w:semiHidden="0" w:uiPriority="61" w:unhideWhenUsed="0"/>
-    <w:lsdException w:name="Light Grid Accent 4" w:semiHidden="0" w:uiPriority="62" w:unhideWhenUsed="0"/>
-    <w:lsdException w:name="Medium Shading 1 Accent 4" w:semiHidden="0" w:uiPriority="63" w:unhideWhenUsed="0"/>
-    <w:lsdException w:name="Medium Shading 2 Accent 4" w:semiHidden="0" w:uiPriority="64" w:unhideWhenUsed="0"/>
-    <w:lsdException w:name="Medium List 1 Accent 4" w:semiHidden="0" w:uiPriority="65" w:unhideWhenUsed="0"/>
-    <w:lsdException w:name="Medium List 2 Accent 4" w:semiHidden="0" w:uiPriority="66" w:unhideWhenUsed="0"/>
-    <w:lsdException w:name="Medium Grid 1 Accent 4" w:semiHidden="0" w:uiPriority="67" w:unhideWhenUsed="0"/>
-    <w:lsdException w:name="Medium Grid 2 Accent 4" w:semiHidden="0" w:uiPriority="68" w:unhideWhenUsed="0"/>
-    <w:lsdException w:name="Medium Grid 3 Accent 4" w:semiHidden="0" w:uiPriority="69" w:unhideWhenUsed="0"/>
-    <w:lsdException w:name="Dark List Accent 4" w:semiHidden="0" w:uiPriority="70" w:unhideWhenUsed="0"/>
-    <w:lsdException w:name="Colorful Shading Accent 4" w:semiHidden="0" w:uiPriority="71" w:unhideWhenUsed="0"/>
-    <w:lsdException w:name="Colorful List Accent 4" w:semiHidden="0" w:uiPriority="72" w:unhideWhenUsed="0"/>
-    <w:lsdException w:name="Colorful Grid Accent 4" w:semiHidden="0" w:uiPriority="73" w:unhideWhenUsed="0"/>
-    <w:lsdException w:name="Light Shading Accent 5" w:semiHidden="0" w:uiPriority="60" w:unhideWhenUsed="0"/>
-    <w:lsdException w:name="Light List Accent 5" w:semiHidden="0" w:uiPriority="61" w:unhideWhenUsed="0"/>
-    <w:lsdException w:name="Light Grid Accent 5" w:semiHidden="0" w:uiPriority="62" w:unhideWhenUsed="0"/>
-    <w:lsdException w:name="Medium Shading 1 Accent 5" w:semiHidden="0" w:uiPriority="63" w:unhideWhenUsed="0"/>
-    <w:lsdException w:name="Medium Shading 2 Accent 5" w:semiHidden="0" w:uiPriority="64" w:unhideWhenUsed="0"/>
-    <w:lsdException w:name="Medium List 1 Accent 5" w:semiHidden="0" w:uiPriority="65" w:unhideWhenUsed="0"/>
-    <w:lsdException w:name="Medium List 2 Accent 5" w:semiHidden="0" w:uiPriority="66" w:unhideWhenUsed="0"/>
-    <w:lsdException w:name="Medium Grid 1 Accent 5" w:semiHidden="0" w:uiPriority="67" w:unhideWhenUsed="0"/>
-    <w:lsdException w:name="Medium Grid 2 Accent 5" w:semiHidden="0" w:uiPriority="68" w:unhideWhenUsed="0"/>
-    <w:lsdException w:name="Medium Grid 3 Accent 5" w:semiHidden="0" w:uiPriority="69" w:unhideWhenUsed="0"/>
-    <w:lsdException w:name="Dark List Accent 5" w:semiHidden="0" w:uiPriority="70" w:unhideWhenUsed="0"/>
-    <w:lsdException w:name="Colorful Shading Accent 5" w:semiHidden="0" w:uiPriority="71" w:unhideWhenUsed="0"/>
-    <w:lsdException w:name="Colorful List Accent 5" w:semiHidden="0" w:uiPriority="72" w:unhideWhenUsed="0"/>
-    <w:lsdException w:name="Colorful Grid Accent 5" w:semiHidden="0" w:uiPriority="73" w:unhideWhenUsed="0"/>
-    <w:lsdException w:name="Light Shading Accent 6" w:semiHidden="0" w:uiPriority="60" w:unhideWhenUsed="0"/>
-    <w:lsdException w:name="Light List Accent 6" w:semiHidden="0" w:uiPriority="61" w:unhideWhenUsed="0"/>
-    <w:lsdException w:name="Light Grid Accent 6" w:semiHidden="0" w:uiPriority="62" w:unhideWhenUsed="0"/>
-    <w:lsdException w:name="Medium Shading 1 Accent 6" w:semiHidden="0" w:uiPriority="63" w:unhideWhenUsed="0"/>
-    <w:lsdException w:name="Medium Shading 2 Accent 6" w:semiHidden="0" w:uiPriority="64" w:unhideWhenUsed="0"/>
-    <w:lsdException w:name="Medium List 1 Accent 6" w:semiHidden="0" w:uiPriority="65" w:unhideWhenUsed="0"/>
-    <w:lsdException w:name="Medium List 2 Accent 6" w:semiHidden="0" w:uiPriority="66" w:unhideWhenUsed="0"/>
-    <w:lsdException w:name="Medium Grid 1 Accent 6" w:semiHidden="0" w:uiPriority="67" w:unhideWhenUsed="0"/>
-    <w:lsdException w:name="Medium Grid 2 Accent 6" w:semiHidden="0" w:uiPriority="68" w:unhideWhenUsed="0"/>
-    <w:lsdException w:name="Medium Grid 3 Accent 6" w:semiHidden="0" w:uiPriority="69" w:unhideWhenUsed="0"/>
-    <w:lsdException w:name="Dark List Accent 6" w:semiHidden="0" w:uiPriority="70" w:unhideWhenUsed="0"/>
-    <w:lsdException w:name="Colorful Shading Accent 6" w:semiHidden="0" w:uiPriority="71" w:unhideWhenUsed="0"/>
-    <w:lsdException w:name="Colorful List Accent 6" w:semiHidden="0" w:uiPriority="72" w:unhideWhenUsed="0"/>
-    <w:lsdException w:name="Colorful Grid Accent 6" w:semiHidden="0" w:uiPriority="73" w:unhideWhenUsed="0"/>
-    <w:lsdException w:name="Subtle Emphasis" w:semiHidden="0" w:uiPriority="19" w:unhideWhenUsed="0" w:qFormat="1"/>
-    <w:lsdException w:name="Intense Emphasis" w:semiHidden="0" w:uiPriority="21" w:unhideWhenUsed="0" w:qFormat="1"/>
-    <w:lsdException w:name="Subtle Reference" w:semiHidden="0" w:uiPriority="31" w:unhideWhenUsed="0" w:qFormat="1"/>
-    <w:lsdException w:name="Intense Reference" w:semiHidden="0" w:uiPriority="32" w:unhideWhenUsed="0" w:qFormat="1"/>
-    <w:lsdException w:name="Book Title" w:semiHidden="0" w:uiPriority="33" w:unhideWhenUsed="0" w:qFormat="1"/>
-    <w:lsdException w:name="Bibliography" w:uiPriority="37"/>
-    <w:lsdException w:name="TOC Heading" w:uiPriority="39" w:qFormat="1"/>
+  <w:latentStyles w:defLockedState="0" w:defUIPriority="99" w:defSemiHidden="0" w:defUnhideWhenUsed="0" w:defQFormat="0" w:count="375">
+    <w:lsdException w:name="Normal" w:uiPriority="0" w:qFormat="1"/>
+    <w:lsdException w:name="heading 1" w:uiPriority="9" w:qFormat="1"/>
+    <w:lsdException w:name="heading 2" w:semiHidden="1" w:uiPriority="9" w:unhideWhenUsed="1" w:qFormat="1"/>
+    <w:lsdException w:name="heading 3" w:semiHidden="1" w:uiPriority="9" w:unhideWhenUsed="1" w:qFormat="1"/>
+    <w:lsdException w:name="heading 4" w:semiHidden="1" w:uiPriority="9" w:unhideWhenUsed="1" w:qFormat="1"/>
+    <w:lsdException w:name="heading 5" w:semiHidden="1" w:uiPriority="9" w:unhideWhenUsed="1" w:qFormat="1"/>
+    <w:lsdException w:name="heading 6" w:semiHidden="1" w:uiPriority="9" w:unhideWhenUsed="1" w:qFormat="1"/>
+    <w:lsdException w:name="heading 7" w:semiHidden="1" w:uiPriority="9" w:unhideWhenUsed="1" w:qFormat="1"/>
+    <w:lsdException w:name="heading 8" w:semiHidden="1" w:uiPriority="9" w:unhideWhenUsed="1" w:qFormat="1"/>
+    <w:lsdException w:name="heading 9" w:semiHidden="1" w:uiPriority="9" w:unhideWhenUsed="1" w:qFormat="1"/>
+    <w:lsdException w:name="index 1" w:semiHidden="1" w:unhideWhenUsed="1"/>
+    <w:lsdException w:name="index 2" w:semiHidden="1" w:unhideWhenUsed="1"/>
+    <w:lsdException w:name="index 3" w:semiHidden="1" w:unhideWhenUsed="1"/>
+    <w:lsdException w:name="index 4" w:semiHidden="1" w:unhideWhenUsed="1"/>
+    <w:lsdException w:name="index 5" w:semiHidden="1" w:unhideWhenUsed="1"/>
+    <w:lsdException w:name="index 6" w:semiHidden="1" w:unhideWhenUsed="1"/>
+    <w:lsdException w:name="index 7" w:semiHidden="1" w:unhideWhenUsed="1"/>
+    <w:lsdException w:name="index 8" w:semiHidden="1" w:unhideWhenUsed="1"/>
+    <w:lsdException w:name="index 9" w:semiHidden="1" w:unhideWhenUsed="1"/>
+    <w:lsdException w:name="toc 1" w:semiHidden="1" w:uiPriority="39" w:unhideWhenUsed="1"/>
+    <w:lsdException w:name="toc 2" w:semiHidden="1" w:uiPriority="39" w:unhideWhenUsed="1"/>
+    <w:lsdException w:name="toc 3" w:semiHidden="1" w:uiPriority="39" w:unhideWhenUsed="1"/>
+    <w:lsdException w:name="toc 4" w:semiHidden="1" w:uiPriority="39" w:unhideWhenUsed="1"/>
+    <w:lsdException w:name="toc 5" w:semiHidden="1" w:uiPriority="39" w:unhideWhenUsed="1"/>
+    <w:lsdException w:name="toc 6" w:semiHidden="1" w:uiPriority="39" w:unhideWhenUsed="1"/>
+    <w:lsdException w:name="toc 7" w:semiHidden="1" w:uiPriority="39" w:unhideWhenUsed="1"/>
+    <w:lsdException w:name="toc 8" w:semiHidden="1" w:uiPriority="39" w:unhideWhenUsed="1"/>
+    <w:lsdException w:name="toc 9" w:semiHidden="1" w:uiPriority="39" w:unhideWhenUsed="1"/>
+    <w:lsdException w:name="Normal Indent" w:semiHidden="1" w:unhideWhenUsed="1"/>
+    <w:lsdException w:name="footnote text" w:semiHidden="1" w:unhideWhenUsed="1"/>
+    <w:lsdException w:name="annotation text" w:semiHidden="1" w:unhideWhenUsed="1"/>
+    <w:lsdException w:name="header" w:semiHidden="1" w:unhideWhenUsed="1"/>
+    <w:lsdException w:name="footer" w:semiHidden="1" w:unhideWhenUsed="1"/>
+    <w:lsdException w:name="index heading" w:semiHidden="1" w:unhideWhenUsed="1"/>
+    <w:lsdException w:name="caption" w:uiPriority="35" w:qFormat="1"/>
+    <w:lsdException w:name="table of figures" w:semiHidden="1" w:unhideWhenUsed="1"/>
+    <w:lsdException w:name="envelope address" w:semiHidden="1" w:unhideWhenUsed="1"/>
+    <w:lsdException w:name="envelope return" w:semiHidden="1" w:unhideWhenUsed="1"/>
+    <w:lsdException w:name="footnote reference" w:semiHidden="1" w:unhideWhenUsed="1"/>
+    <w:lsdException w:name="annotation reference" w:semiHidden="1" w:unhideWhenUsed="1"/>
+    <w:lsdException w:name="line number" w:semiHidden="1" w:unhideWhenUsed="1"/>
+    <w:lsdException w:name="page number" w:semiHidden="1" w:unhideWhenUsed="1"/>
+    <w:lsdException w:name="endnote reference" w:semiHidden="1" w:unhideWhenUsed="1"/>
+    <w:lsdException w:name="endnote text" w:semiHidden="1" w:unhideWhenUsed="1"/>
+    <w:lsdException w:name="table of authorities" w:semiHidden="1" w:unhideWhenUsed="1"/>
+    <w:lsdException w:name="macro" w:semiHidden="1" w:unhideWhenUsed="1"/>
+    <w:lsdException w:name="toa heading" w:semiHidden="1" w:unhideWhenUsed="1"/>
+    <w:lsdException w:name="List" w:semiHidden="1" w:unhideWhenUsed="1"/>
+    <w:lsdException w:name="List Bullet" w:semiHidden="1" w:unhideWhenUsed="1"/>
+    <w:lsdException w:name="List Number" w:semiHidden="1" w:unhideWhenUsed="1"/>
+    <w:lsdException w:name="List 2" w:semiHidden="1" w:unhideWhenUsed="1"/>
+    <w:lsdException w:name="List 3" w:semiHidden="1" w:unhideWhenUsed="1"/>
+    <w:lsdException w:name="List 4" w:semiHidden="1" w:unhideWhenUsed="1"/>
+    <w:lsdException w:name="List 5" w:semiHidden="1" w:unhideWhenUsed="1"/>
+    <w:lsdException w:name="List Bullet 2" w:semiHidden="1" w:unhideWhenUsed="1"/>
+    <w:lsdException w:name="List Bullet 3" w:semiHidden="1" w:unhideWhenUsed="1"/>
+    <w:lsdException w:name="List Bullet 4" w:semiHidden="1" w:unhideWhenUsed="1"/>
+    <w:lsdException w:name="List Bullet 5" w:semiHidden="1" w:unhideWhenUsed="1"/>
+    <w:lsdException w:name="List Number 2" w:semiHidden="1" w:unhideWhenUsed="1"/>
+    <w:lsdException w:name="List Number 3" w:semiHidden="1" w:unhideWhenUsed="1"/>
+    <w:lsdException w:name="List Number 4" w:semiHidden="1" w:unhideWhenUsed="1"/>
+    <w:lsdException w:name="List Number 5" w:semiHidden="1" w:unhideWhenUsed="1"/>
+    <w:lsdException w:name="Title" w:uiPriority="10" w:qFormat="1"/>
+    <w:lsdException w:name="Closing" w:semiHidden="1" w:unhideWhenUsed="1"/>
+    <w:lsdException w:name="Signature" w:semiHidden="1" w:unhideWhenUsed="1"/>
+    <w:lsdException w:name="Default Paragraph Font" w:semiHidden="1" w:uiPriority="1" w:unhideWhenUsed="1"/>
+    <w:lsdException w:name="Body Text" w:semiHidden="1" w:unhideWhenUsed="1"/>
+    <w:lsdException w:name="Body Text Indent" w:semiHidden="1" w:unhideWhenUsed="1"/>
+    <w:lsdException w:name="List Continue" w:semiHidden="1" w:unhideWhenUsed="1"/>
+    <w:lsdException w:name="List Continue 2" w:semiHidden="1" w:unhideWhenUsed="1"/>
+    <w:lsdException w:name="List Continue 3" w:semiHidden="1" w:unhideWhenUsed="1"/>
+    <w:lsdException w:name="List Continue 4" w:semiHidden="1" w:unhideWhenUsed="1"/>
+    <w:lsdException w:name="List Continue 5" w:semiHidden="1" w:unhideWhenUsed="1"/>
+    <w:lsdException w:name="Message Header" w:semiHidden="1" w:unhideWhenUsed="1"/>
+    <w:lsdException w:name="Subtitle" w:uiPriority="11" w:qFormat="1"/>
+    <w:lsdException w:name="Salutation" w:semiHidden="1" w:unhideWhenUsed="1"/>
+    <w:lsdException w:name="Date" w:semiHidden="1" w:unhideWhenUsed="1"/>
+    <w:lsdException w:name="Body Text First Indent" w:semiHidden="1" w:unhideWhenUsed="1"/>
+    <w:lsdException w:name="Body Text First Indent 2" w:semiHidden="1" w:unhideWhenUsed="1"/>
+    <w:lsdException w:name="Note Heading" w:semiHidden="1" w:unhideWhenUsed="1"/>
+    <w:lsdException w:name="Body Text 2" w:semiHidden="1" w:unhideWhenUsed="1"/>
+    <w:lsdException w:name="Body Text 3" w:semiHidden="1" w:unhideWhenUsed="1"/>
+    <w:lsdException w:name="Body Text Indent 2" w:semiHidden="1" w:unhideWhenUsed="1"/>
+    <w:lsdException w:name="Body Text Indent 3" w:semiHidden="1" w:unhideWhenUsed="1"/>
+    <w:lsdException w:name="Block Text" w:semiHidden="1" w:unhideWhenUsed="1"/>
+    <w:lsdException w:name="Hyperlink" w:semiHidden="1" w:unhideWhenUsed="1"/>
+    <w:lsdException w:name="FollowedHyperlink" w:semiHidden="1" w:unhideWhenUsed="1"/>
+    <w:lsdException w:name="Strong" w:uiPriority="22" w:qFormat="1"/>
+    <w:lsdException w:name="Emphasis" w:uiPriority="20" w:qFormat="1"/>
+    <w:lsdException w:name="Document Map" w:semiHidden="1" w:unhideWhenUsed="1"/>
+    <w:lsdException w:name="Plain Text" w:semiHidden="1" w:unhideWhenUsed="1"/>
+    <w:lsdException w:name="E-mail Signature" w:semiHidden="1" w:unhideWhenUsed="1"/>
+    <w:lsdException w:name="HTML Top of Form" w:semiHidden="1" w:unhideWhenUsed="1"/>
+    <w:lsdException w:name="HTML Bottom of Form" w:semiHidden="1" w:unhideWhenUsed="1"/>
+    <w:lsdException w:name="Normal (Web)" w:semiHidden="1" w:unhideWhenUsed="1"/>
+    <w:lsdException w:name="HTML Acronym" w:semiHidden="1" w:unhideWhenUsed="1"/>
+    <w:lsdException w:name="HTML Address" w:semiHidden="1" w:unhideWhenUsed="1"/>
+    <w:lsdException w:name="HTML Cite" w:semiHidden="1" w:unhideWhenUsed="1"/>
+    <w:lsdException w:name="HTML Code" w:semiHidden="1" w:unhideWhenUsed="1"/>
+    <w:lsdException w:name="HTML Definition" w:semiHidden="1" w:unhideWhenUsed="1"/>
+    <w:lsdException w:name="HTML Keyboard" w:semiHidden="1" w:unhideWhenUsed="1"/>
+    <w:lsdException w:name="HTML Preformatted" w:semiHidden="1" w:unhideWhenUsed="1"/>
+    <w:lsdException w:name="HTML Sample" w:semiHidden="1" w:unhideWhenUsed="1"/>
+    <w:lsdException w:name="HTML Typewriter" w:semiHidden="1" w:unhideWhenUsed="1"/>
+    <w:lsdException w:name="HTML Variable" w:semiHidden="1" w:unhideWhenUsed="1"/>
+    <w:lsdException w:name="Normal Table" w:semiHidden="1" w:unhideWhenUsed="1"/>
+    <w:lsdException w:name="annotation subject" w:semiHidden="1" w:unhideWhenUsed="1"/>
+    <w:lsdException w:name="No List" w:semiHidden="1" w:unhideWhenUsed="1"/>
+    <w:lsdException w:name="Outline List 1" w:semiHidden="1" w:unhideWhenUsed="1"/>
+    <w:lsdException w:name="Outline List 2" w:semiHidden="1" w:unhideWhenUsed="1"/>
+    <w:lsdException w:name="Outline List 3" w:semiHidden="1" w:unhideWhenUsed="1"/>
+    <w:lsdException w:name="Table Simple 1" w:semiHidden="1" w:unhideWhenUsed="1"/>
+    <w:lsdException w:name="Table Simple 2" w:semiHidden="1" w:unhideWhenUsed="1"/>
+    <w:lsdException w:name="Table Simple 3" w:semiHidden="1" w:unhideWhenUsed="1"/>
+    <w:lsdException w:name="Table Classic 1" w:semiHidden="1" w:unhideWhenUsed="1"/>
+    <w:lsdException w:name="Table Classic 2" w:semiHidden="1" w:unhideWhenUsed="1"/>
+    <w:lsdException w:name="Table Classic 3" w:semiHidden="1" w:unhideWhenUsed="1"/>
+    <w:lsdException w:name="Table Classic 4" w:semiHidden="1" w:unhideWhenUsed="1"/>
+    <w:lsdException w:name="Table Colorful 1" w:semiHidden="1" w:unhideWhenUsed="1"/>
+    <w:lsdException w:name="Table Colorful 2" w:semiHidden="1" w:unhideWhenUsed="1"/>
+    <w:lsdException w:name="Table Colorful 3" w:semiHidden="1" w:unhideWhenUsed="1"/>
+    <w:lsdException w:name="Table Columns 1" w:semiHidden="1" w:unhideWhenUsed="1"/>
+    <w:lsdException w:name="Table Columns 2" w:semiHidden="1" w:unhideWhenUsed="1"/>
+    <w:lsdException w:name="Table Columns 3" w:semiHidden="1" w:unhideWhenUsed="1"/>
+    <w:lsdException w:name="Table Columns 4" w:semiHidden="1" w:unhideWhenUsed="1"/>
+    <w:lsdException w:name="Table Columns 5" w:semiHidden="1" w:unhideWhenUsed="1"/>
+    <w:lsdException w:name="Table Grid 1" w:semiHidden="1" w:unhideWhenUsed="1"/>
+    <w:lsdException w:name="Table Grid 2" w:semiHidden="1" w:unhideWhenUsed="1"/>
+    <w:lsdException w:name="Table Grid 3" w:semiHidden="1" w:unhideWhenUsed="1"/>
+    <w:lsdException w:name="Table Grid 4" w:semiHidden="1" w:unhideWhenUsed="1"/>
+    <w:lsdException w:name="Table Grid 5" w:semiHidden="1" w:unhideWhenUsed="1"/>
+    <w:lsdException w:name="Table Grid 6" w:semiHidden="1" w:unhideWhenUsed="1"/>
+    <w:lsdException w:name="Table Grid 7" w:semiHidden="1" w:unhideWhenUsed="1"/>
+    <w:lsdException w:name="Table Grid 8" w:semiHidden="1" w:unhideWhenUsed="1"/>
+    <w:lsdException w:name="Table List 1" w:semiHidden="1" w:unhideWhenUsed="1"/>
+    <w:lsdException w:name="Table List 2" w:semiHidden="1" w:unhideWhenUsed="1"/>
+    <w:lsdException w:name="Table List 3" w:semiHidden="1" w:unhideWhenUsed="1"/>
+    <w:lsdException w:name="Table List 4" w:semiHidden="1" w:unhideWhenUsed="1"/>
+    <w:lsdException w:name="Table List 5" w:semiHidden="1" w:unhideWhenUsed="1"/>
+    <w:lsdException w:name="Table List 6" w:semiHidden="1" w:unhideWhenUsed="1"/>
+    <w:lsdException w:name="Table List 7" w:semiHidden="1" w:unhideWhenUsed="1"/>
+    <w:lsdException w:name="Table List 8" w:semiHidden="1" w:unhideWhenUsed="1"/>
+    <w:lsdException w:name="Table 3D effects 1" w:semiHidden="1" w:unhideWhenUsed="1"/>
+    <w:lsdException w:name="Table 3D effects 2" w:semiHidden="1" w:unhideWhenUsed="1"/>
+    <w:lsdException w:name="Table 3D effects 3" w:semiHidden="1" w:unhideWhenUsed="1"/>
+    <w:lsdException w:name="Table Contemporary" w:semiHidden="1" w:unhideWhenUsed="1"/>
+    <w:lsdException w:name="Table Elegant" w:semiHidden="1" w:unhideWhenUsed="1"/>
+    <w:lsdException w:name="Table Professional" w:semiHidden="1" w:unhideWhenUsed="1"/>
+    <w:lsdException w:name="Table Subtle 1" w:semiHidden="1" w:unhideWhenUsed="1"/>
+    <w:lsdException w:name="Table Subtle 2" w:semiHidden="1" w:unhideWhenUsed="1"/>
+    <w:lsdException w:name="Table Web 1" w:semiHidden="1" w:unhideWhenUsed="1"/>
+    <w:lsdException w:name="Table Web 2" w:semiHidden="1" w:unhideWhenUsed="1"/>
+    <w:lsdException w:name="Table Web 3" w:semiHidden="1" w:unhideWhenUsed="1"/>
+    <w:lsdException w:name="Balloon Text" w:semiHidden="1" w:unhideWhenUsed="1"/>
+    <w:lsdException w:name="Table Grid" w:uiPriority="39"/>
+    <w:lsdException w:name="Table Theme" w:semiHidden="1" w:unhideWhenUsed="1"/>
+    <w:lsdException w:name="Placeholder Text" w:semiHidden="1"/>
+    <w:lsdException w:name="No Spacing" w:uiPriority="1" w:qFormat="1"/>
+    <w:lsdException w:name="Light Shading" w:uiPriority="60"/>
+    <w:lsdException w:name="Light List" w:uiPriority="61"/>
+    <w:lsdException w:name="Light Grid" w:uiPriority="62"/>
+    <w:lsdException w:name="Medium Shading 1" w:uiPriority="63"/>
+    <w:lsdException w:name="Medium Shading 2" w:uiPriority="64"/>
+    <w:lsdException w:name="Medium List 1" w:uiPriority="65"/>
+    <w:lsdException w:name="Medium List 2" w:uiPriority="66"/>
+    <w:lsdException w:name="Medium Grid 1" w:uiPriority="67"/>
+    <w:lsdException w:name="Medium Grid 2" w:uiPriority="68"/>
+    <w:lsdException w:name="Medium Grid 3" w:uiPriority="69"/>
+    <w:lsdException w:name="Dark List" w:uiPriority="70"/>
+    <w:lsdException w:name="Colorful Shading" w:uiPriority="71"/>
+    <w:lsdException w:name="Colorful List" w:uiPriority="72"/>
+    <w:lsdException w:name="Colorful Grid" w:uiPriority="73"/>
+    <w:lsdException w:name="Light Shading Accent 1" w:uiPriority="60"/>
+    <w:lsdException w:name="Light List Accent 1" w:uiPriority="61"/>
+    <w:lsdException w:name="Light Grid Accent 1" w:uiPriority="62"/>
+    <w:lsdException w:name="Medium Shading 1 Accent 1" w:uiPriority="63"/>
+    <w:lsdException w:name="Medium Shading 2 Accent 1" w:uiPriority="64"/>
+    <w:lsdException w:name="Medium List 1 Accent 1" w:uiPriority="65"/>
+    <w:lsdException w:name="Revision" w:semiHidden="1"/>
+    <w:lsdException w:name="List Paragraph" w:uiPriority="34" w:qFormat="1"/>
+    <w:lsdException w:name="Quote" w:uiPriority="29" w:qFormat="1"/>
+    <w:lsdException w:name="Intense Quote" w:uiPriority="30" w:qFormat="1"/>
+    <w:lsdException w:name="Medium List 2 Accent 1" w:uiPriority="66"/>
+    <w:lsdException w:name="Medium Grid 1 Accent 1" w:uiPriority="67"/>
+    <w:lsdException w:name="Medium Grid 2 Accent 1" w:uiPriority="68"/>
+    <w:lsdException w:name="Medium Grid 3 Accent 1" w:uiPriority="69"/>
+    <w:lsdException w:name="Dark List Accent 1" w:uiPriority="70"/>
+    <w:lsdException w:name="Colorful Shading Accent 1" w:uiPriority="71"/>
+    <w:lsdException w:name="Colorful List Accent 1" w:uiPriority="72"/>
+    <w:lsdException w:name="Colorful Grid Accent 1" w:uiPriority="73"/>
+    <w:lsdException w:name="Light Shading Accent 2" w:uiPriority="60"/>
+    <w:lsdException w:name="Light List Accent 2" w:uiPriority="61"/>
+    <w:lsdException w:name="Light Grid Accent 2" w:uiPriority="62"/>
+    <w:lsdException w:name="Medium Shading 1 Accent 2" w:uiPriority="63"/>
+    <w:lsdException w:name="Medium Shading 2 Accent 2" w:uiPriority="64"/>
+    <w:lsdException w:name="Medium List 1 Accent 2" w:uiPriority="65"/>
+    <w:lsdException w:name="Medium List 2 Accent 2" w:uiPriority="66"/>
+    <w:lsdException w:name="Medium Grid 1 Accent 2" w:uiPriority="67"/>
+    <w:lsdException w:name="Medium Grid 2 Accent 2" w:uiPriority="68"/>
+    <w:lsdException w:name="Medium Grid 3 Accent 2" w:uiPriority="69"/>
+    <w:lsdException w:name="Dark List Accent 2" w:uiPriority="70"/>
+    <w:lsdException w:name="Colorful Shading Accent 2" w:uiPriority="71"/>
+    <w:lsdException w:name="Colorful List Accent 2" w:uiPriority="72"/>
+    <w:lsdException w:name="Colorful Grid Accent 2" w:uiPriority="73"/>
+    <w:lsdException w:name="Light Shading Accent 3" w:uiPriority="60"/>
+    <w:lsdException w:name="Light List Accent 3" w:uiPriority="61"/>
+    <w:lsdException w:name="Light Grid Accent 3" w:uiPriority="62"/>
+    <w:lsdException w:name="Medium Shading 1 Accent 3" w:uiPriority="63"/>
+    <w:lsdException w:name="Medium Shading 2 Accent 3" w:uiPriority="64"/>
+    <w:lsdException w:name="Medium List 1 Accent 3" w:uiPriority="65"/>
+    <w:lsdException w:name="Medium List 2 Accent 3" w:uiPriority="66"/>
+    <w:lsdException w:name="Medium Grid 1 Accent 3" w:uiPriority="67"/>
+    <w:lsdException w:name="Medium Grid 2 Accent 3" w:uiPriority="68"/>
+    <w:lsdException w:name="Medium Grid 3 Accent 3" w:uiPriority="69"/>
+    <w:lsdException w:name="Dark List Accent 3" w:uiPriority="70"/>
+    <w:lsdException w:name="Colorful Shading Accent 3" w:uiPriority="71"/>
+    <w:lsdException w:name="Colorful List Accent 3" w:uiPriority="72"/>
+    <w:lsdException w:name="Colorful Grid Accent 3" w:uiPriority="73"/>
+    <w:lsdException w:name="Light Shading Accent 4" w:uiPriority="60"/>
+    <w:lsdException w:name="Light List Accent 4" w:uiPriority="61"/>
+    <w:lsdException w:name="Light Grid Accent 4" w:uiPriority="62"/>
+    <w:lsdException w:name="Medium Shading 1 Accent 4" w:uiPriority="63"/>
+    <w:lsdException w:name="Medium Shading 2 Accent 4" w:uiPriority="64"/>
+    <w:lsdException w:name="Medium List 1 Accent 4" w:uiPriority="65"/>
+    <w:lsdException w:name="Medium List 2 Accent 4" w:uiPriority="66"/>
+    <w:lsdException w:name="Medium Grid 1 Accent 4" w:uiPriority="67"/>
+    <w:lsdException w:name="Medium Grid 2 Accent 4" w:uiPriority="68"/>
+    <w:lsdException w:name="Medium Grid 3 Accent 4" w:uiPriority="69"/>
+    <w:lsdException w:name="Dark List Accent 4" w:uiPriority="70"/>
+    <w:lsdException w:name="Colorful Shading Accent 4" w:uiPriority="71"/>
+    <w:lsdException w:name="Colorful List Accent 4" w:uiPriority="72"/>
+    <w:lsdException w:name="Colorful Grid Accent 4" w:uiPriority="73"/>
+    <w:lsdException w:name="Light Shading Accent 5" w:uiPriority="60"/>
+    <w:lsdException w:name="Light List Accent 5" w:uiPriority="61"/>
+    <w:lsdException w:name="Light Grid Accent 5" w:uiPriority="62"/>
+    <w:lsdException w:name="Medium Shading 1 Accent 5" w:uiPriority="63"/>
+    <w:lsdException w:name="Medium Shading 2 Accent 5" w:uiPriority="64"/>
+    <w:lsdException w:name="Medium List 1 Accent 5" w:uiPriority="65"/>
+    <w:lsdException w:name="Medium List 2 Accent 5" w:uiPriority="66"/>
+    <w:lsdException w:name="Medium Grid 1 Accent 5" w:uiPriority="67"/>
+    <w:lsdException w:name="Medium Grid 2 Accent 5" w:uiPriority="68"/>
+    <w:lsdException w:name="Medium Grid 3 Accent 5" w:uiPriority="69"/>
+    <w:lsdException w:name="Dark List Accent 5" w:uiPriority="70"/>
+    <w:lsdException w:name="Colorful Shading Accent 5" w:uiPriority="71"/>
+    <w:lsdException w:name="Colorful List Accent 5" w:uiPriority="72"/>
+    <w:lsdException w:name="Colorful Grid Accent 5" w:uiPriority="73"/>
+    <w:lsdException w:name="Light Shading Accent 6" w:uiPriority="60"/>
+    <w:lsdException w:name="Light List Accent 6" w:uiPriority="61"/>
+    <w:lsdException w:name="Light Grid Accent 6" w:uiPriority="62"/>
+    <w:lsdException w:name="Medium Shading 1 Accent 6" w:uiPriority="63"/>
+    <w:lsdException w:name="Medium Shading 2 Accent 6" w:uiPriority="64"/>
+    <w:lsdException w:name="Medium List 1 Accent 6" w:uiPriority="65"/>
+    <w:lsdException w:name="Medium List 2 Accent 6" w:uiPriority="66"/>
+    <w:lsdException w:name="Medium Grid 1 Accent 6" w:uiPriority="67"/>
+    <w:lsdException w:name="Medium Grid 2 Accent 6" w:uiPriority="68"/>
+    <w:lsdException w:name="Medium Grid 3 Accent 6" w:uiPriority="69"/>
+    <w:lsdException w:name="Dark List Accent 6" w:uiPriority="70"/>
+    <w:lsdException w:name="Colorful Shading Accent 6" w:uiPriority="71"/>
+    <w:lsdException w:name="Colorful List Accent 6" w:uiPriority="72"/>
+    <w:lsdException w:name="Colorful Grid Accent 6" w:uiPriority="73"/>
+    <w:lsdException w:name="Subtle Emphasis" w:uiPriority="19" w:qFormat="1"/>
+    <w:lsdException w:name="Intense Emphasis" w:uiPriority="21" w:qFormat="1"/>
+    <w:lsdException w:name="Subtle Reference" w:uiPriority="31" w:qFormat="1"/>
+    <w:lsdException w:name="Intense Reference" w:uiPriority="32" w:qFormat="1"/>
+    <w:lsdException w:name="Book Title" w:uiPriority="33" w:qFormat="1"/>
+    <w:lsdException w:name="Bibliography" w:semiHidden="1" w:uiPriority="37" w:unhideWhenUsed="1"/>
+    <w:lsdException w:name="TOC Heading" w:semiHidden="1" w:uiPriority="39" w:unhideWhenUsed="1" w:qFormat="1"/>
+    <w:lsdException w:name="Plain Table 1" w:uiPriority="41"/>
+    <w:lsdException w:name="Plain Table 2" w:uiPriority="42"/>
+    <w:lsdException w:name="Plain Table 3" w:uiPriority="43"/>
+    <w:lsdException w:name="Plain Table 4" w:uiPriority="44"/>
+    <w:lsdException w:name="Plain Table 5" w:uiPriority="45"/>
+    <w:lsdException w:name="Grid Table Light" w:uiPriority="40"/>
+    <w:lsdException w:name="Grid Table 1 Light" w:uiPriority="46"/>
+    <w:lsdException w:name="Grid Table 2" w:uiPriority="47"/>
+    <w:lsdException w:name="Grid Table 3" w:uiPriority="48"/>
+    <w:lsdException w:name="Grid Table 4" w:uiPriority="49"/>
+    <w:lsdException w:name="Grid Table 5 Dark" w:uiPriority="50"/>
+    <w:lsdException w:name="Grid Table 6 Colorful" w:uiPriority="51"/>
+    <w:lsdException w:name="Grid Table 7 Colorful" w:uiPriority="52"/>
+    <w:lsdException w:name="Grid Table 1 Light Accent 1" w:uiPriority="46"/>
+    <w:lsdException w:name="Grid Table 2 Accent 1" w:uiPriority="47"/>
+    <w:lsdException w:name="Grid Table 3 Accent 1" w:uiPriority="48"/>
+    <w:lsdException w:name="Grid Table 4 Accent 1" w:uiPriority="49"/>
+    <w:lsdException w:name="Grid Table 5 Dark Accent 1" w:uiPriority="50"/>
+    <w:lsdException w:name="Grid Table 6 Colorful Accent 1" w:uiPriority="51"/>
+    <w:lsdException w:name="Grid Table 7 Colorful Accent 1" w:uiPriority="52"/>
+    <w:lsdException w:name="Grid Table 1 Light Accent 2" w:uiPriority="46"/>
+    <w:lsdException w:name="Grid Table 2 Accent 2" w:uiPriority="47"/>
+    <w:lsdException w:name="Grid Table 3 Accent 2" w:uiPriority="48"/>
+    <w:lsdException w:name="Grid Table 4 Accent 2" w:uiPriority="49"/>
+    <w:lsdException w:name="Grid Table 5 Dark Accent 2" w:uiPriority="50"/>
+    <w:lsdException w:name="Grid Table 6 Colorful Accent 2" w:uiPriority="51"/>
+    <w:lsdException w:name="Grid Table 7 Colorful Accent 2" w:uiPriority="52"/>
+    <w:lsdException w:name="Grid Table 1 Light Accent 3" w:uiPriority="46"/>
+    <w:lsdException w:name="Grid Table 2 Accent 3" w:uiPriority="47"/>
+    <w:lsdException w:name="Grid Table 3 Accent 3" w:uiPriority="48"/>
+    <w:lsdException w:name="Grid Table 4 Accent 3" w:uiPriority="49"/>
+    <w:lsdException w:name="Grid Table 5 Dark Accent 3" w:uiPriority="50"/>
+    <w:lsdException w:name="Grid Table 6 Colorful Accent 3" w:uiPriority="51"/>
+    <w:lsdException w:name="Grid Table 7 Colorful Accent 3" w:uiPriority="52"/>
+    <w:lsdException w:name="Grid Table 1 Light Accent 4" w:uiPriority="46"/>
+    <w:lsdException w:name="Grid Table 2 Accent 4" w:uiPriority="47"/>
+    <w:lsdException w:name="Grid Table 3 Accent 4" w:uiPriority="48"/>
+    <w:lsdException w:name="Grid Table 4 Accent 4" w:uiPriority="49"/>
+    <w:lsdException w:name="Grid Table 5 Dark Accent 4" w:uiPriority="50"/>
+    <w:lsdException w:name="Grid Table 6 Colorful Accent 4" w:uiPriority="51"/>
+    <w:lsdException w:name="Grid Table 7 Colorful Accent 4" w:uiPriority="52"/>
+    <w:lsdException w:name="Grid Table 1 Light Accent 5" w:uiPriority="46"/>
+    <w:lsdException w:name="Grid Table 2 Accent 5" w:uiPriority="47"/>
+    <w:lsdException w:name="Grid Table 3 Accent 5" w:uiPriority="48"/>
+    <w:lsdException w:name="Grid Table 4 Accent 5" w:uiPriority="49"/>
+    <w:lsdException w:name="Grid Table 5 Dark Accent 5" w:uiPriority="50"/>
+    <w:lsdException w:name="Grid Table 6 Colorful Accent 5" w:uiPriority="51"/>
+    <w:lsdException w:name="Grid Table 7 Colorful Accent 5" w:uiPriority="52"/>
+    <w:lsdException w:name="Grid Table 1 Light Accent 6" w:uiPriority="46"/>
+    <w:lsdException w:name="Grid Table 2 Accent 6" w:uiPriority="47"/>
+    <w:lsdException w:name="Grid Table 3 Accent 6" w:uiPriority="48"/>
+    <w:lsdException w:name="Grid Table 4 Accent 6" w:uiPriority="49"/>
+    <w:lsdException w:name="Grid Table 5 Dark Accent 6" w:uiPriority="50"/>
+    <w:lsdException w:name="Grid Table 6 Colorful Accent 6" w:uiPriority="51"/>
+    <w:lsdException w:name="Grid Table 7 Colorful Accent 6" w:uiPriority="52"/>
+    <w:lsdException w:name="List Table 1 Light" w:uiPriority="46"/>
+    <w:lsdException w:name="List Table 2" w:uiPriority="47"/>
+    <w:lsdException w:name="List Table 3" w:uiPriority="48"/>
+    <w:lsdException w:name="List Table 4" w:uiPriority="49"/>
+    <w:lsdException w:name="List Table 5 Dark" w:uiPriority="50"/>
+    <w:lsdException w:name="List Table 6 Colorful" w:uiPriority="51"/>
+    <w:lsdException w:name="List Table 7 Colorful" w:uiPriority="52"/>
+    <w:lsdException w:name="List Table 1 Light Accent 1" w:uiPriority="46"/>
+    <w:lsdException w:name="List Table 2 Accent 1" w:uiPriority="47"/>
+    <w:lsdException w:name="List Table 3 Accent 1" w:uiPriority="48"/>
+    <w:lsdException w:name="List Table 4 Accent 1" w:uiPriority="49"/>
+    <w:lsdException w:name="List Table 5 Dark Accent 1" w:uiPriority="50"/>
+    <w:lsdException w:name="List Table 6 Colorful Accent 1" w:uiPriority="51"/>
+    <w:lsdException w:name="List Table 7 Colorful Accent 1" w:uiPriority="52"/>
+    <w:lsdException w:name="List Table 1 Light Accent 2" w:uiPriority="46"/>
+    <w:lsdException w:name="List Table 2 Accent 2" w:uiPriority="47"/>
+    <w:lsdException w:name="List Table 3 Accent 2" w:uiPriority="48"/>
+    <w:lsdException w:name="List Table 4 Accent 2" w:uiPriority="49"/>
+    <w:lsdException w:name="List Table 5 Dark Accent 2" w:uiPriority="50"/>
+    <w:lsdException w:name="List Table 6 Colorful Accent 2" w:uiPriority="51"/>
+    <w:lsdException w:name="List Table 7 Colorful Accent 2" w:uiPriority="52"/>
+    <w:lsdException w:name="List Table 1 Light Accent 3" w:uiPriority="46"/>
+    <w:lsdException w:name="List Table 2 Accent 3" w:uiPriority="47"/>
+    <w:lsdException w:name="List Table 3 Accent 3" w:uiPriority="48"/>
+    <w:lsdException w:name="List Table 4 Accent 3" w:uiPriority="49"/>
+    <w:lsdException w:name="List Table 5 Dark Accent 3" w:uiPriority="50"/>
+    <w:lsdException w:name="List Table 6 Colorful Accent 3" w:uiPriority="51"/>
+    <w:lsdException w:name="List Table 7 Colorful Accent 3" w:uiPriority="52"/>
+    <w:lsdException w:name="List Table 1 Light Accent 4" w:uiPriority="46"/>
+    <w:lsdException w:name="List Table 2 Accent 4" w:uiPriority="47"/>
+    <w:lsdException w:name="List Table 3 Accent 4" w:uiPriority="48"/>
+    <w:lsdException w:name="List Table 4 Accent 4" w:uiPriority="49"/>
+    <w:lsdException w:name="List Table 5 Dark Accent 4" w:uiPriority="50"/>
+    <w:lsdException w:name="List Table 6 Colorful Accent 4" w:uiPriority="51"/>
+    <w:lsdException w:name="List Table 7 Colorful Accent 4" w:uiPriority="52"/>
+    <w:lsdException w:name="List Table 1 Light Accent 5" w:uiPriority="46"/>
+    <w:lsdException w:name="List Table 2 Accent 5" w:uiPriority="47"/>
+    <w:lsdException w:name="List Table 3 Accent 5" w:uiPriority="48"/>
+    <w:lsdException w:name="List Table 4 Accent 5" w:uiPriority="49"/>
+    <w:lsdException w:name="List Table 5 Dark Accent 5" w:uiPriority="50"/>
+    <w:lsdException w:name="List Table 6 Colorful Accent 5" w:uiPriority="51"/>
+    <w:lsdException w:name="List Table 7 Colorful Accent 5" w:uiPriority="52"/>
+    <w:lsdException w:name="List Table 1 Light Accent 6" w:uiPriority="46"/>
+    <w:lsdException w:name="List Table 2 Accent 6" w:uiPriority="47"/>
+    <w:lsdException w:name="List Table 3 Accent 6" w:uiPriority="48"/>
+    <w:lsdException w:name="List Table 4 Accent 6" w:uiPriority="49"/>
+    <w:lsdException w:name="List Table 5 Dark Accent 6" w:uiPriority="50"/>
+    <w:lsdException w:name="List Table 6 Colorful Accent 6" w:uiPriority="51"/>
+    <w:lsdException w:name="List Table 7 Colorful Accent 6" w:uiPriority="52"/>
+    <w:lsdException w:name="Mention" w:semiHidden="1" w:unhideWhenUsed="1"/>
+    <w:lsdException w:name="Smart Hyperlink" w:semiHidden="1" w:unhideWhenUsed="1"/>
+    <w:lsdException w:name="Hashtag" w:semiHidden="1" w:unhideWhenUsed="1"/>
+    <w:lsdException w:name="Unresolved Mention" w:semiHidden="1" w:unhideWhenUsed="1"/>
   </w:latentStyles>
-  <w:style w:type="paragraph" w:default="1" w:styleId="Standard">
+  <w:style w:type="paragraph" w:default="1" w:styleId="Normal">
     <w:name w:val="Normal"/>
     <w:qFormat/>
     <w:pPr>
@@ -2427,13 +2642,13 @@
       <w:lang w:val="en-US" w:eastAsia="ar-SA"/>
     </w:rPr>
   </w:style>
-  <w:style w:type="character" w:default="1" w:styleId="Absatzstandardschriftart">
+  <w:style w:type="character" w:default="1" w:styleId="DefaultParagraphFont">
     <w:name w:val="Default Paragraph Font"/>
     <w:uiPriority w:val="1"/>
     <w:semiHidden/>
     <w:unhideWhenUsed/>
   </w:style>
-  <w:style w:type="table" w:default="1" w:styleId="NormaleTabelle">
+  <w:style w:type="table" w:default="1" w:styleId="TableNormal">
     <w:name w:val="Normal Table"/>
     <w:uiPriority w:val="99"/>
     <w:semiHidden/>
@@ -2448,7 +2663,7 @@
       </w:tblCellMar>
     </w:tblPr>
   </w:style>
-  <w:style w:type="numbering" w:default="1" w:styleId="KeineListe">
+  <w:style w:type="numbering" w:default="1" w:styleId="NoList">
     <w:name w:val="No List"/>
     <w:uiPriority w:val="99"/>
     <w:semiHidden/>
@@ -2752,14 +2967,14 @@
   <w:style w:type="character" w:customStyle="1" w:styleId="WW8Num13z8">
     <w:name w:val="WW8Num13z8"/>
   </w:style>
-  <w:style w:type="character" w:styleId="Seitenzahl">
+  <w:style w:type="character" w:styleId="PageNumber">
     <w:name w:val="page number"/>
-    <w:basedOn w:val="Absatzstandardschriftart"/>
+    <w:basedOn w:val="DefaultParagraphFont"/>
   </w:style>
   <w:style w:type="paragraph" w:customStyle="1" w:styleId="Heading">
     <w:name w:val="Heading"/>
-    <w:basedOn w:val="Standard"/>
-    <w:next w:val="Textkrper"/>
+    <w:basedOn w:val="Normal"/>
+    <w:next w:val="BodyText"/>
     <w:pPr>
       <w:keepNext/>
       <w:spacing w:before="240" w:after="120"/>
@@ -2770,20 +2985,20 @@
       <w:szCs w:val="28"/>
     </w:rPr>
   </w:style>
-  <w:style w:type="paragraph" w:styleId="Textkrper">
+  <w:style w:type="paragraph" w:styleId="BodyText">
     <w:name w:val="Body Text"/>
-    <w:basedOn w:val="Standard"/>
+    <w:basedOn w:val="Normal"/>
     <w:pPr>
       <w:spacing w:after="120"/>
     </w:pPr>
   </w:style>
-  <w:style w:type="paragraph" w:styleId="Liste">
+  <w:style w:type="paragraph" w:styleId="List">
     <w:name w:val="List"/>
-    <w:basedOn w:val="Textkrper"/>
-  </w:style>
-  <w:style w:type="paragraph" w:styleId="Beschriftung">
+    <w:basedOn w:val="BodyText"/>
+  </w:style>
+  <w:style w:type="paragraph" w:styleId="Caption">
     <w:name w:val="caption"/>
-    <w:basedOn w:val="Standard"/>
+    <w:basedOn w:val="Normal"/>
     <w:qFormat/>
     <w:pPr>
       <w:suppressLineNumbers/>
@@ -2796,14 +3011,14 @@
   </w:style>
   <w:style w:type="paragraph" w:customStyle="1" w:styleId="Index">
     <w:name w:val="Index"/>
-    <w:basedOn w:val="Standard"/>
+    <w:basedOn w:val="Normal"/>
     <w:pPr>
       <w:suppressLineNumbers/>
     </w:pPr>
   </w:style>
-  <w:style w:type="paragraph" w:styleId="Kopfzeile">
+  <w:style w:type="paragraph" w:styleId="Header">
     <w:name w:val="header"/>
-    <w:basedOn w:val="Standard"/>
+    <w:basedOn w:val="Normal"/>
     <w:pPr>
       <w:tabs>
         <w:tab w:val="center" w:pos="4320"/>
@@ -2811,9 +3026,9 @@
       </w:tabs>
     </w:pPr>
   </w:style>
-  <w:style w:type="paragraph" w:styleId="Fuzeile">
+  <w:style w:type="paragraph" w:styleId="Footer">
     <w:name w:val="footer"/>
-    <w:basedOn w:val="Standard"/>
+    <w:basedOn w:val="Normal"/>
     <w:pPr>
       <w:tabs>
         <w:tab w:val="center" w:pos="4320"/>
@@ -2821,9 +3036,9 @@
       </w:tabs>
     </w:pPr>
   </w:style>
-  <w:style w:type="paragraph" w:styleId="Textkrpereinzug">
+  <w:style w:type="paragraph" w:styleId="BodyTextIndent">
     <w:name w:val="Body Text Indent"/>
-    <w:basedOn w:val="Standard"/>
+    <w:basedOn w:val="Normal"/>
     <w:pPr>
       <w:ind w:left="720"/>
     </w:pPr>
@@ -2833,9 +3048,9 @@
       <w:szCs w:val="20"/>
     </w:rPr>
   </w:style>
-  <w:style w:type="paragraph" w:styleId="Textkrper3">
+  <w:style w:type="paragraph" w:styleId="BodyText3">
     <w:name w:val="Body Text 3"/>
-    <w:basedOn w:val="Standard"/>
+    <w:basedOn w:val="Normal"/>
     <w:rPr>
       <w:rFonts w:ascii="Arial" w:hAnsi="Arial" w:cs="Arial"/>
       <w:sz w:val="16"/>
@@ -2844,16 +3059,16 @@
   </w:style>
   <w:style w:type="paragraph" w:customStyle="1" w:styleId="MinutesHeading1">
     <w:name w:val="Minutes Heading1"/>
-    <w:basedOn w:val="Standard"/>
+    <w:basedOn w:val="Normal"/>
     <w:rPr>
       <w:rFonts w:ascii="Arial" w:hAnsi="Arial" w:cs="Arial"/>
       <w:b/>
       <w:sz w:val="22"/>
     </w:rPr>
   </w:style>
-  <w:style w:type="paragraph" w:styleId="Sprechblasentext">
+  <w:style w:type="paragraph" w:styleId="BalloonText">
     <w:name w:val="Balloon Text"/>
-    <w:basedOn w:val="Standard"/>
+    <w:basedOn w:val="Normal"/>
     <w:rPr>
       <w:rFonts w:ascii="Tahoma" w:hAnsi="Tahoma" w:cs="Tahoma"/>
       <w:sz w:val="16"/>
@@ -2862,632 +3077,7 @@
   </w:style>
   <w:style w:type="paragraph" w:customStyle="1" w:styleId="TableContents">
     <w:name w:val="Table Contents"/>
-    <w:basedOn w:val="Standard"/>
-    <w:pPr>
-      <w:suppressLineNumbers/>
-    </w:pPr>
-  </w:style>
-  <w:style w:type="paragraph" w:customStyle="1" w:styleId="TableHeading">
-    <w:name w:val="Table Heading"/>
-    <w:basedOn w:val="TableContents"/>
-    <w:pPr>
-      <w:jc w:val="center"/>
-    </w:pPr>
-    <w:rPr>
-      <w:b/>
-      <w:bCs/>
-    </w:rPr>
-  </w:style>
-</w:styles>
-</file>
-
-<file path=word/stylesWithEffects.xml><?xml version="1.0" encoding="utf-8"?>
-<w:styles xmlns:wpc="http://schemas.microsoft.com/office/word/2010/wordprocessingCanvas" xmlns:mo="http://schemas.microsoft.com/office/mac/office/2008/main" xmlns:mc="http://schemas.openxmlformats.org/markup-compatibility/2006" xmlns:mv="urn:schemas-microsoft-com:mac:vml" xmlns:o="urn:schemas-microsoft-com:office:office" xmlns:r="http://schemas.openxmlformats.org/officeDocument/2006/relationships" xmlns:m="http://schemas.openxmlformats.org/officeDocument/2006/math" xmlns:v="urn:schemas-microsoft-com:vml" xmlns:wp14="http://schemas.microsoft.com/office/word/2010/wordprocessingDrawing" xmlns:wp="http://schemas.openxmlformats.org/drawingml/2006/wordprocessingDrawing" xmlns:w10="urn:schemas-microsoft-com:office:word" xmlns:w="http://schemas.openxmlformats.org/wordprocessingml/2006/main" xmlns:w14="http://schemas.microsoft.com/office/word/2010/wordml" xmlns:wpg="http://schemas.microsoft.com/office/word/2010/wordprocessingGroup" xmlns:wpi="http://schemas.microsoft.com/office/word/2010/wordprocessingInk" xmlns:wne="http://schemas.microsoft.com/office/word/2006/wordml" xmlns:wps="http://schemas.microsoft.com/office/word/2010/wordprocessingShape" mc:Ignorable="w14 wp14">
-  <w:docDefaults>
-    <w:rPrDefault>
-      <w:rPr>
-        <w:rFonts w:ascii="Times New Roman" w:eastAsia="Times New Roman" w:hAnsi="Times New Roman" w:cs="Times New Roman"/>
-        <w:lang w:val="de-DE" w:eastAsia="en-US" w:bidi="ar-SA"/>
-      </w:rPr>
-    </w:rPrDefault>
-    <w:pPrDefault/>
-  </w:docDefaults>
-  <w:latentStyles w:defLockedState="0" w:defUIPriority="99" w:defSemiHidden="1" w:defUnhideWhenUsed="1" w:defQFormat="0" w:count="276">
-    <w:lsdException w:name="Normal" w:semiHidden="0" w:uiPriority="0" w:unhideWhenUsed="0" w:qFormat="1"/>
-    <w:lsdException w:name="heading 1" w:semiHidden="0" w:uiPriority="9" w:unhideWhenUsed="0" w:qFormat="1"/>
-    <w:lsdException w:name="heading 2" w:uiPriority="9" w:qFormat="1"/>
-    <w:lsdException w:name="heading 3" w:uiPriority="9" w:qFormat="1"/>
-    <w:lsdException w:name="heading 4" w:uiPriority="9" w:qFormat="1"/>
-    <w:lsdException w:name="heading 5" w:uiPriority="9" w:qFormat="1"/>
-    <w:lsdException w:name="heading 6" w:uiPriority="9" w:qFormat="1"/>
-    <w:lsdException w:name="heading 7" w:uiPriority="9" w:qFormat="1"/>
-    <w:lsdException w:name="heading 8" w:uiPriority="9" w:qFormat="1"/>
-    <w:lsdException w:name="heading 9" w:uiPriority="9" w:qFormat="1"/>
-    <w:lsdException w:name="toc 1" w:uiPriority="39"/>
-    <w:lsdException w:name="toc 2" w:uiPriority="39"/>
-    <w:lsdException w:name="toc 3" w:uiPriority="39"/>
-    <w:lsdException w:name="toc 4" w:uiPriority="39"/>
-    <w:lsdException w:name="toc 5" w:uiPriority="39"/>
-    <w:lsdException w:name="toc 6" w:uiPriority="39"/>
-    <w:lsdException w:name="toc 7" w:uiPriority="39"/>
-    <w:lsdException w:name="toc 8" w:uiPriority="39"/>
-    <w:lsdException w:name="toc 9" w:uiPriority="39"/>
-    <w:lsdException w:name="caption" w:semiHidden="0" w:uiPriority="35" w:unhideWhenUsed="0" w:qFormat="1"/>
-    <w:lsdException w:name="Title" w:semiHidden="0" w:uiPriority="10" w:unhideWhenUsed="0" w:qFormat="1"/>
-    <w:lsdException w:name="Default Paragraph Font" w:uiPriority="1"/>
-    <w:lsdException w:name="Subtitle" w:semiHidden="0" w:uiPriority="11" w:unhideWhenUsed="0" w:qFormat="1"/>
-    <w:lsdException w:name="Strong" w:semiHidden="0" w:uiPriority="22" w:unhideWhenUsed="0" w:qFormat="1"/>
-    <w:lsdException w:name="Emphasis" w:semiHidden="0" w:uiPriority="20" w:unhideWhenUsed="0" w:qFormat="1"/>
-    <w:lsdException w:name="Table Grid" w:semiHidden="0" w:uiPriority="39" w:unhideWhenUsed="0"/>
-    <w:lsdException w:name="Note Level 1" w:semiHidden="0" w:unhideWhenUsed="0"/>
-    <w:lsdException w:name="Note Level 2" w:semiHidden="0" w:unhideWhenUsed="0"/>
-    <w:lsdException w:name="Note Level 3" w:semiHidden="0" w:unhideWhenUsed="0"/>
-    <w:lsdException w:name="Note Level 4" w:semiHidden="0" w:unhideWhenUsed="0"/>
-    <w:lsdException w:name="Note Level 5" w:semiHidden="0" w:unhideWhenUsed="0"/>
-    <w:lsdException w:name="Note Level 6" w:semiHidden="0" w:unhideWhenUsed="0"/>
-    <w:lsdException w:name="Note Level 7" w:semiHidden="0" w:unhideWhenUsed="0"/>
-    <w:lsdException w:name="Note Level 8" w:semiHidden="0" w:unhideWhenUsed="0"/>
-    <w:lsdException w:name="Note Level 9" w:semiHidden="0" w:unhideWhenUsed="0"/>
-    <w:lsdException w:name="Placeholder Text" w:unhideWhenUsed="0"/>
-    <w:lsdException w:name="No Spacing" w:semiHidden="0" w:uiPriority="1" w:unhideWhenUsed="0" w:qFormat="1"/>
-    <w:lsdException w:name="Light Shading" w:semiHidden="0" w:uiPriority="60" w:unhideWhenUsed="0"/>
-    <w:lsdException w:name="Light List" w:semiHidden="0" w:uiPriority="61" w:unhideWhenUsed="0"/>
-    <w:lsdException w:name="Light Grid" w:semiHidden="0" w:uiPriority="62" w:unhideWhenUsed="0"/>
-    <w:lsdException w:name="Medium Shading 1" w:semiHidden="0" w:uiPriority="63" w:unhideWhenUsed="0"/>
-    <w:lsdException w:name="Medium Shading 2" w:semiHidden="0" w:uiPriority="64" w:unhideWhenUsed="0"/>
-    <w:lsdException w:name="Medium List 1" w:semiHidden="0" w:uiPriority="65" w:unhideWhenUsed="0"/>
-    <w:lsdException w:name="Medium List 2" w:semiHidden="0" w:uiPriority="66" w:unhideWhenUsed="0"/>
-    <w:lsdException w:name="Medium Grid 1" w:semiHidden="0" w:uiPriority="67" w:unhideWhenUsed="0"/>
-    <w:lsdException w:name="Medium Grid 2" w:semiHidden="0" w:uiPriority="68" w:unhideWhenUsed="0"/>
-    <w:lsdException w:name="Medium Grid 3" w:semiHidden="0" w:uiPriority="69" w:unhideWhenUsed="0"/>
-    <w:lsdException w:name="Dark List" w:semiHidden="0" w:uiPriority="70" w:unhideWhenUsed="0"/>
-    <w:lsdException w:name="Colorful Shading" w:semiHidden="0" w:uiPriority="71" w:unhideWhenUsed="0"/>
-    <w:lsdException w:name="Colorful List" w:semiHidden="0" w:uiPriority="72" w:unhideWhenUsed="0"/>
-    <w:lsdException w:name="Colorful Grid" w:semiHidden="0" w:uiPriority="73" w:unhideWhenUsed="0"/>
-    <w:lsdException w:name="Light Shading Accent 1" w:semiHidden="0" w:uiPriority="60" w:unhideWhenUsed="0"/>
-    <w:lsdException w:name="Light List Accent 1" w:semiHidden="0" w:uiPriority="61" w:unhideWhenUsed="0"/>
-    <w:lsdException w:name="Light Grid Accent 1" w:semiHidden="0" w:uiPriority="62" w:unhideWhenUsed="0"/>
-    <w:lsdException w:name="Medium Shading 1 Accent 1" w:semiHidden="0" w:uiPriority="63" w:unhideWhenUsed="0"/>
-    <w:lsdException w:name="Medium Shading 2 Accent 1" w:semiHidden="0" w:uiPriority="64" w:unhideWhenUsed="0"/>
-    <w:lsdException w:name="Medium List 1 Accent 1" w:semiHidden="0" w:uiPriority="65" w:unhideWhenUsed="0"/>
-    <w:lsdException w:name="Revision" w:unhideWhenUsed="0"/>
-    <w:lsdException w:name="List Paragraph" w:semiHidden="0" w:uiPriority="34" w:unhideWhenUsed="0" w:qFormat="1"/>
-    <w:lsdException w:name="Quote" w:semiHidden="0" w:uiPriority="29" w:unhideWhenUsed="0" w:qFormat="1"/>
-    <w:lsdException w:name="Intense Quote" w:semiHidden="0" w:uiPriority="30" w:unhideWhenUsed="0" w:qFormat="1"/>
-    <w:lsdException w:name="Medium List 2 Accent 1" w:semiHidden="0" w:uiPriority="66" w:unhideWhenUsed="0"/>
-    <w:lsdException w:name="Medium Grid 1 Accent 1" w:semiHidden="0" w:uiPriority="67" w:unhideWhenUsed="0"/>
-    <w:lsdException w:name="Medium Grid 2 Accent 1" w:semiHidden="0" w:uiPriority="68" w:unhideWhenUsed="0"/>
-    <w:lsdException w:name="Medium Grid 3 Accent 1" w:semiHidden="0" w:uiPriority="69" w:unhideWhenUsed="0"/>
-    <w:lsdException w:name="Dark List Accent 1" w:semiHidden="0" w:uiPriority="70" w:unhideWhenUsed="0"/>
-    <w:lsdException w:name="Colorful Shading Accent 1" w:semiHidden="0" w:uiPriority="71" w:unhideWhenUsed="0"/>
-    <w:lsdException w:name="Colorful List Accent 1" w:semiHidden="0" w:uiPriority="72" w:unhideWhenUsed="0"/>
-    <w:lsdException w:name="Colorful Grid Accent 1" w:semiHidden="0" w:uiPriority="73" w:unhideWhenUsed="0"/>
-    <w:lsdException w:name="Light Shading Accent 2" w:semiHidden="0" w:uiPriority="60" w:unhideWhenUsed="0"/>
-    <w:lsdException w:name="Light List Accent 2" w:semiHidden="0" w:uiPriority="61" w:unhideWhenUsed="0"/>
-    <w:lsdException w:name="Light Grid Accent 2" w:semiHidden="0" w:uiPriority="62" w:unhideWhenUsed="0"/>
-    <w:lsdException w:name="Medium Shading 1 Accent 2" w:semiHidden="0" w:uiPriority="63" w:unhideWhenUsed="0"/>
-    <w:lsdException w:name="Medium Shading 2 Accent 2" w:semiHidden="0" w:uiPriority="64" w:unhideWhenUsed="0"/>
-    <w:lsdException w:name="Medium List 1 Accent 2" w:semiHidden="0" w:uiPriority="65" w:unhideWhenUsed="0"/>
-    <w:lsdException w:name="Medium List 2 Accent 2" w:semiHidden="0" w:uiPriority="66" w:unhideWhenUsed="0"/>
-    <w:lsdException w:name="Medium Grid 1 Accent 2" w:semiHidden="0" w:uiPriority="67" w:unhideWhenUsed="0"/>
-    <w:lsdException w:name="Medium Grid 2 Accent 2" w:semiHidden="0" w:uiPriority="68" w:unhideWhenUsed="0"/>
-    <w:lsdException w:name="Medium Grid 3 Accent 2" w:semiHidden="0" w:uiPriority="69" w:unhideWhenUsed="0"/>
-    <w:lsdException w:name="Dark List Accent 2" w:semiHidden="0" w:uiPriority="70" w:unhideWhenUsed="0"/>
-    <w:lsdException w:name="Colorful Shading Accent 2" w:semiHidden="0" w:uiPriority="71" w:unhideWhenUsed="0"/>
-    <w:lsdException w:name="Colorful List Accent 2" w:semiHidden="0" w:uiPriority="72" w:unhideWhenUsed="0"/>
-    <w:lsdException w:name="Colorful Grid Accent 2" w:semiHidden="0" w:uiPriority="73" w:unhideWhenUsed="0"/>
-    <w:lsdException w:name="Light Shading Accent 3" w:semiHidden="0" w:uiPriority="60" w:unhideWhenUsed="0"/>
-    <w:lsdException w:name="Light List Accent 3" w:semiHidden="0" w:uiPriority="61" w:unhideWhenUsed="0"/>
-    <w:lsdException w:name="Light Grid Accent 3" w:semiHidden="0" w:uiPriority="62" w:unhideWhenUsed="0"/>
-    <w:lsdException w:name="Medium Shading 1 Accent 3" w:semiHidden="0" w:uiPriority="63" w:unhideWhenUsed="0"/>
-    <w:lsdException w:name="Medium Shading 2 Accent 3" w:semiHidden="0" w:uiPriority="64" w:unhideWhenUsed="0"/>
-    <w:lsdException w:name="Medium List 1 Accent 3" w:semiHidden="0" w:uiPriority="65" w:unhideWhenUsed="0"/>
-    <w:lsdException w:name="Medium List 2 Accent 3" w:semiHidden="0" w:uiPriority="66" w:unhideWhenUsed="0"/>
-    <w:lsdException w:name="Medium Grid 1 Accent 3" w:semiHidden="0" w:uiPriority="67" w:unhideWhenUsed="0"/>
-    <w:lsdException w:name="Medium Grid 2 Accent 3" w:semiHidden="0" w:uiPriority="68" w:unhideWhenUsed="0"/>
-    <w:lsdException w:name="Medium Grid 3 Accent 3" w:semiHidden="0" w:uiPriority="69" w:unhideWhenUsed="0"/>
-    <w:lsdException w:name="Dark List Accent 3" w:semiHidden="0" w:uiPriority="70" w:unhideWhenUsed="0"/>
-    <w:lsdException w:name="Colorful Shading Accent 3" w:semiHidden="0" w:uiPriority="71" w:unhideWhenUsed="0"/>
-    <w:lsdException w:name="Colorful List Accent 3" w:semiHidden="0" w:uiPriority="72" w:unhideWhenUsed="0"/>
-    <w:lsdException w:name="Colorful Grid Accent 3" w:semiHidden="0" w:uiPriority="73" w:unhideWhenUsed="0"/>
-    <w:lsdException w:name="Light Shading Accent 4" w:semiHidden="0" w:uiPriority="60" w:unhideWhenUsed="0"/>
-    <w:lsdException w:name="Light List Accent 4" w:semiHidden="0" w:uiPriority="61" w:unhideWhenUsed="0"/>
-    <w:lsdException w:name="Light Grid Accent 4" w:semiHidden="0" w:uiPriority="62" w:unhideWhenUsed="0"/>
-    <w:lsdException w:name="Medium Shading 1 Accent 4" w:semiHidden="0" w:uiPriority="63" w:unhideWhenUsed="0"/>
-    <w:lsdException w:name="Medium Shading 2 Accent 4" w:semiHidden="0" w:uiPriority="64" w:unhideWhenUsed="0"/>
-    <w:lsdException w:name="Medium List 1 Accent 4" w:semiHidden="0" w:uiPriority="65" w:unhideWhenUsed="0"/>
-    <w:lsdException w:name="Medium List 2 Accent 4" w:semiHidden="0" w:uiPriority="66" w:unhideWhenUsed="0"/>
-    <w:lsdException w:name="Medium Grid 1 Accent 4" w:semiHidden="0" w:uiPriority="67" w:unhideWhenUsed="0"/>
-    <w:lsdException w:name="Medium Grid 2 Accent 4" w:semiHidden="0" w:uiPriority="68" w:unhideWhenUsed="0"/>
-    <w:lsdException w:name="Medium Grid 3 Accent 4" w:semiHidden="0" w:uiPriority="69" w:unhideWhenUsed="0"/>
-    <w:lsdException w:name="Dark List Accent 4" w:semiHidden="0" w:uiPriority="70" w:unhideWhenUsed="0"/>
-    <w:lsdException w:name="Colorful Shading Accent 4" w:semiHidden="0" w:uiPriority="71" w:unhideWhenUsed="0"/>
-    <w:lsdException w:name="Colorful List Accent 4" w:semiHidden="0" w:uiPriority="72" w:unhideWhenUsed="0"/>
-    <w:lsdException w:name="Colorful Grid Accent 4" w:semiHidden="0" w:uiPriority="73" w:unhideWhenUsed="0"/>
-    <w:lsdException w:name="Light Shading Accent 5" w:semiHidden="0" w:uiPriority="60" w:unhideWhenUsed="0"/>
-    <w:lsdException w:name="Light List Accent 5" w:semiHidden="0" w:uiPriority="61" w:unhideWhenUsed="0"/>
-    <w:lsdException w:name="Light Grid Accent 5" w:semiHidden="0" w:uiPriority="62" w:unhideWhenUsed="0"/>
-    <w:lsdException w:name="Medium Shading 1 Accent 5" w:semiHidden="0" w:uiPriority="63" w:unhideWhenUsed="0"/>
-    <w:lsdException w:name="Medium Shading 2 Accent 5" w:semiHidden="0" w:uiPriority="64" w:unhideWhenUsed="0"/>
-    <w:lsdException w:name="Medium List 1 Accent 5" w:semiHidden="0" w:uiPriority="65" w:unhideWhenUsed="0"/>
-    <w:lsdException w:name="Medium List 2 Accent 5" w:semiHidden="0" w:uiPriority="66" w:unhideWhenUsed="0"/>
-    <w:lsdException w:name="Medium Grid 1 Accent 5" w:semiHidden="0" w:uiPriority="67" w:unhideWhenUsed="0"/>
-    <w:lsdException w:name="Medium Grid 2 Accent 5" w:semiHidden="0" w:uiPriority="68" w:unhideWhenUsed="0"/>
-    <w:lsdException w:name="Medium Grid 3 Accent 5" w:semiHidden="0" w:uiPriority="69" w:unhideWhenUsed="0"/>
-    <w:lsdException w:name="Dark List Accent 5" w:semiHidden="0" w:uiPriority="70" w:unhideWhenUsed="0"/>
-    <w:lsdException w:name="Colorful Shading Accent 5" w:semiHidden="0" w:uiPriority="71" w:unhideWhenUsed="0"/>
-    <w:lsdException w:name="Colorful List Accent 5" w:semiHidden="0" w:uiPriority="72" w:unhideWhenUsed="0"/>
-    <w:lsdException w:name="Colorful Grid Accent 5" w:semiHidden="0" w:uiPriority="73" w:unhideWhenUsed="0"/>
-    <w:lsdException w:name="Light Shading Accent 6" w:semiHidden="0" w:uiPriority="60" w:unhideWhenUsed="0"/>
-    <w:lsdException w:name="Light List Accent 6" w:semiHidden="0" w:uiPriority="61" w:unhideWhenUsed="0"/>
-    <w:lsdException w:name="Light Grid Accent 6" w:semiHidden="0" w:uiPriority="62" w:unhideWhenUsed="0"/>
-    <w:lsdException w:name="Medium Shading 1 Accent 6" w:semiHidden="0" w:uiPriority="63" w:unhideWhenUsed="0"/>
-    <w:lsdException w:name="Medium Shading 2 Accent 6" w:semiHidden="0" w:uiPriority="64" w:unhideWhenUsed="0"/>
-    <w:lsdException w:name="Medium List 1 Accent 6" w:semiHidden="0" w:uiPriority="65" w:unhideWhenUsed="0"/>
-    <w:lsdException w:name="Medium List 2 Accent 6" w:semiHidden="0" w:uiPriority="66" w:unhideWhenUsed="0"/>
-    <w:lsdException w:name="Medium Grid 1 Accent 6" w:semiHidden="0" w:uiPriority="67" w:unhideWhenUsed="0"/>
-    <w:lsdException w:name="Medium Grid 2 Accent 6" w:semiHidden="0" w:uiPriority="68" w:unhideWhenUsed="0"/>
-    <w:lsdException w:name="Medium Grid 3 Accent 6" w:semiHidden="0" w:uiPriority="69" w:unhideWhenUsed="0"/>
-    <w:lsdException w:name="Dark List Accent 6" w:semiHidden="0" w:uiPriority="70" w:unhideWhenUsed="0"/>
-    <w:lsdException w:name="Colorful Shading Accent 6" w:semiHidden="0" w:uiPriority="71" w:unhideWhenUsed="0"/>
-    <w:lsdException w:name="Colorful List Accent 6" w:semiHidden="0" w:uiPriority="72" w:unhideWhenUsed="0"/>
-    <w:lsdException w:name="Colorful Grid Accent 6" w:semiHidden="0" w:uiPriority="73" w:unhideWhenUsed="0"/>
-    <w:lsdException w:name="Subtle Emphasis" w:semiHidden="0" w:uiPriority="19" w:unhideWhenUsed="0" w:qFormat="1"/>
-    <w:lsdException w:name="Intense Emphasis" w:semiHidden="0" w:uiPriority="21" w:unhideWhenUsed="0" w:qFormat="1"/>
-    <w:lsdException w:name="Subtle Reference" w:semiHidden="0" w:uiPriority="31" w:unhideWhenUsed="0" w:qFormat="1"/>
-    <w:lsdException w:name="Intense Reference" w:semiHidden="0" w:uiPriority="32" w:unhideWhenUsed="0" w:qFormat="1"/>
-    <w:lsdException w:name="Book Title" w:semiHidden="0" w:uiPriority="33" w:unhideWhenUsed="0" w:qFormat="1"/>
-    <w:lsdException w:name="Bibliography" w:uiPriority="37"/>
-    <w:lsdException w:name="TOC Heading" w:uiPriority="39" w:qFormat="1"/>
-  </w:latentStyles>
-  <w:style w:type="paragraph" w:default="1" w:styleId="Standard">
-    <w:name w:val="Normal"/>
-    <w:qFormat/>
-    <w:pPr>
-      <w:suppressAutoHyphens/>
-    </w:pPr>
-    <w:rPr>
-      <w:sz w:val="24"/>
-      <w:szCs w:val="24"/>
-      <w:lang w:val="en-US" w:eastAsia="ar-SA"/>
-    </w:rPr>
-  </w:style>
-  <w:style w:type="character" w:default="1" w:styleId="Absatzstandardschriftart">
-    <w:name w:val="Default Paragraph Font"/>
-    <w:uiPriority w:val="1"/>
-    <w:semiHidden/>
-    <w:unhideWhenUsed/>
-  </w:style>
-  <w:style w:type="table" w:default="1" w:styleId="NormaleTabelle">
-    <w:name w:val="Normal Table"/>
-    <w:uiPriority w:val="99"/>
-    <w:semiHidden/>
-    <w:unhideWhenUsed/>
-    <w:tblPr>
-      <w:tblInd w:w="0" w:type="dxa"/>
-      <w:tblCellMar>
-        <w:top w:w="0" w:type="dxa"/>
-        <w:left w:w="108" w:type="dxa"/>
-        <w:bottom w:w="0" w:type="dxa"/>
-        <w:right w:w="108" w:type="dxa"/>
-      </w:tblCellMar>
-    </w:tblPr>
-  </w:style>
-  <w:style w:type="numbering" w:default="1" w:styleId="KeineListe">
-    <w:name w:val="No List"/>
-    <w:uiPriority w:val="99"/>
-    <w:semiHidden/>
-    <w:unhideWhenUsed/>
-  </w:style>
-  <w:style w:type="character" w:customStyle="1" w:styleId="WW8Num1z0">
-    <w:name w:val="WW8Num1z0"/>
-    <w:rPr>
-      <w:rFonts w:ascii="Wingdings" w:hAnsi="Wingdings" w:cs="Wingdings" w:hint="default"/>
-    </w:rPr>
-  </w:style>
-  <w:style w:type="character" w:customStyle="1" w:styleId="WW8Num1z1">
-    <w:name w:val="WW8Num1z1"/>
-    <w:rPr>
-      <w:rFonts w:ascii="Courier New" w:hAnsi="Courier New" w:cs="Courier New" w:hint="default"/>
-    </w:rPr>
-  </w:style>
-  <w:style w:type="character" w:customStyle="1" w:styleId="WW8Num1z3">
-    <w:name w:val="WW8Num1z3"/>
-    <w:rPr>
-      <w:rFonts w:ascii="Symbol" w:hAnsi="Symbol" w:cs="Symbol" w:hint="default"/>
-    </w:rPr>
-  </w:style>
-  <w:style w:type="character" w:customStyle="1" w:styleId="WW8Num2z0">
-    <w:name w:val="WW8Num2z0"/>
-    <w:rPr>
-      <w:rFonts w:ascii="Wingdings" w:hAnsi="Wingdings" w:cs="Wingdings" w:hint="default"/>
-    </w:rPr>
-  </w:style>
-  <w:style w:type="character" w:customStyle="1" w:styleId="WW8Num2z1">
-    <w:name w:val="WW8Num2z1"/>
-    <w:rPr>
-      <w:rFonts w:ascii="Courier New" w:hAnsi="Courier New" w:cs="Courier New" w:hint="default"/>
-    </w:rPr>
-  </w:style>
-  <w:style w:type="character" w:customStyle="1" w:styleId="WW8Num2z3">
-    <w:name w:val="WW8Num2z3"/>
-    <w:rPr>
-      <w:rFonts w:ascii="Symbol" w:hAnsi="Symbol" w:cs="Symbol" w:hint="default"/>
-    </w:rPr>
-  </w:style>
-  <w:style w:type="character" w:customStyle="1" w:styleId="WW8Num3z0">
-    <w:name w:val="WW8Num3z0"/>
-    <w:rPr>
-      <w:rFonts w:ascii="Arial" w:hAnsi="Arial" w:cs="Arial"/>
-      <w:color w:val="0000FF"/>
-    </w:rPr>
-  </w:style>
-  <w:style w:type="character" w:customStyle="1" w:styleId="WW8Num3z1">
-    <w:name w:val="WW8Num3z1"/>
-  </w:style>
-  <w:style w:type="character" w:customStyle="1" w:styleId="WW8Num3z2">
-    <w:name w:val="WW8Num3z2"/>
-  </w:style>
-  <w:style w:type="character" w:customStyle="1" w:styleId="WW8Num3z3">
-    <w:name w:val="WW8Num3z3"/>
-  </w:style>
-  <w:style w:type="character" w:customStyle="1" w:styleId="WW8Num3z4">
-    <w:name w:val="WW8Num3z4"/>
-  </w:style>
-  <w:style w:type="character" w:customStyle="1" w:styleId="WW8Num3z5">
-    <w:name w:val="WW8Num3z5"/>
-  </w:style>
-  <w:style w:type="character" w:customStyle="1" w:styleId="WW8Num3z6">
-    <w:name w:val="WW8Num3z6"/>
-  </w:style>
-  <w:style w:type="character" w:customStyle="1" w:styleId="WW8Num3z7">
-    <w:name w:val="WW8Num3z7"/>
-  </w:style>
-  <w:style w:type="character" w:customStyle="1" w:styleId="WW8Num3z8">
-    <w:name w:val="WW8Num3z8"/>
-  </w:style>
-  <w:style w:type="character" w:customStyle="1" w:styleId="WW8Num4z0">
-    <w:name w:val="WW8Num4z0"/>
-    <w:rPr>
-      <w:rFonts w:ascii="Symbol" w:hAnsi="Symbol" w:cs="Symbol" w:hint="default"/>
-    </w:rPr>
-  </w:style>
-  <w:style w:type="character" w:customStyle="1" w:styleId="WW8Num4z1">
-    <w:name w:val="WW8Num4z1"/>
-    <w:rPr>
-      <w:rFonts w:ascii="Courier New" w:hAnsi="Courier New" w:cs="Courier New" w:hint="default"/>
-    </w:rPr>
-  </w:style>
-  <w:style w:type="character" w:customStyle="1" w:styleId="WW8Num4z2">
-    <w:name w:val="WW8Num4z2"/>
-    <w:rPr>
-      <w:rFonts w:ascii="Wingdings" w:hAnsi="Wingdings" w:cs="Wingdings" w:hint="default"/>
-    </w:rPr>
-  </w:style>
-  <w:style w:type="character" w:customStyle="1" w:styleId="WW8Num5z0">
-    <w:name w:val="WW8Num5z0"/>
-    <w:rPr>
-      <w:rFonts w:hint="default"/>
-    </w:rPr>
-  </w:style>
-  <w:style w:type="character" w:customStyle="1" w:styleId="WW8Num5z2">
-    <w:name w:val="WW8Num5z2"/>
-    <w:rPr>
-      <w:rFonts w:ascii="Wingdings" w:hAnsi="Wingdings" w:cs="Wingdings" w:hint="default"/>
-    </w:rPr>
-  </w:style>
-  <w:style w:type="character" w:customStyle="1" w:styleId="WW8Num5z3">
-    <w:name w:val="WW8Num5z3"/>
-    <w:rPr>
-      <w:rFonts w:ascii="Symbol" w:hAnsi="Symbol" w:cs="Symbol" w:hint="default"/>
-    </w:rPr>
-  </w:style>
-  <w:style w:type="character" w:customStyle="1" w:styleId="WW8Num5z4">
-    <w:name w:val="WW8Num5z4"/>
-    <w:rPr>
-      <w:rFonts w:ascii="Courier New" w:hAnsi="Courier New" w:cs="Courier New" w:hint="default"/>
-    </w:rPr>
-  </w:style>
-  <w:style w:type="character" w:customStyle="1" w:styleId="WW8Num6z0">
-    <w:name w:val="WW8Num6z0"/>
-    <w:rPr>
-      <w:rFonts w:ascii="Wingdings" w:hAnsi="Wingdings" w:cs="Wingdings" w:hint="default"/>
-    </w:rPr>
-  </w:style>
-  <w:style w:type="character" w:customStyle="1" w:styleId="WW8Num6z1">
-    <w:name w:val="WW8Num6z1"/>
-    <w:rPr>
-      <w:rFonts w:ascii="Courier New" w:hAnsi="Courier New" w:cs="Courier New" w:hint="default"/>
-    </w:rPr>
-  </w:style>
-  <w:style w:type="character" w:customStyle="1" w:styleId="WW8Num6z3">
-    <w:name w:val="WW8Num6z3"/>
-    <w:rPr>
-      <w:rFonts w:ascii="Symbol" w:hAnsi="Symbol" w:cs="Symbol" w:hint="default"/>
-    </w:rPr>
-  </w:style>
-  <w:style w:type="character" w:customStyle="1" w:styleId="WW8Num7z0">
-    <w:name w:val="WW8Num7z0"/>
-    <w:rPr>
-      <w:rFonts w:ascii="Symbol" w:hAnsi="Symbol" w:cs="Symbol" w:hint="default"/>
-    </w:rPr>
-  </w:style>
-  <w:style w:type="character" w:customStyle="1" w:styleId="WW8Num7z1">
-    <w:name w:val="WW8Num7z1"/>
-    <w:rPr>
-      <w:rFonts w:ascii="Courier New" w:hAnsi="Courier New" w:cs="Courier New" w:hint="default"/>
-    </w:rPr>
-  </w:style>
-  <w:style w:type="character" w:customStyle="1" w:styleId="WW8Num7z2">
-    <w:name w:val="WW8Num7z2"/>
-    <w:rPr>
-      <w:rFonts w:ascii="Wingdings" w:hAnsi="Wingdings" w:cs="Wingdings" w:hint="default"/>
-    </w:rPr>
-  </w:style>
-  <w:style w:type="character" w:customStyle="1" w:styleId="WW8Num8z0">
-    <w:name w:val="WW8Num8z0"/>
-    <w:rPr>
-      <w:rFonts w:ascii="Wingdings" w:hAnsi="Wingdings" w:cs="Wingdings" w:hint="default"/>
-    </w:rPr>
-  </w:style>
-  <w:style w:type="character" w:customStyle="1" w:styleId="WW8Num8z1">
-    <w:name w:val="WW8Num8z1"/>
-    <w:rPr>
-      <w:rFonts w:ascii="Symbol" w:hAnsi="Symbol" w:cs="Symbol" w:hint="default"/>
-    </w:rPr>
-  </w:style>
-  <w:style w:type="character" w:customStyle="1" w:styleId="WW8Num8z4">
-    <w:name w:val="WW8Num8z4"/>
-    <w:rPr>
-      <w:rFonts w:ascii="Courier New" w:hAnsi="Courier New" w:cs="Courier New" w:hint="default"/>
-    </w:rPr>
-  </w:style>
-  <w:style w:type="character" w:customStyle="1" w:styleId="WW8Num9z0">
-    <w:name w:val="WW8Num9z0"/>
-    <w:rPr>
-      <w:rFonts w:ascii="Arial" w:hAnsi="Arial" w:cs="Arial" w:hint="default"/>
-      <w:i/>
-      <w:iCs/>
-      <w:color w:val="0000FF"/>
-    </w:rPr>
-  </w:style>
-  <w:style w:type="character" w:customStyle="1" w:styleId="WW8Num9z1">
-    <w:name w:val="WW8Num9z1"/>
-    <w:rPr>
-      <w:rFonts w:ascii="Courier New" w:hAnsi="Courier New" w:cs="Courier New" w:hint="default"/>
-    </w:rPr>
-  </w:style>
-  <w:style w:type="character" w:customStyle="1" w:styleId="WW8Num9z2">
-    <w:name w:val="WW8Num9z2"/>
-    <w:rPr>
-      <w:rFonts w:ascii="Wingdings" w:hAnsi="Wingdings" w:cs="Wingdings" w:hint="default"/>
-    </w:rPr>
-  </w:style>
-  <w:style w:type="character" w:customStyle="1" w:styleId="WW8Num9z3">
-    <w:name w:val="WW8Num9z3"/>
-    <w:rPr>
-      <w:rFonts w:ascii="Symbol" w:hAnsi="Symbol" w:cs="Symbol" w:hint="default"/>
-    </w:rPr>
-  </w:style>
-  <w:style w:type="character" w:customStyle="1" w:styleId="WW8Num10z0">
-    <w:name w:val="WW8Num10z0"/>
-  </w:style>
-  <w:style w:type="character" w:customStyle="1" w:styleId="WW8Num10z1">
-    <w:name w:val="WW8Num10z1"/>
-  </w:style>
-  <w:style w:type="character" w:customStyle="1" w:styleId="WW8Num10z2">
-    <w:name w:val="WW8Num10z2"/>
-  </w:style>
-  <w:style w:type="character" w:customStyle="1" w:styleId="WW8Num10z3">
-    <w:name w:val="WW8Num10z3"/>
-  </w:style>
-  <w:style w:type="character" w:customStyle="1" w:styleId="WW8Num10z4">
-    <w:name w:val="WW8Num10z4"/>
-  </w:style>
-  <w:style w:type="character" w:customStyle="1" w:styleId="WW8Num10z5">
-    <w:name w:val="WW8Num10z5"/>
-  </w:style>
-  <w:style w:type="character" w:customStyle="1" w:styleId="WW8Num10z6">
-    <w:name w:val="WW8Num10z6"/>
-  </w:style>
-  <w:style w:type="character" w:customStyle="1" w:styleId="WW8Num10z7">
-    <w:name w:val="WW8Num10z7"/>
-  </w:style>
-  <w:style w:type="character" w:customStyle="1" w:styleId="WW8Num10z8">
-    <w:name w:val="WW8Num10z8"/>
-  </w:style>
-  <w:style w:type="character" w:customStyle="1" w:styleId="WW8Num11z0">
-    <w:name w:val="WW8Num11z0"/>
-  </w:style>
-  <w:style w:type="character" w:customStyle="1" w:styleId="WW8Num11z1">
-    <w:name w:val="WW8Num11z1"/>
-  </w:style>
-  <w:style w:type="character" w:customStyle="1" w:styleId="WW8Num11z2">
-    <w:name w:val="WW8Num11z2"/>
-  </w:style>
-  <w:style w:type="character" w:customStyle="1" w:styleId="WW8Num11z3">
-    <w:name w:val="WW8Num11z3"/>
-  </w:style>
-  <w:style w:type="character" w:customStyle="1" w:styleId="WW8Num11z4">
-    <w:name w:val="WW8Num11z4"/>
-  </w:style>
-  <w:style w:type="character" w:customStyle="1" w:styleId="WW8Num11z5">
-    <w:name w:val="WW8Num11z5"/>
-  </w:style>
-  <w:style w:type="character" w:customStyle="1" w:styleId="WW8Num11z6">
-    <w:name w:val="WW8Num11z6"/>
-  </w:style>
-  <w:style w:type="character" w:customStyle="1" w:styleId="WW8Num11z7">
-    <w:name w:val="WW8Num11z7"/>
-  </w:style>
-  <w:style w:type="character" w:customStyle="1" w:styleId="WW8Num11z8">
-    <w:name w:val="WW8Num11z8"/>
-  </w:style>
-  <w:style w:type="character" w:customStyle="1" w:styleId="WW8Num12z0">
-    <w:name w:val="WW8Num12z0"/>
-    <w:rPr>
-      <w:rFonts w:hint="default"/>
-    </w:rPr>
-  </w:style>
-  <w:style w:type="character" w:customStyle="1" w:styleId="WW8Num12z1">
-    <w:name w:val="WW8Num12z1"/>
-    <w:rPr>
-      <w:rFonts w:ascii="Courier New" w:hAnsi="Courier New" w:cs="Courier New" w:hint="default"/>
-    </w:rPr>
-  </w:style>
-  <w:style w:type="character" w:customStyle="1" w:styleId="WW8Num12z2">
-    <w:name w:val="WW8Num12z2"/>
-    <w:rPr>
-      <w:rFonts w:ascii="Wingdings" w:hAnsi="Wingdings" w:cs="Wingdings" w:hint="default"/>
-    </w:rPr>
-  </w:style>
-  <w:style w:type="character" w:customStyle="1" w:styleId="WW8Num12z3">
-    <w:name w:val="WW8Num12z3"/>
-    <w:rPr>
-      <w:rFonts w:ascii="Symbol" w:hAnsi="Symbol" w:cs="Symbol" w:hint="default"/>
-    </w:rPr>
-  </w:style>
-  <w:style w:type="character" w:customStyle="1" w:styleId="WW8Num13z0">
-    <w:name w:val="WW8Num13z0"/>
-    <w:rPr>
-      <w:rFonts w:hint="default"/>
-    </w:rPr>
-  </w:style>
-  <w:style w:type="character" w:customStyle="1" w:styleId="WW8Num13z1">
-    <w:name w:val="WW8Num13z1"/>
-  </w:style>
-  <w:style w:type="character" w:customStyle="1" w:styleId="WW8Num13z2">
-    <w:name w:val="WW8Num13z2"/>
-  </w:style>
-  <w:style w:type="character" w:customStyle="1" w:styleId="WW8Num13z3">
-    <w:name w:val="WW8Num13z3"/>
-  </w:style>
-  <w:style w:type="character" w:customStyle="1" w:styleId="WW8Num13z4">
-    <w:name w:val="WW8Num13z4"/>
-  </w:style>
-  <w:style w:type="character" w:customStyle="1" w:styleId="WW8Num13z5">
-    <w:name w:val="WW8Num13z5"/>
-  </w:style>
-  <w:style w:type="character" w:customStyle="1" w:styleId="WW8Num13z6">
-    <w:name w:val="WW8Num13z6"/>
-  </w:style>
-  <w:style w:type="character" w:customStyle="1" w:styleId="WW8Num13z7">
-    <w:name w:val="WW8Num13z7"/>
-  </w:style>
-  <w:style w:type="character" w:customStyle="1" w:styleId="WW8Num13z8">
-    <w:name w:val="WW8Num13z8"/>
-  </w:style>
-  <w:style w:type="character" w:styleId="Seitenzahl">
-    <w:name w:val="page number"/>
-    <w:basedOn w:val="Absatzstandardschriftart"/>
-  </w:style>
-  <w:style w:type="paragraph" w:customStyle="1" w:styleId="Heading">
-    <w:name w:val="Heading"/>
-    <w:basedOn w:val="Standard"/>
-    <w:next w:val="Textkrper"/>
-    <w:pPr>
-      <w:keepNext/>
-      <w:spacing w:before="240" w:after="120"/>
-    </w:pPr>
-    <w:rPr>
-      <w:rFonts w:ascii="Arial" w:eastAsia="Arial Unicode MS" w:hAnsi="Arial" w:cs="Arial Unicode MS"/>
-      <w:sz w:val="28"/>
-      <w:szCs w:val="28"/>
-    </w:rPr>
-  </w:style>
-  <w:style w:type="paragraph" w:styleId="Textkrper">
-    <w:name w:val="Body Text"/>
-    <w:basedOn w:val="Standard"/>
-    <w:pPr>
-      <w:spacing w:after="120"/>
-    </w:pPr>
-  </w:style>
-  <w:style w:type="paragraph" w:styleId="Liste">
-    <w:name w:val="List"/>
-    <w:basedOn w:val="Textkrper"/>
-  </w:style>
-  <w:style w:type="paragraph" w:styleId="Beschriftung">
-    <w:name w:val="caption"/>
-    <w:basedOn w:val="Standard"/>
-    <w:qFormat/>
-    <w:pPr>
-      <w:suppressLineNumbers/>
-      <w:spacing w:before="120" w:after="120"/>
-    </w:pPr>
-    <w:rPr>
-      <w:i/>
-      <w:iCs/>
-    </w:rPr>
-  </w:style>
-  <w:style w:type="paragraph" w:customStyle="1" w:styleId="Index">
-    <w:name w:val="Index"/>
-    <w:basedOn w:val="Standard"/>
-    <w:pPr>
-      <w:suppressLineNumbers/>
-    </w:pPr>
-  </w:style>
-  <w:style w:type="paragraph" w:styleId="Kopfzeile">
-    <w:name w:val="header"/>
-    <w:basedOn w:val="Standard"/>
-    <w:pPr>
-      <w:tabs>
-        <w:tab w:val="center" w:pos="4320"/>
-        <w:tab w:val="right" w:pos="8640"/>
-      </w:tabs>
-    </w:pPr>
-  </w:style>
-  <w:style w:type="paragraph" w:styleId="Fuzeile">
-    <w:name w:val="footer"/>
-    <w:basedOn w:val="Standard"/>
-    <w:pPr>
-      <w:tabs>
-        <w:tab w:val="center" w:pos="4320"/>
-        <w:tab w:val="right" w:pos="8640"/>
-      </w:tabs>
-    </w:pPr>
-  </w:style>
-  <w:style w:type="paragraph" w:styleId="Textkrpereinzug">
-    <w:name w:val="Body Text Indent"/>
-    <w:basedOn w:val="Standard"/>
-    <w:pPr>
-      <w:ind w:left="720"/>
-    </w:pPr>
-    <w:rPr>
-      <w:rFonts w:ascii="Bookman Old Style" w:hAnsi="Bookman Old Style" w:cs="Bookman Old Style"/>
-      <w:sz w:val="20"/>
-      <w:szCs w:val="20"/>
-    </w:rPr>
-  </w:style>
-  <w:style w:type="paragraph" w:styleId="Textkrper3">
-    <w:name w:val="Body Text 3"/>
-    <w:basedOn w:val="Standard"/>
-    <w:rPr>
-      <w:rFonts w:ascii="Arial" w:hAnsi="Arial" w:cs="Arial"/>
-      <w:sz w:val="16"/>
-      <w:szCs w:val="20"/>
-    </w:rPr>
-  </w:style>
-  <w:style w:type="paragraph" w:customStyle="1" w:styleId="MinutesHeading1">
-    <w:name w:val="Minutes Heading1"/>
-    <w:basedOn w:val="Standard"/>
-    <w:rPr>
-      <w:rFonts w:ascii="Arial" w:hAnsi="Arial" w:cs="Arial"/>
-      <w:b/>
-      <w:sz w:val="22"/>
-    </w:rPr>
-  </w:style>
-  <w:style w:type="paragraph" w:styleId="Sprechblasentext">
-    <w:name w:val="Balloon Text"/>
-    <w:basedOn w:val="Standard"/>
-    <w:rPr>
-      <w:rFonts w:ascii="Tahoma" w:hAnsi="Tahoma" w:cs="Tahoma"/>
-      <w:sz w:val="16"/>
-      <w:szCs w:val="16"/>
-    </w:rPr>
-  </w:style>
-  <w:style w:type="paragraph" w:customStyle="1" w:styleId="TableContents">
-    <w:name w:val="Table Contents"/>
-    <w:basedOn w:val="Standard"/>
+    <w:basedOn w:val="Normal"/>
     <w:pPr>
       <w:suppressLineNumbers/>
     </w:pPr>
@@ -3549,7 +3139,7 @@
     </a:clrScheme>
     <a:fontScheme name="Office">
       <a:majorFont>
-        <a:latin typeface="Calibri Light"/>
+        <a:latin typeface="Calibri Light" panose="020F0302020204030204"/>
         <a:ea typeface=""/>
         <a:cs typeface=""/>
         <a:font script="Jpan" typeface="游ゴシック Light"/>
@@ -3601,7 +3191,7 @@
         <a:font script="Tfng" typeface="Ebrima"/>
       </a:majorFont>
       <a:minorFont>
-        <a:latin typeface="Calibri"/>
+        <a:latin typeface="Calibri" panose="020F0502020204030204"/>
         <a:ea typeface=""/>
         <a:cs typeface=""/>
         <a:font script="Jpan" typeface="游明朝"/>
@@ -3795,7 +3385,7 @@
   <a:extraClrSchemeLst/>
   <a:extLst>
     <a:ext uri="{05A4C25C-085E-4340-85A3-A5531E510DB2}">
-      <thm15:themeFamily xmlns:thm15="http://schemas.microsoft.com/office/thememl/2012/main" xmlns="" name="Office Theme" id="{62F939B6-93AF-4DB8-9C6B-D6C7DFDC589F}" vid="{4A3C46E8-61CC-4603-A589-7422A47A8E4A}"/>
+      <thm15:themeFamily xmlns:thm15="http://schemas.microsoft.com/office/thememl/2012/main" name="Office Theme" id="{62F939B6-93AF-4DB8-9C6B-D6C7DFDC589F}" vid="{4A3C46E8-61CC-4603-A589-7422A47A8E4A}"/>
     </a:ext>
   </a:extLst>
 </a:theme>

</xml_diff>